<commit_message>
test with editing word doc
</commit_message>
<xml_diff>
--- a/Git_Good_Practices.docx
+++ b/Git_Good_Practices.docx
@@ -29,33 +29,13 @@
           <w:szCs w:val="32"/>
         </w:rPr>
       </w:pPr>
-      <w:proofErr w:type="spellStart"/>
-      <w:proofErr w:type="gramStart"/>
-      <w:r>
-        <w:rPr>
-          <w:rFonts w:asciiTheme="majorHAnsi" w:hAnsiTheme="majorHAnsi"/>
-          <w:sz w:val="32"/>
-          <w:szCs w:val="32"/>
-        </w:rPr>
-        <w:t>Git</w:t>
-      </w:r>
-      <w:proofErr w:type="spellEnd"/>
-      <w:r>
-        <w:rPr>
-          <w:rFonts w:asciiTheme="majorHAnsi" w:hAnsiTheme="majorHAnsi"/>
-          <w:sz w:val="32"/>
-          <w:szCs w:val="32"/>
-        </w:rPr>
-        <w:t>(</w:t>
-      </w:r>
-      <w:proofErr w:type="gramEnd"/>
-      <w:r>
-        <w:rPr>
-          <w:rFonts w:asciiTheme="majorHAnsi" w:hAnsiTheme="majorHAnsi"/>
-          <w:sz w:val="32"/>
-          <w:szCs w:val="32"/>
-        </w:rPr>
-        <w:t>Hub) – Good Practices Document</w:t>
+      <w:r>
+        <w:rPr>
+          <w:rFonts w:asciiTheme="majorHAnsi" w:hAnsiTheme="majorHAnsi"/>
+          <w:sz w:val="32"/>
+          <w:szCs w:val="32"/>
+        </w:rPr>
+        <w:t>Git(Hub) – Good Practices Document</w:t>
       </w:r>
     </w:p>
     <w:p>
@@ -133,25 +113,7 @@
           <w:sz w:val="32"/>
           <w:szCs w:val="32"/>
         </w:rPr>
-        <w:t xml:space="preserve">Download </w:t>
-      </w:r>
-      <w:proofErr w:type="spellStart"/>
-      <w:r>
-        <w:rPr>
-          <w:rFonts w:asciiTheme="majorHAnsi" w:hAnsiTheme="majorHAnsi"/>
-          <w:sz w:val="32"/>
-          <w:szCs w:val="32"/>
-        </w:rPr>
-        <w:t>Git</w:t>
-      </w:r>
-      <w:proofErr w:type="spellEnd"/>
-      <w:r>
-        <w:rPr>
-          <w:rFonts w:asciiTheme="majorHAnsi" w:hAnsiTheme="majorHAnsi"/>
-          <w:sz w:val="32"/>
-          <w:szCs w:val="32"/>
-        </w:rPr>
-        <w:t xml:space="preserve"> for your Operating System from </w:t>
+        <w:t xml:space="preserve">Download Git for your Operating System from </w:t>
       </w:r>
       <w:hyperlink r:id="rId5" w:history="1">
         <w:r>
@@ -184,25 +146,7 @@
           <w:sz w:val="32"/>
           <w:szCs w:val="32"/>
         </w:rPr>
-        <w:t xml:space="preserve">Install </w:t>
-      </w:r>
-      <w:proofErr w:type="spellStart"/>
-      <w:r>
-        <w:rPr>
-          <w:rFonts w:asciiTheme="majorHAnsi" w:hAnsiTheme="majorHAnsi"/>
-          <w:sz w:val="32"/>
-          <w:szCs w:val="32"/>
-        </w:rPr>
-        <w:t>Git</w:t>
-      </w:r>
-      <w:proofErr w:type="spellEnd"/>
-      <w:r>
-        <w:rPr>
-          <w:rFonts w:asciiTheme="majorHAnsi" w:hAnsiTheme="majorHAnsi"/>
-          <w:sz w:val="32"/>
-          <w:szCs w:val="32"/>
-        </w:rPr>
-        <w:t>. (If you encounter any difficulties, contact me.)</w:t>
+        <w:t>Install Git. (If you encounter any difficulties, contact me.)</w:t>
       </w:r>
     </w:p>
     <w:p>
@@ -397,25 +341,7 @@
           <w:sz w:val="32"/>
           <w:szCs w:val="32"/>
         </w:rPr>
-        <w:t xml:space="preserve">After opening </w:t>
-      </w:r>
-      <w:proofErr w:type="spellStart"/>
-      <w:r>
-        <w:rPr>
-          <w:rFonts w:asciiTheme="majorHAnsi" w:hAnsiTheme="majorHAnsi"/>
-          <w:sz w:val="32"/>
-          <w:szCs w:val="32"/>
-        </w:rPr>
-        <w:t>Git</w:t>
-      </w:r>
-      <w:proofErr w:type="spellEnd"/>
-      <w:r>
-        <w:rPr>
-          <w:rFonts w:asciiTheme="majorHAnsi" w:hAnsiTheme="majorHAnsi"/>
-          <w:sz w:val="32"/>
-          <w:szCs w:val="32"/>
-        </w:rPr>
-        <w:t xml:space="preserve"> client you should be able to see this</w:t>
+        <w:t>After opening Git client you should be able to see this</w:t>
       </w:r>
     </w:p>
     <w:p>
@@ -498,16 +424,7 @@
           <w:sz w:val="32"/>
           <w:szCs w:val="32"/>
         </w:rPr>
-        <w:t>On the left you can see your repositories. Of course not the same as mine. We should have one in common which is “</w:t>
-      </w:r>
-      <w:proofErr w:type="spellStart"/>
-      <w:r>
-        <w:rPr>
-          <w:rFonts w:asciiTheme="majorHAnsi" w:hAnsiTheme="majorHAnsi"/>
-          <w:sz w:val="32"/>
-          <w:szCs w:val="32"/>
-        </w:rPr>
-        <w:t>trafficLights</w:t>
+        <w:t>On the left you can see your repositories. Of course not the same as mine. We should have one in common which is “trafficLights</w:t>
       </w:r>
       <w:r>
         <w:rPr>
@@ -517,7 +434,6 @@
         </w:rPr>
         <w:t>ProCP</w:t>
       </w:r>
-      <w:proofErr w:type="spellEnd"/>
       <w:r>
         <w:rPr>
           <w:rFonts w:asciiTheme="majorHAnsi" w:hAnsiTheme="majorHAnsi"/>
@@ -568,16 +484,7 @@
           <w:sz w:val="32"/>
           <w:szCs w:val="32"/>
         </w:rPr>
-        <w:t>Right click on the “</w:t>
-      </w:r>
-      <w:proofErr w:type="spellStart"/>
-      <w:r>
-        <w:rPr>
-          <w:rFonts w:asciiTheme="majorHAnsi" w:hAnsiTheme="majorHAnsi"/>
-          <w:sz w:val="32"/>
-          <w:szCs w:val="32"/>
-        </w:rPr>
-        <w:t>trafficLights</w:t>
+        <w:t>Right click on the “trafficLights</w:t>
       </w:r>
       <w:r>
         <w:rPr>
@@ -587,7 +494,6 @@
         </w:rPr>
         <w:t>ProCP</w:t>
       </w:r>
-      <w:proofErr w:type="spellEnd"/>
       <w:r>
         <w:rPr>
           <w:rFonts w:asciiTheme="majorHAnsi" w:hAnsiTheme="majorHAnsi"/>
@@ -614,8 +520,6 @@
           <w:szCs w:val="32"/>
         </w:rPr>
       </w:pPr>
-      <w:bookmarkStart w:id="0" w:name="_GoBack"/>
-      <w:bookmarkEnd w:id="0"/>
     </w:p>
     <w:p>
       <w:pPr>
@@ -1149,8 +1053,6 @@
           <w:szCs w:val="32"/>
         </w:rPr>
       </w:pPr>
-      <w:proofErr w:type="spellStart"/>
-      <w:proofErr w:type="gramStart"/>
       <w:r>
         <w:rPr>
           <w:rFonts w:asciiTheme="majorHAnsi" w:hAnsiTheme="majorHAnsi"/>
@@ -1158,10 +1060,26 @@
           <w:sz w:val="32"/>
           <w:szCs w:val="32"/>
         </w:rPr>
-        <w:t>git</w:t>
-      </w:r>
-      <w:proofErr w:type="spellEnd"/>
-      <w:proofErr w:type="gramEnd"/>
+        <w:t xml:space="preserve">git stash </w:t>
+      </w:r>
+      <w:r>
+        <w:rPr>
+          <w:rFonts w:asciiTheme="majorHAnsi" w:hAnsiTheme="majorHAnsi"/>
+          <w:sz w:val="32"/>
+          <w:szCs w:val="32"/>
+        </w:rPr>
+        <w:t>(this command parks your changes somewhere aside)</w:t>
+      </w:r>
+    </w:p>
+    <w:p>
+      <w:pPr>
+        <w:pStyle w:val="ListParagraph"/>
+        <w:rPr>
+          <w:rFonts w:asciiTheme="majorHAnsi" w:hAnsiTheme="majorHAnsi"/>
+          <w:sz w:val="32"/>
+          <w:szCs w:val="32"/>
+        </w:rPr>
+      </w:pPr>
       <w:r>
         <w:rPr>
           <w:rFonts w:asciiTheme="majorHAnsi" w:hAnsiTheme="majorHAnsi"/>
@@ -1169,28 +1087,26 @@
           <w:sz w:val="32"/>
           <w:szCs w:val="32"/>
         </w:rPr>
-        <w:t xml:space="preserve"> stash </w:t>
-      </w:r>
-      <w:r>
-        <w:rPr>
-          <w:rFonts w:asciiTheme="majorHAnsi" w:hAnsiTheme="majorHAnsi"/>
-          <w:sz w:val="32"/>
-          <w:szCs w:val="32"/>
-        </w:rPr>
-        <w:t>(this command parks your changes somewhere aside)</w:t>
-      </w:r>
-    </w:p>
-    <w:p>
-      <w:pPr>
-        <w:pStyle w:val="ListParagraph"/>
-        <w:rPr>
-          <w:rFonts w:asciiTheme="majorHAnsi" w:hAnsiTheme="majorHAnsi"/>
-          <w:sz w:val="32"/>
-          <w:szCs w:val="32"/>
-        </w:rPr>
-      </w:pPr>
-      <w:proofErr w:type="spellStart"/>
-      <w:proofErr w:type="gramStart"/>
+        <w:t xml:space="preserve">git pull --ff-only </w:t>
+      </w:r>
+      <w:r>
+        <w:rPr>
+          <w:rFonts w:asciiTheme="majorHAnsi" w:hAnsiTheme="majorHAnsi"/>
+          <w:sz w:val="32"/>
+          <w:szCs w:val="32"/>
+        </w:rPr>
+        <w:t>(this command pulls all the changes from the Repository</w:t>
+      </w:r>
+    </w:p>
+    <w:p>
+      <w:pPr>
+        <w:pStyle w:val="ListParagraph"/>
+        <w:rPr>
+          <w:rFonts w:asciiTheme="majorHAnsi" w:hAnsiTheme="majorHAnsi"/>
+          <w:sz w:val="32"/>
+          <w:szCs w:val="32"/>
+        </w:rPr>
+      </w:pPr>
       <w:r>
         <w:rPr>
           <w:rFonts w:asciiTheme="majorHAnsi" w:hAnsiTheme="majorHAnsi"/>
@@ -1198,10 +1114,42 @@
           <w:sz w:val="32"/>
           <w:szCs w:val="32"/>
         </w:rPr>
-        <w:t>git</w:t>
-      </w:r>
-      <w:proofErr w:type="spellEnd"/>
-      <w:proofErr w:type="gramEnd"/>
+        <w:t xml:space="preserve">git stash apply </w:t>
+      </w:r>
+      <w:r>
+        <w:rPr>
+          <w:rFonts w:asciiTheme="majorHAnsi" w:hAnsiTheme="majorHAnsi"/>
+          <w:sz w:val="32"/>
+          <w:szCs w:val="32"/>
+        </w:rPr>
+        <w:t xml:space="preserve">(this command gets your changes back from the parking spot </w:t>
+      </w:r>
+      <w:r>
+        <w:rPr>
+          <w:rFonts w:asciiTheme="majorHAnsi" w:hAnsiTheme="majorHAnsi"/>
+          <w:sz w:val="32"/>
+          <w:szCs w:val="32"/>
+        </w:rPr>
+        <w:sym w:font="Wingdings" w:char="F04A"/>
+      </w:r>
+      <w:r>
+        <w:rPr>
+          <w:rFonts w:asciiTheme="majorHAnsi" w:hAnsiTheme="majorHAnsi"/>
+          <w:sz w:val="32"/>
+          <w:szCs w:val="32"/>
+        </w:rPr>
+        <w:t>)</w:t>
+      </w:r>
+    </w:p>
+    <w:p>
+      <w:pPr>
+        <w:pStyle w:val="ListParagraph"/>
+        <w:rPr>
+          <w:rFonts w:asciiTheme="majorHAnsi" w:hAnsiTheme="majorHAnsi"/>
+          <w:sz w:val="32"/>
+          <w:szCs w:val="32"/>
+        </w:rPr>
+      </w:pPr>
       <w:r>
         <w:rPr>
           <w:rFonts w:asciiTheme="majorHAnsi" w:hAnsiTheme="majorHAnsi"/>
@@ -1209,9 +1157,43 @@
           <w:sz w:val="32"/>
           <w:szCs w:val="32"/>
         </w:rPr>
-        <w:t xml:space="preserve"> pull --</w:t>
-      </w:r>
-      <w:proofErr w:type="spellStart"/>
+        <w:t xml:space="preserve">git add . </w:t>
+      </w:r>
+      <w:r>
+        <w:rPr>
+          <w:rFonts w:asciiTheme="majorHAnsi" w:hAnsiTheme="majorHAnsi"/>
+          <w:sz w:val="32"/>
+          <w:szCs w:val="32"/>
+        </w:rPr>
+        <w:t>(</w:t>
+      </w:r>
+      <w:r>
+        <w:rPr>
+          <w:rFonts w:asciiTheme="majorHAnsi" w:hAnsiTheme="majorHAnsi"/>
+          <w:sz w:val="32"/>
+          <w:szCs w:val="32"/>
+          <w:u w:val="single"/>
+        </w:rPr>
+        <w:t>WATCH OUT THERE IS WHITE SPACE AND THEN A DOT</w:t>
+      </w:r>
+      <w:r>
+        <w:rPr>
+          <w:rFonts w:asciiTheme="majorHAnsi" w:hAnsiTheme="majorHAnsi"/>
+          <w:sz w:val="32"/>
+          <w:szCs w:val="32"/>
+        </w:rPr>
+        <w:t xml:space="preserve"> this command adds all the tracked files to the waiting list)</w:t>
+      </w:r>
+    </w:p>
+    <w:p>
+      <w:pPr>
+        <w:pStyle w:val="ListParagraph"/>
+        <w:rPr>
+          <w:rFonts w:asciiTheme="majorHAnsi" w:hAnsiTheme="majorHAnsi"/>
+          <w:sz w:val="32"/>
+          <w:szCs w:val="32"/>
+        </w:rPr>
+      </w:pPr>
       <w:r>
         <w:rPr>
           <w:rFonts w:asciiTheme="majorHAnsi" w:hAnsiTheme="majorHAnsi"/>
@@ -1219,9 +1201,26 @@
           <w:sz w:val="32"/>
           <w:szCs w:val="32"/>
         </w:rPr>
-        <w:t>ff</w:t>
-      </w:r>
-      <w:proofErr w:type="spellEnd"/>
+        <w:t xml:space="preserve">git commit </w:t>
+      </w:r>
+      <w:r>
+        <w:rPr>
+          <w:rFonts w:asciiTheme="majorHAnsi" w:hAnsiTheme="majorHAnsi"/>
+          <w:sz w:val="32"/>
+          <w:szCs w:val="32"/>
+        </w:rPr>
+        <w:t>(this command commits all the files)</w:t>
+      </w:r>
+    </w:p>
+    <w:p>
+      <w:pPr>
+        <w:pStyle w:val="ListParagraph"/>
+        <w:rPr>
+          <w:rFonts w:asciiTheme="majorHAnsi" w:hAnsiTheme="majorHAnsi"/>
+          <w:sz w:val="32"/>
+          <w:szCs w:val="32"/>
+        </w:rPr>
+      </w:pPr>
       <w:r>
         <w:rPr>
           <w:rFonts w:asciiTheme="majorHAnsi" w:hAnsiTheme="majorHAnsi"/>
@@ -1229,55 +1228,89 @@
           <w:sz w:val="32"/>
           <w:szCs w:val="32"/>
         </w:rPr>
-        <w:t xml:space="preserve">-only </w:t>
-      </w:r>
-      <w:r>
-        <w:rPr>
-          <w:rFonts w:asciiTheme="majorHAnsi" w:hAnsiTheme="majorHAnsi"/>
-          <w:sz w:val="32"/>
-          <w:szCs w:val="32"/>
-        </w:rPr>
-        <w:t>(this command pulls all the changes from the Repository</w:t>
-      </w:r>
-    </w:p>
-    <w:p>
-      <w:pPr>
-        <w:pStyle w:val="ListParagraph"/>
-        <w:rPr>
-          <w:rFonts w:asciiTheme="majorHAnsi" w:hAnsiTheme="majorHAnsi"/>
-          <w:sz w:val="32"/>
-          <w:szCs w:val="32"/>
-        </w:rPr>
-      </w:pPr>
-      <w:proofErr w:type="spellStart"/>
-      <w:proofErr w:type="gramStart"/>
-      <w:r>
-        <w:rPr>
-          <w:rFonts w:asciiTheme="majorHAnsi" w:hAnsiTheme="majorHAnsi"/>
-          <w:b/>
-          <w:sz w:val="32"/>
-          <w:szCs w:val="32"/>
-        </w:rPr>
-        <w:t>git</w:t>
-      </w:r>
-      <w:proofErr w:type="spellEnd"/>
-      <w:proofErr w:type="gramEnd"/>
-      <w:r>
-        <w:rPr>
-          <w:rFonts w:asciiTheme="majorHAnsi" w:hAnsiTheme="majorHAnsi"/>
-          <w:b/>
-          <w:sz w:val="32"/>
-          <w:szCs w:val="32"/>
-        </w:rPr>
-        <w:t xml:space="preserve"> stash apply </w:t>
-      </w:r>
-      <w:r>
-        <w:rPr>
-          <w:rFonts w:asciiTheme="majorHAnsi" w:hAnsiTheme="majorHAnsi"/>
-          <w:sz w:val="32"/>
-          <w:szCs w:val="32"/>
-        </w:rPr>
-        <w:t xml:space="preserve">(this command gets your changes back from the parking spot </w:t>
+        <w:t xml:space="preserve">git push </w:t>
+      </w:r>
+      <w:r>
+        <w:rPr>
+          <w:rFonts w:asciiTheme="majorHAnsi" w:hAnsiTheme="majorHAnsi"/>
+          <w:sz w:val="32"/>
+          <w:szCs w:val="32"/>
+        </w:rPr>
+        <w:t>(this command pushes all the changes to the master branch)</w:t>
+      </w:r>
+    </w:p>
+    <w:p>
+      <w:pPr>
+        <w:pStyle w:val="ListParagraph"/>
+        <w:rPr>
+          <w:rFonts w:asciiTheme="majorHAnsi" w:hAnsiTheme="majorHAnsi"/>
+          <w:sz w:val="32"/>
+          <w:szCs w:val="32"/>
+        </w:rPr>
+      </w:pPr>
+    </w:p>
+    <w:p>
+      <w:pPr>
+        <w:pStyle w:val="ListParagraph"/>
+        <w:rPr>
+          <w:rFonts w:asciiTheme="majorHAnsi" w:hAnsiTheme="majorHAnsi"/>
+          <w:sz w:val="32"/>
+          <w:szCs w:val="32"/>
+        </w:rPr>
+      </w:pPr>
+      <w:r>
+        <w:rPr>
+          <w:rFonts w:asciiTheme="majorHAnsi" w:hAnsiTheme="majorHAnsi"/>
+          <w:sz w:val="32"/>
+          <w:szCs w:val="32"/>
+        </w:rPr>
+        <w:t>For now we will not use branching. I tried to do some stuff with branches, it is not easy and it will take time to get used with especially if you have never worked with branches before.</w:t>
+      </w:r>
+    </w:p>
+    <w:p>
+      <w:pPr>
+        <w:pStyle w:val="ListParagraph"/>
+        <w:rPr>
+          <w:rFonts w:asciiTheme="majorHAnsi" w:hAnsiTheme="majorHAnsi"/>
+          <w:sz w:val="32"/>
+          <w:szCs w:val="32"/>
+        </w:rPr>
+      </w:pPr>
+    </w:p>
+    <w:p>
+      <w:pPr>
+        <w:pStyle w:val="ListParagraph"/>
+        <w:rPr>
+          <w:rFonts w:asciiTheme="majorHAnsi" w:hAnsiTheme="majorHAnsi"/>
+          <w:sz w:val="32"/>
+          <w:szCs w:val="32"/>
+        </w:rPr>
+      </w:pPr>
+      <w:r>
+        <w:rPr>
+          <w:rFonts w:asciiTheme="majorHAnsi" w:hAnsiTheme="majorHAnsi"/>
+          <w:sz w:val="32"/>
+          <w:szCs w:val="32"/>
+        </w:rPr>
+        <w:t xml:space="preserve">Remember that this document will not make from you a Git guru. </w:t>
+      </w:r>
+    </w:p>
+    <w:p>
+      <w:pPr>
+        <w:pStyle w:val="ListParagraph"/>
+        <w:rPr>
+          <w:rFonts w:asciiTheme="majorHAnsi" w:hAnsiTheme="majorHAnsi"/>
+          <w:sz w:val="32"/>
+          <w:szCs w:val="32"/>
+        </w:rPr>
+      </w:pPr>
+      <w:r>
+        <w:rPr>
+          <w:rFonts w:asciiTheme="majorHAnsi" w:hAnsiTheme="majorHAnsi"/>
+          <w:sz w:val="32"/>
+          <w:szCs w:val="32"/>
+        </w:rPr>
+        <w:t xml:space="preserve">By no means none of us has master experience in Git. We will encounter a lot problems and we will be trying to fix them all the time. Keep positive and learn by doing from each other </w:t>
       </w:r>
       <w:r>
         <w:rPr>
@@ -1287,287 +1320,36 @@
         </w:rPr>
         <w:sym w:font="Wingdings" w:char="F04A"/>
       </w:r>
-      <w:r>
-        <w:rPr>
-          <w:rFonts w:asciiTheme="majorHAnsi" w:hAnsiTheme="majorHAnsi"/>
-          <w:sz w:val="32"/>
-          <w:szCs w:val="32"/>
-        </w:rPr>
-        <w:t>)</w:t>
-      </w:r>
-    </w:p>
-    <w:p>
-      <w:pPr>
-        <w:pStyle w:val="ListParagraph"/>
-        <w:rPr>
-          <w:rFonts w:asciiTheme="majorHAnsi" w:hAnsiTheme="majorHAnsi"/>
-          <w:sz w:val="32"/>
-          <w:szCs w:val="32"/>
-        </w:rPr>
-      </w:pPr>
-      <w:proofErr w:type="spellStart"/>
-      <w:proofErr w:type="gramStart"/>
-      <w:r>
-        <w:rPr>
-          <w:rFonts w:asciiTheme="majorHAnsi" w:hAnsiTheme="majorHAnsi"/>
-          <w:b/>
-          <w:sz w:val="32"/>
-          <w:szCs w:val="32"/>
-        </w:rPr>
-        <w:t>git</w:t>
-      </w:r>
-      <w:proofErr w:type="spellEnd"/>
-      <w:proofErr w:type="gramEnd"/>
-      <w:r>
-        <w:rPr>
-          <w:rFonts w:asciiTheme="majorHAnsi" w:hAnsiTheme="majorHAnsi"/>
-          <w:b/>
-          <w:sz w:val="32"/>
-          <w:szCs w:val="32"/>
-        </w:rPr>
-        <w:t xml:space="preserve"> add . </w:t>
-      </w:r>
-      <w:r>
-        <w:rPr>
-          <w:rFonts w:asciiTheme="majorHAnsi" w:hAnsiTheme="majorHAnsi"/>
-          <w:sz w:val="32"/>
-          <w:szCs w:val="32"/>
-        </w:rPr>
-        <w:t>(</w:t>
-      </w:r>
-      <w:r>
-        <w:rPr>
-          <w:rFonts w:asciiTheme="majorHAnsi" w:hAnsiTheme="majorHAnsi"/>
-          <w:sz w:val="32"/>
-          <w:szCs w:val="32"/>
-          <w:u w:val="single"/>
-        </w:rPr>
-        <w:t>WATCH OUT THERE IS WHITE SPACE AND THEN A DOT</w:t>
-      </w:r>
-      <w:r>
-        <w:rPr>
-          <w:rFonts w:asciiTheme="majorHAnsi" w:hAnsiTheme="majorHAnsi"/>
-          <w:sz w:val="32"/>
-          <w:szCs w:val="32"/>
-        </w:rPr>
-        <w:t xml:space="preserve"> this command adds all the tracked files to the waiting list)</w:t>
-      </w:r>
-    </w:p>
-    <w:p>
-      <w:pPr>
-        <w:pStyle w:val="ListParagraph"/>
-        <w:rPr>
-          <w:rFonts w:asciiTheme="majorHAnsi" w:hAnsiTheme="majorHAnsi"/>
-          <w:sz w:val="32"/>
-          <w:szCs w:val="32"/>
-        </w:rPr>
-      </w:pPr>
-      <w:proofErr w:type="spellStart"/>
-      <w:proofErr w:type="gramStart"/>
-      <w:r>
-        <w:rPr>
-          <w:rFonts w:asciiTheme="majorHAnsi" w:hAnsiTheme="majorHAnsi"/>
-          <w:b/>
-          <w:sz w:val="32"/>
-          <w:szCs w:val="32"/>
-        </w:rPr>
-        <w:t>git</w:t>
-      </w:r>
-      <w:proofErr w:type="spellEnd"/>
-      <w:proofErr w:type="gramEnd"/>
-      <w:r>
-        <w:rPr>
-          <w:rFonts w:asciiTheme="majorHAnsi" w:hAnsiTheme="majorHAnsi"/>
-          <w:b/>
-          <w:sz w:val="32"/>
-          <w:szCs w:val="32"/>
-        </w:rPr>
-        <w:t xml:space="preserve"> commit </w:t>
-      </w:r>
-      <w:r>
-        <w:rPr>
-          <w:rFonts w:asciiTheme="majorHAnsi" w:hAnsiTheme="majorHAnsi"/>
-          <w:sz w:val="32"/>
-          <w:szCs w:val="32"/>
-        </w:rPr>
-        <w:t>(this command commits all the files)</w:t>
-      </w:r>
-    </w:p>
-    <w:p>
-      <w:pPr>
-        <w:pStyle w:val="ListParagraph"/>
-        <w:rPr>
-          <w:rFonts w:asciiTheme="majorHAnsi" w:hAnsiTheme="majorHAnsi"/>
-          <w:sz w:val="32"/>
-          <w:szCs w:val="32"/>
-        </w:rPr>
-      </w:pPr>
-      <w:proofErr w:type="spellStart"/>
-      <w:proofErr w:type="gramStart"/>
-      <w:r>
-        <w:rPr>
-          <w:rFonts w:asciiTheme="majorHAnsi" w:hAnsiTheme="majorHAnsi"/>
-          <w:b/>
-          <w:sz w:val="32"/>
-          <w:szCs w:val="32"/>
-        </w:rPr>
-        <w:t>git</w:t>
-      </w:r>
-      <w:proofErr w:type="spellEnd"/>
-      <w:proofErr w:type="gramEnd"/>
-      <w:r>
-        <w:rPr>
-          <w:rFonts w:asciiTheme="majorHAnsi" w:hAnsiTheme="majorHAnsi"/>
-          <w:b/>
-          <w:sz w:val="32"/>
-          <w:szCs w:val="32"/>
-        </w:rPr>
-        <w:t xml:space="preserve"> push </w:t>
-      </w:r>
-      <w:r>
-        <w:rPr>
-          <w:rFonts w:asciiTheme="majorHAnsi" w:hAnsiTheme="majorHAnsi"/>
-          <w:sz w:val="32"/>
-          <w:szCs w:val="32"/>
-        </w:rPr>
-        <w:t>(this command pushes all the changes to the master branch)</w:t>
-      </w:r>
-    </w:p>
-    <w:p>
-      <w:pPr>
-        <w:pStyle w:val="ListParagraph"/>
-        <w:rPr>
-          <w:rFonts w:asciiTheme="majorHAnsi" w:hAnsiTheme="majorHAnsi"/>
-          <w:sz w:val="32"/>
-          <w:szCs w:val="32"/>
-        </w:rPr>
-      </w:pPr>
-    </w:p>
-    <w:p>
-      <w:pPr>
-        <w:pStyle w:val="ListParagraph"/>
-        <w:rPr>
-          <w:rFonts w:asciiTheme="majorHAnsi" w:hAnsiTheme="majorHAnsi"/>
-          <w:sz w:val="32"/>
-          <w:szCs w:val="32"/>
-        </w:rPr>
-      </w:pPr>
-      <w:r>
-        <w:rPr>
-          <w:rFonts w:asciiTheme="majorHAnsi" w:hAnsiTheme="majorHAnsi"/>
-          <w:sz w:val="32"/>
-          <w:szCs w:val="32"/>
-        </w:rPr>
-        <w:t>For now we will not use branching. I tried to do some stuff with branches, it is not easy and it will take time to get used with especially if you have never worked with branches before.</w:t>
-      </w:r>
-    </w:p>
-    <w:p>
-      <w:pPr>
-        <w:pStyle w:val="ListParagraph"/>
-        <w:rPr>
-          <w:rFonts w:asciiTheme="majorHAnsi" w:hAnsiTheme="majorHAnsi"/>
-          <w:sz w:val="32"/>
-          <w:szCs w:val="32"/>
-        </w:rPr>
-      </w:pPr>
-    </w:p>
-    <w:p>
-      <w:pPr>
-        <w:pStyle w:val="ListParagraph"/>
-        <w:rPr>
-          <w:rFonts w:asciiTheme="majorHAnsi" w:hAnsiTheme="majorHAnsi"/>
-          <w:sz w:val="32"/>
-          <w:szCs w:val="32"/>
-        </w:rPr>
-      </w:pPr>
-      <w:r>
-        <w:rPr>
-          <w:rFonts w:asciiTheme="majorHAnsi" w:hAnsiTheme="majorHAnsi"/>
-          <w:sz w:val="32"/>
-          <w:szCs w:val="32"/>
-        </w:rPr>
-        <w:t xml:space="preserve">Remember that this document will not make from you a </w:t>
-      </w:r>
-      <w:proofErr w:type="spellStart"/>
-      <w:r>
-        <w:rPr>
-          <w:rFonts w:asciiTheme="majorHAnsi" w:hAnsiTheme="majorHAnsi"/>
-          <w:sz w:val="32"/>
-          <w:szCs w:val="32"/>
-        </w:rPr>
-        <w:t>Git</w:t>
-      </w:r>
-      <w:proofErr w:type="spellEnd"/>
-      <w:r>
-        <w:rPr>
-          <w:rFonts w:asciiTheme="majorHAnsi" w:hAnsiTheme="majorHAnsi"/>
-          <w:sz w:val="32"/>
-          <w:szCs w:val="32"/>
-        </w:rPr>
-        <w:t xml:space="preserve"> guru. </w:t>
-      </w:r>
-    </w:p>
-    <w:p>
-      <w:pPr>
-        <w:pStyle w:val="ListParagraph"/>
-        <w:rPr>
-          <w:rFonts w:asciiTheme="majorHAnsi" w:hAnsiTheme="majorHAnsi"/>
-          <w:sz w:val="32"/>
-          <w:szCs w:val="32"/>
-        </w:rPr>
-      </w:pPr>
-      <w:r>
-        <w:rPr>
-          <w:rFonts w:asciiTheme="majorHAnsi" w:hAnsiTheme="majorHAnsi"/>
-          <w:sz w:val="32"/>
-          <w:szCs w:val="32"/>
-        </w:rPr>
-        <w:t xml:space="preserve">By no means </w:t>
-      </w:r>
-      <w:proofErr w:type="gramStart"/>
-      <w:r>
-        <w:rPr>
-          <w:rFonts w:asciiTheme="majorHAnsi" w:hAnsiTheme="majorHAnsi"/>
-          <w:sz w:val="32"/>
-          <w:szCs w:val="32"/>
-        </w:rPr>
-        <w:t>none of us has</w:t>
-      </w:r>
-      <w:proofErr w:type="gramEnd"/>
-      <w:r>
-        <w:rPr>
-          <w:rFonts w:asciiTheme="majorHAnsi" w:hAnsiTheme="majorHAnsi"/>
-          <w:sz w:val="32"/>
-          <w:szCs w:val="32"/>
-        </w:rPr>
-        <w:t xml:space="preserve"> master experience in </w:t>
-      </w:r>
-      <w:proofErr w:type="spellStart"/>
-      <w:r>
-        <w:rPr>
-          <w:rFonts w:asciiTheme="majorHAnsi" w:hAnsiTheme="majorHAnsi"/>
-          <w:sz w:val="32"/>
-          <w:szCs w:val="32"/>
-        </w:rPr>
-        <w:t>Git</w:t>
-      </w:r>
-      <w:proofErr w:type="spellEnd"/>
-      <w:r>
-        <w:rPr>
-          <w:rFonts w:asciiTheme="majorHAnsi" w:hAnsiTheme="majorHAnsi"/>
-          <w:sz w:val="32"/>
-          <w:szCs w:val="32"/>
-        </w:rPr>
-        <w:t xml:space="preserve">. We will encounter a lot problems and we will be trying to fix them all the time. Keep positive and learn by doing from each other </w:t>
-      </w:r>
-      <w:r>
-        <w:rPr>
-          <w:rFonts w:asciiTheme="majorHAnsi" w:hAnsiTheme="majorHAnsi"/>
-          <w:sz w:val="32"/>
-          <w:szCs w:val="32"/>
-        </w:rPr>
-        <w:sym w:font="Wingdings" w:char="F04A"/>
-      </w:r>
+    </w:p>
+    <w:p>
+      <w:pPr>
+        <w:pStyle w:val="ListParagraph"/>
+        <w:rPr>
+          <w:rFonts w:asciiTheme="majorHAnsi" w:hAnsiTheme="majorHAnsi"/>
+          <w:sz w:val="32"/>
+          <w:szCs w:val="32"/>
+        </w:rPr>
+      </w:pPr>
+    </w:p>
+    <w:p>
+      <w:pPr>
+        <w:pStyle w:val="ListParagraph"/>
+        <w:rPr>
+          <w:rFonts w:asciiTheme="majorHAnsi" w:hAnsiTheme="majorHAnsi"/>
+          <w:sz w:val="32"/>
+          <w:szCs w:val="32"/>
+        </w:rPr>
+      </w:pPr>
+      <w:r>
+        <w:rPr>
+          <w:rFonts w:asciiTheme="majorHAnsi" w:hAnsiTheme="majorHAnsi"/>
+          <w:sz w:val="32"/>
+          <w:szCs w:val="32"/>
+        </w:rPr>
+        <w:t>Try sth</w:t>
+      </w:r>
+      <w:bookmarkStart w:id="0" w:name="_GoBack"/>
+      <w:bookmarkEnd w:id="0"/>
     </w:p>
     <w:sectPr>
       <w:pgSz w:w="12240" w:h="15840"/>

</xml_diff>

<commit_message>
Deleted shitty stuff from the "Good practices" Document.
</commit_message>
<xml_diff>
--- a/Git_Good_Practices.docx
+++ b/Git_Good_Practices.docx
@@ -1340,14 +1340,6 @@
           <w:szCs w:val="32"/>
         </w:rPr>
       </w:pPr>
-      <w:r>
-        <w:rPr>
-          <w:rFonts w:asciiTheme="majorHAnsi" w:hAnsiTheme="majorHAnsi"/>
-          <w:sz w:val="32"/>
-          <w:szCs w:val="32"/>
-        </w:rPr>
-        <w:t>Try sth</w:t>
-      </w:r>
       <w:bookmarkStart w:id="0" w:name="_GoBack"/>
       <w:bookmarkEnd w:id="0"/>
     </w:p>

</xml_diff>

<commit_message>
Update Git good practices document. Make nice folder structure. Split URS tasks.
</commit_message>
<xml_diff>
--- a/Git_Good_Practices.docx
+++ b/Git_Good_Practices.docx
@@ -29,13 +29,33 @@
           <w:szCs w:val="32"/>
         </w:rPr>
       </w:pPr>
-      <w:r>
-        <w:rPr>
-          <w:rFonts w:asciiTheme="majorHAnsi" w:hAnsiTheme="majorHAnsi"/>
-          <w:sz w:val="32"/>
-          <w:szCs w:val="32"/>
-        </w:rPr>
-        <w:t>Git(Hub) – Good Practices Document</w:t>
+      <w:proofErr w:type="spellStart"/>
+      <w:proofErr w:type="gramStart"/>
+      <w:r>
+        <w:rPr>
+          <w:rFonts w:asciiTheme="majorHAnsi" w:hAnsiTheme="majorHAnsi"/>
+          <w:sz w:val="32"/>
+          <w:szCs w:val="32"/>
+        </w:rPr>
+        <w:t>Git</w:t>
+      </w:r>
+      <w:proofErr w:type="spellEnd"/>
+      <w:r>
+        <w:rPr>
+          <w:rFonts w:asciiTheme="majorHAnsi" w:hAnsiTheme="majorHAnsi"/>
+          <w:sz w:val="32"/>
+          <w:szCs w:val="32"/>
+        </w:rPr>
+        <w:t>(</w:t>
+      </w:r>
+      <w:proofErr w:type="gramEnd"/>
+      <w:r>
+        <w:rPr>
+          <w:rFonts w:asciiTheme="majorHAnsi" w:hAnsiTheme="majorHAnsi"/>
+          <w:sz w:val="32"/>
+          <w:szCs w:val="32"/>
+        </w:rPr>
+        <w:t>Hub) – Good Practices Document</w:t>
       </w:r>
     </w:p>
     <w:p>
@@ -63,7 +83,7 @@
           <w:sz w:val="32"/>
           <w:szCs w:val="32"/>
         </w:rPr>
-        <w:t>19.02.2015</w:t>
+        <w:t>19.02.2016</w:t>
       </w:r>
     </w:p>
     <w:p>
@@ -83,6 +103,34 @@
         </w:rPr>
         <w:t>Created by: Bilger Yahov</w:t>
       </w:r>
+    </w:p>
+    <w:p>
+      <w:pPr>
+        <w:jc w:val="right"/>
+        <w:rPr>
+          <w:rFonts w:asciiTheme="majorHAnsi" w:hAnsiTheme="majorHAnsi"/>
+          <w:sz w:val="32"/>
+          <w:szCs w:val="32"/>
+        </w:rPr>
+      </w:pPr>
+      <w:r>
+        <w:rPr>
+          <w:rFonts w:asciiTheme="majorHAnsi" w:hAnsiTheme="majorHAnsi"/>
+          <w:sz w:val="32"/>
+          <w:szCs w:val="32"/>
+        </w:rPr>
+        <w:t>Modified 29.02.2016</w:t>
+      </w:r>
+    </w:p>
+    <w:p>
+      <w:pPr>
+        <w:jc w:val="right"/>
+        <w:rPr>
+          <w:rFonts w:asciiTheme="majorHAnsi" w:hAnsiTheme="majorHAnsi"/>
+          <w:sz w:val="32"/>
+          <w:szCs w:val="32"/>
+        </w:rPr>
+      </w:pPr>
     </w:p>
     <w:p>
       <w:pPr>
@@ -113,7 +161,25 @@
           <w:sz w:val="32"/>
           <w:szCs w:val="32"/>
         </w:rPr>
-        <w:t xml:space="preserve">Download Git for your Operating System from </w:t>
+        <w:t xml:space="preserve">Download </w:t>
+      </w:r>
+      <w:proofErr w:type="spellStart"/>
+      <w:r>
+        <w:rPr>
+          <w:rFonts w:asciiTheme="majorHAnsi" w:hAnsiTheme="majorHAnsi"/>
+          <w:sz w:val="32"/>
+          <w:szCs w:val="32"/>
+        </w:rPr>
+        <w:t>Git</w:t>
+      </w:r>
+      <w:proofErr w:type="spellEnd"/>
+      <w:r>
+        <w:rPr>
+          <w:rFonts w:asciiTheme="majorHAnsi" w:hAnsiTheme="majorHAnsi"/>
+          <w:sz w:val="32"/>
+          <w:szCs w:val="32"/>
+        </w:rPr>
+        <w:t xml:space="preserve"> for your Operating System from </w:t>
       </w:r>
       <w:hyperlink r:id="rId5" w:history="1">
         <w:r>
@@ -146,7 +212,25 @@
           <w:sz w:val="32"/>
           <w:szCs w:val="32"/>
         </w:rPr>
-        <w:t>Install Git. (If you encounter any difficulties, contact me.)</w:t>
+        <w:t xml:space="preserve">Install </w:t>
+      </w:r>
+      <w:proofErr w:type="spellStart"/>
+      <w:r>
+        <w:rPr>
+          <w:rFonts w:asciiTheme="majorHAnsi" w:hAnsiTheme="majorHAnsi"/>
+          <w:sz w:val="32"/>
+          <w:szCs w:val="32"/>
+        </w:rPr>
+        <w:t>Git</w:t>
+      </w:r>
+      <w:proofErr w:type="spellEnd"/>
+      <w:r>
+        <w:rPr>
+          <w:rFonts w:asciiTheme="majorHAnsi" w:hAnsiTheme="majorHAnsi"/>
+          <w:sz w:val="32"/>
+          <w:szCs w:val="32"/>
+        </w:rPr>
+        <w:t>. (If you encounter any difficulties, contact me.)</w:t>
       </w:r>
     </w:p>
     <w:p>
@@ -341,7 +425,25 @@
           <w:sz w:val="32"/>
           <w:szCs w:val="32"/>
         </w:rPr>
-        <w:t>After opening Git client you should be able to see this</w:t>
+        <w:t xml:space="preserve">After opening </w:t>
+      </w:r>
+      <w:proofErr w:type="spellStart"/>
+      <w:r>
+        <w:rPr>
+          <w:rFonts w:asciiTheme="majorHAnsi" w:hAnsiTheme="majorHAnsi"/>
+          <w:sz w:val="32"/>
+          <w:szCs w:val="32"/>
+        </w:rPr>
+        <w:t>Git</w:t>
+      </w:r>
+      <w:proofErr w:type="spellEnd"/>
+      <w:r>
+        <w:rPr>
+          <w:rFonts w:asciiTheme="majorHAnsi" w:hAnsiTheme="majorHAnsi"/>
+          <w:sz w:val="32"/>
+          <w:szCs w:val="32"/>
+        </w:rPr>
+        <w:t xml:space="preserve"> client you should be able to see this</w:t>
       </w:r>
     </w:p>
     <w:p>
@@ -424,7 +526,16 @@
           <w:sz w:val="32"/>
           <w:szCs w:val="32"/>
         </w:rPr>
-        <w:t>On the left you can see your repositories. Of course not the same as mine. We should have one in common which is “trafficLights</w:t>
+        <w:t>On the left you can see your repositories. Of course not the same as mine. We should have one in common which is “</w:t>
+      </w:r>
+      <w:proofErr w:type="spellStart"/>
+      <w:r>
+        <w:rPr>
+          <w:rFonts w:asciiTheme="majorHAnsi" w:hAnsiTheme="majorHAnsi"/>
+          <w:sz w:val="32"/>
+          <w:szCs w:val="32"/>
+        </w:rPr>
+        <w:t>trafficLights</w:t>
       </w:r>
       <w:r>
         <w:rPr>
@@ -434,6 +545,7 @@
         </w:rPr>
         <w:t>ProCP</w:t>
       </w:r>
+      <w:proofErr w:type="spellEnd"/>
       <w:r>
         <w:rPr>
           <w:rFonts w:asciiTheme="majorHAnsi" w:hAnsiTheme="majorHAnsi"/>
@@ -484,7 +596,16 @@
           <w:sz w:val="32"/>
           <w:szCs w:val="32"/>
         </w:rPr>
-        <w:t>Right click on the “trafficLights</w:t>
+        <w:t>Right click on the “</w:t>
+      </w:r>
+      <w:proofErr w:type="spellStart"/>
+      <w:r>
+        <w:rPr>
+          <w:rFonts w:asciiTheme="majorHAnsi" w:hAnsiTheme="majorHAnsi"/>
+          <w:sz w:val="32"/>
+          <w:szCs w:val="32"/>
+        </w:rPr>
+        <w:t>trafficLights</w:t>
       </w:r>
       <w:r>
         <w:rPr>
@@ -494,13 +615,32 @@
         </w:rPr>
         <w:t>ProCP</w:t>
       </w:r>
-      <w:r>
-        <w:rPr>
-          <w:rFonts w:asciiTheme="majorHAnsi" w:hAnsiTheme="majorHAnsi"/>
-          <w:sz w:val="32"/>
-          <w:szCs w:val="32"/>
-        </w:rPr>
-        <w:t>” repository and open the Git Shell.</w:t>
+      <w:proofErr w:type="spellEnd"/>
+      <w:r>
+        <w:rPr>
+          <w:rFonts w:asciiTheme="majorHAnsi" w:hAnsiTheme="majorHAnsi"/>
+          <w:sz w:val="32"/>
+          <w:szCs w:val="32"/>
+        </w:rPr>
+        <w:t xml:space="preserve">” repository and open the </w:t>
+      </w:r>
+      <w:proofErr w:type="spellStart"/>
+      <w:r>
+        <w:rPr>
+          <w:rFonts w:asciiTheme="majorHAnsi" w:hAnsiTheme="majorHAnsi"/>
+          <w:sz w:val="32"/>
+          <w:szCs w:val="32"/>
+        </w:rPr>
+        <w:t>Git</w:t>
+      </w:r>
+      <w:proofErr w:type="spellEnd"/>
+      <w:r>
+        <w:rPr>
+          <w:rFonts w:asciiTheme="majorHAnsi" w:hAnsiTheme="majorHAnsi"/>
+          <w:sz w:val="32"/>
+          <w:szCs w:val="32"/>
+        </w:rPr>
+        <w:t xml:space="preserve"> Shell.</w:t>
       </w:r>
     </w:p>
     <w:p>
@@ -561,7 +701,6 @@
           <w:sz w:val="32"/>
           <w:szCs w:val="32"/>
         </w:rPr>
-        <w:lastRenderedPageBreak/>
         <w:pict>
           <v:shape id="_x0000_i1026" type="#_x0000_t75" style="width:468pt;height:345.75pt">
             <v:imagedata r:id="rId8" o:title="Untitled"/>
@@ -597,7 +736,25 @@
           <w:sz w:val="32"/>
           <w:szCs w:val="32"/>
         </w:rPr>
-        <w:t>After opening Git Shell you should be able to see this on your screen.</w:t>
+        <w:t xml:space="preserve">After opening </w:t>
+      </w:r>
+      <w:proofErr w:type="spellStart"/>
+      <w:r>
+        <w:rPr>
+          <w:rFonts w:asciiTheme="majorHAnsi" w:hAnsiTheme="majorHAnsi"/>
+          <w:sz w:val="32"/>
+          <w:szCs w:val="32"/>
+        </w:rPr>
+        <w:t>Git</w:t>
+      </w:r>
+      <w:proofErr w:type="spellEnd"/>
+      <w:r>
+        <w:rPr>
+          <w:rFonts w:asciiTheme="majorHAnsi" w:hAnsiTheme="majorHAnsi"/>
+          <w:sz w:val="32"/>
+          <w:szCs w:val="32"/>
+        </w:rPr>
+        <w:t xml:space="preserve"> Shell you should be able to see this on your screen.</w:t>
       </w:r>
       <w:r>
         <w:rPr>
@@ -669,14 +826,47 @@
           <w:szCs w:val="32"/>
         </w:rPr>
       </w:pPr>
-      <w:r>
-        <w:rPr>
-          <w:rFonts w:asciiTheme="majorHAnsi" w:hAnsiTheme="majorHAnsi"/>
-          <w:b/>
-          <w:sz w:val="32"/>
-          <w:szCs w:val="32"/>
-        </w:rPr>
-        <w:t>git pull --ff-only</w:t>
+      <w:proofErr w:type="spellStart"/>
+      <w:proofErr w:type="gramStart"/>
+      <w:r>
+        <w:rPr>
+          <w:rFonts w:asciiTheme="majorHAnsi" w:hAnsiTheme="majorHAnsi"/>
+          <w:b/>
+          <w:sz w:val="32"/>
+          <w:szCs w:val="32"/>
+        </w:rPr>
+        <w:t>git</w:t>
+      </w:r>
+      <w:proofErr w:type="spellEnd"/>
+      <w:proofErr w:type="gramEnd"/>
+      <w:r>
+        <w:rPr>
+          <w:rFonts w:asciiTheme="majorHAnsi" w:hAnsiTheme="majorHAnsi"/>
+          <w:b/>
+          <w:sz w:val="32"/>
+          <w:szCs w:val="32"/>
+        </w:rPr>
+        <w:t xml:space="preserve"> pull --</w:t>
+      </w:r>
+      <w:proofErr w:type="spellStart"/>
+      <w:r>
+        <w:rPr>
+          <w:rFonts w:asciiTheme="majorHAnsi" w:hAnsiTheme="majorHAnsi"/>
+          <w:b/>
+          <w:sz w:val="32"/>
+          <w:szCs w:val="32"/>
+        </w:rPr>
+        <w:t>ff</w:t>
+      </w:r>
+      <w:proofErr w:type="spellEnd"/>
+      <w:r>
+        <w:rPr>
+          <w:rFonts w:asciiTheme="majorHAnsi" w:hAnsiTheme="majorHAnsi"/>
+          <w:b/>
+          <w:sz w:val="32"/>
+          <w:szCs w:val="32"/>
+        </w:rPr>
+        <w:t>-only</w:t>
       </w:r>
       <w:r>
         <w:rPr>
@@ -693,32 +883,51 @@
           <w:sz w:val="32"/>
           <w:szCs w:val="32"/>
         </w:rPr>
-        <w:t xml:space="preserve"> (watch out that before ff there are two dashes!)</w:t>
-      </w:r>
-    </w:p>
-    <w:p>
-      <w:pPr>
-        <w:rPr>
-          <w:rFonts w:asciiTheme="majorHAnsi" w:hAnsiTheme="majorHAnsi"/>
-          <w:sz w:val="32"/>
-          <w:szCs w:val="32"/>
-        </w:rPr>
-      </w:pPr>
-    </w:p>
-    <w:p>
-      <w:pPr>
-        <w:rPr>
-          <w:rFonts w:asciiTheme="majorHAnsi" w:hAnsiTheme="majorHAnsi"/>
-          <w:sz w:val="32"/>
-          <w:szCs w:val="32"/>
-        </w:rPr>
-      </w:pPr>
-      <w:r>
-        <w:rPr>
-          <w:rFonts w:asciiTheme="majorHAnsi" w:hAnsiTheme="majorHAnsi"/>
-          <w:sz w:val="32"/>
-          <w:szCs w:val="32"/>
-        </w:rPr>
+        <w:t xml:space="preserve"> (watch out that before </w:t>
+      </w:r>
+      <w:proofErr w:type="spellStart"/>
+      <w:r>
+        <w:rPr>
+          <w:rFonts w:asciiTheme="majorHAnsi" w:hAnsiTheme="majorHAnsi"/>
+          <w:sz w:val="32"/>
+          <w:szCs w:val="32"/>
+        </w:rPr>
+        <w:t>ff</w:t>
+      </w:r>
+      <w:proofErr w:type="spellEnd"/>
+      <w:r>
+        <w:rPr>
+          <w:rFonts w:asciiTheme="majorHAnsi" w:hAnsiTheme="majorHAnsi"/>
+          <w:sz w:val="32"/>
+          <w:szCs w:val="32"/>
+        </w:rPr>
+        <w:t xml:space="preserve"> there are two dashes!)</w:t>
+      </w:r>
+    </w:p>
+    <w:p>
+      <w:pPr>
+        <w:rPr>
+          <w:rFonts w:asciiTheme="majorHAnsi" w:hAnsiTheme="majorHAnsi"/>
+          <w:sz w:val="32"/>
+          <w:szCs w:val="32"/>
+        </w:rPr>
+      </w:pPr>
+    </w:p>
+    <w:p>
+      <w:pPr>
+        <w:rPr>
+          <w:rFonts w:asciiTheme="majorHAnsi" w:hAnsiTheme="majorHAnsi"/>
+          <w:sz w:val="32"/>
+          <w:szCs w:val="32"/>
+        </w:rPr>
+      </w:pPr>
+      <w:r>
+        <w:rPr>
+          <w:rFonts w:asciiTheme="majorHAnsi" w:hAnsiTheme="majorHAnsi"/>
+          <w:sz w:val="32"/>
+          <w:szCs w:val="32"/>
+        </w:rPr>
+        <w:lastRenderedPageBreak/>
         <w:t>The command is self-explanatory and there is no need to explain what it does.</w:t>
       </w:r>
     </w:p>
@@ -767,14 +976,27 @@
           <w:szCs w:val="32"/>
         </w:rPr>
       </w:pPr>
-      <w:r>
-        <w:rPr>
-          <w:rFonts w:asciiTheme="majorHAnsi" w:hAnsiTheme="majorHAnsi"/>
-          <w:b/>
-          <w:sz w:val="32"/>
-          <w:szCs w:val="32"/>
-        </w:rPr>
-        <w:t>git add .</w:t>
+      <w:proofErr w:type="spellStart"/>
+      <w:proofErr w:type="gramStart"/>
+      <w:r>
+        <w:rPr>
+          <w:rFonts w:asciiTheme="majorHAnsi" w:hAnsiTheme="majorHAnsi"/>
+          <w:b/>
+          <w:sz w:val="32"/>
+          <w:szCs w:val="32"/>
+        </w:rPr>
+        <w:t>git</w:t>
+      </w:r>
+      <w:proofErr w:type="spellEnd"/>
+      <w:proofErr w:type="gramEnd"/>
+      <w:r>
+        <w:rPr>
+          <w:rFonts w:asciiTheme="majorHAnsi" w:hAnsiTheme="majorHAnsi"/>
+          <w:b/>
+          <w:sz w:val="32"/>
+          <w:szCs w:val="32"/>
+        </w:rPr>
+        <w:t xml:space="preserve"> add .</w:t>
       </w:r>
       <w:r>
         <w:rPr>
@@ -791,7 +1013,25 @@
           <w:sz w:val="32"/>
           <w:szCs w:val="32"/>
         </w:rPr>
-        <w:t>(watch out that after add there is white space and after it comes the dot)</w:t>
+        <w:t>(</w:t>
+      </w:r>
+      <w:proofErr w:type="gramStart"/>
+      <w:r>
+        <w:rPr>
+          <w:rFonts w:asciiTheme="majorHAnsi" w:hAnsiTheme="majorHAnsi"/>
+          <w:sz w:val="32"/>
+          <w:szCs w:val="32"/>
+        </w:rPr>
+        <w:t>watch</w:t>
+      </w:r>
+      <w:proofErr w:type="gramEnd"/>
+      <w:r>
+        <w:rPr>
+          <w:rFonts w:asciiTheme="majorHAnsi" w:hAnsiTheme="majorHAnsi"/>
+          <w:sz w:val="32"/>
+          <w:szCs w:val="32"/>
+        </w:rPr>
+        <w:t xml:space="preserve"> out that after add there is white space and after it comes the dot)</w:t>
       </w:r>
     </w:p>
     <w:p>
@@ -820,31 +1060,62 @@
           <w:szCs w:val="32"/>
         </w:rPr>
       </w:pPr>
-      <w:r>
-        <w:rPr>
-          <w:rFonts w:asciiTheme="majorHAnsi" w:hAnsiTheme="majorHAnsi"/>
-          <w:b/>
-          <w:sz w:val="32"/>
-          <w:szCs w:val="32"/>
-        </w:rPr>
-        <w:t>git commit</w:t>
-      </w:r>
-    </w:p>
-    <w:p>
-      <w:pPr>
-        <w:rPr>
-          <w:rFonts w:asciiTheme="majorHAnsi" w:hAnsiTheme="majorHAnsi"/>
-          <w:sz w:val="32"/>
-          <w:szCs w:val="32"/>
-        </w:rPr>
-      </w:pPr>
-      <w:r>
-        <w:rPr>
-          <w:rFonts w:asciiTheme="majorHAnsi" w:hAnsiTheme="majorHAnsi"/>
-          <w:sz w:val="32"/>
-          <w:szCs w:val="32"/>
-        </w:rPr>
-        <w:t>After this command notepad opens. Without moving the cursor just type your commit message and click “Save” to the file. You do not need to save the file somewhere locally! Just pres Ctrl + C and the magic is done!</w:t>
+      <w:proofErr w:type="spellStart"/>
+      <w:proofErr w:type="gramStart"/>
+      <w:r>
+        <w:rPr>
+          <w:rFonts w:asciiTheme="majorHAnsi" w:hAnsiTheme="majorHAnsi"/>
+          <w:b/>
+          <w:sz w:val="32"/>
+          <w:szCs w:val="32"/>
+        </w:rPr>
+        <w:t>git</w:t>
+      </w:r>
+      <w:proofErr w:type="spellEnd"/>
+      <w:proofErr w:type="gramEnd"/>
+      <w:r>
+        <w:rPr>
+          <w:rFonts w:asciiTheme="majorHAnsi" w:hAnsiTheme="majorHAnsi"/>
+          <w:b/>
+          <w:sz w:val="32"/>
+          <w:szCs w:val="32"/>
+        </w:rPr>
+        <w:t xml:space="preserve"> commit</w:t>
+      </w:r>
+    </w:p>
+    <w:p>
+      <w:pPr>
+        <w:rPr>
+          <w:rFonts w:asciiTheme="majorHAnsi" w:hAnsiTheme="majorHAnsi"/>
+          <w:sz w:val="32"/>
+          <w:szCs w:val="32"/>
+        </w:rPr>
+      </w:pPr>
+      <w:r>
+        <w:rPr>
+          <w:rFonts w:asciiTheme="majorHAnsi" w:hAnsiTheme="majorHAnsi"/>
+          <w:sz w:val="32"/>
+          <w:szCs w:val="32"/>
+        </w:rPr>
+        <w:t xml:space="preserve">After this command notepad opens. Without moving the cursor just type your commit message and click “Save” to the file. You do not need to save the file somewhere locally! Just </w:t>
+      </w:r>
+      <w:proofErr w:type="spellStart"/>
+      <w:r>
+        <w:rPr>
+          <w:rFonts w:asciiTheme="majorHAnsi" w:hAnsiTheme="majorHAnsi"/>
+          <w:sz w:val="32"/>
+          <w:szCs w:val="32"/>
+        </w:rPr>
+        <w:t>pres</w:t>
+      </w:r>
+      <w:proofErr w:type="spellEnd"/>
+      <w:r>
+        <w:rPr>
+          <w:rFonts w:asciiTheme="majorHAnsi" w:hAnsiTheme="majorHAnsi"/>
+          <w:sz w:val="32"/>
+          <w:szCs w:val="32"/>
+        </w:rPr>
+        <w:t xml:space="preserve"> Ctrl + C and the magic is done!</w:t>
       </w:r>
     </w:p>
     <w:p>
@@ -873,14 +1144,27 @@
           <w:szCs w:val="32"/>
         </w:rPr>
       </w:pPr>
-      <w:r>
-        <w:rPr>
-          <w:rFonts w:asciiTheme="majorHAnsi" w:hAnsiTheme="majorHAnsi"/>
-          <w:b/>
-          <w:sz w:val="32"/>
-          <w:szCs w:val="32"/>
-        </w:rPr>
-        <w:t>git push</w:t>
+      <w:proofErr w:type="spellStart"/>
+      <w:proofErr w:type="gramStart"/>
+      <w:r>
+        <w:rPr>
+          <w:rFonts w:asciiTheme="majorHAnsi" w:hAnsiTheme="majorHAnsi"/>
+          <w:b/>
+          <w:sz w:val="32"/>
+          <w:szCs w:val="32"/>
+        </w:rPr>
+        <w:t>git</w:t>
+      </w:r>
+      <w:proofErr w:type="spellEnd"/>
+      <w:proofErr w:type="gramEnd"/>
+      <w:r>
+        <w:rPr>
+          <w:rFonts w:asciiTheme="majorHAnsi" w:hAnsiTheme="majorHAnsi"/>
+          <w:b/>
+          <w:sz w:val="32"/>
+          <w:szCs w:val="32"/>
+        </w:rPr>
+        <w:t xml:space="preserve"> push</w:t>
       </w:r>
     </w:p>
     <w:p>
@@ -1002,334 +1286,1289 @@
           <w:sz w:val="32"/>
           <w:szCs w:val="32"/>
         </w:rPr>
+        <w:t>Here I will give an overview of how to use the commands in a sequence.</w:t>
+      </w:r>
+    </w:p>
+    <w:p>
+      <w:pPr>
+        <w:pStyle w:val="ListParagraph"/>
+        <w:rPr>
+          <w:rFonts w:asciiTheme="majorHAnsi" w:hAnsiTheme="majorHAnsi"/>
+          <w:sz w:val="32"/>
+          <w:szCs w:val="32"/>
+        </w:rPr>
+      </w:pPr>
+    </w:p>
+    <w:p>
+      <w:pPr>
+        <w:pStyle w:val="ListParagraph"/>
+        <w:rPr>
+          <w:rFonts w:asciiTheme="majorHAnsi" w:hAnsiTheme="majorHAnsi"/>
+          <w:sz w:val="32"/>
+          <w:szCs w:val="32"/>
+        </w:rPr>
+      </w:pPr>
+      <w:r>
+        <w:rPr>
+          <w:rFonts w:asciiTheme="majorHAnsi" w:hAnsiTheme="majorHAnsi"/>
+          <w:sz w:val="32"/>
+          <w:szCs w:val="32"/>
+        </w:rPr>
+        <w:t>After making your changes keep the following steps:</w:t>
+      </w:r>
+    </w:p>
+    <w:p>
+      <w:pPr>
+        <w:pStyle w:val="ListParagraph"/>
+        <w:rPr>
+          <w:rFonts w:asciiTheme="majorHAnsi" w:hAnsiTheme="majorHAnsi"/>
+          <w:sz w:val="32"/>
+          <w:szCs w:val="32"/>
+        </w:rPr>
+      </w:pPr>
+    </w:p>
+    <w:p>
+      <w:pPr>
+        <w:pStyle w:val="ListParagraph"/>
+        <w:rPr>
+          <w:rFonts w:asciiTheme="majorHAnsi" w:hAnsiTheme="majorHAnsi"/>
+          <w:sz w:val="32"/>
+          <w:szCs w:val="32"/>
+        </w:rPr>
+      </w:pPr>
+      <w:proofErr w:type="spellStart"/>
+      <w:proofErr w:type="gramStart"/>
+      <w:r>
+        <w:rPr>
+          <w:rFonts w:asciiTheme="majorHAnsi" w:hAnsiTheme="majorHAnsi"/>
+          <w:b/>
+          <w:sz w:val="32"/>
+          <w:szCs w:val="32"/>
+        </w:rPr>
+        <w:t>git</w:t>
+      </w:r>
+      <w:proofErr w:type="spellEnd"/>
+      <w:proofErr w:type="gramEnd"/>
+      <w:r>
+        <w:rPr>
+          <w:rFonts w:asciiTheme="majorHAnsi" w:hAnsiTheme="majorHAnsi"/>
+          <w:b/>
+          <w:sz w:val="32"/>
+          <w:szCs w:val="32"/>
+        </w:rPr>
+        <w:t xml:space="preserve"> stash </w:t>
+      </w:r>
+      <w:r>
+        <w:rPr>
+          <w:rFonts w:asciiTheme="majorHAnsi" w:hAnsiTheme="majorHAnsi"/>
+          <w:sz w:val="32"/>
+          <w:szCs w:val="32"/>
+        </w:rPr>
+        <w:t>(this command parks your changes somewhere aside)</w:t>
+      </w:r>
+    </w:p>
+    <w:p>
+      <w:pPr>
+        <w:pStyle w:val="ListParagraph"/>
+        <w:rPr>
+          <w:rFonts w:asciiTheme="majorHAnsi" w:hAnsiTheme="majorHAnsi"/>
+          <w:sz w:val="32"/>
+          <w:szCs w:val="32"/>
+        </w:rPr>
+      </w:pPr>
+      <w:proofErr w:type="spellStart"/>
+      <w:proofErr w:type="gramStart"/>
+      <w:r>
+        <w:rPr>
+          <w:rFonts w:asciiTheme="majorHAnsi" w:hAnsiTheme="majorHAnsi"/>
+          <w:b/>
+          <w:sz w:val="32"/>
+          <w:szCs w:val="32"/>
+        </w:rPr>
+        <w:t>git</w:t>
+      </w:r>
+      <w:proofErr w:type="spellEnd"/>
+      <w:proofErr w:type="gramEnd"/>
+      <w:r>
+        <w:rPr>
+          <w:rFonts w:asciiTheme="majorHAnsi" w:hAnsiTheme="majorHAnsi"/>
+          <w:b/>
+          <w:sz w:val="32"/>
+          <w:szCs w:val="32"/>
+        </w:rPr>
+        <w:t xml:space="preserve"> pull --</w:t>
+      </w:r>
+      <w:proofErr w:type="spellStart"/>
+      <w:r>
+        <w:rPr>
+          <w:rFonts w:asciiTheme="majorHAnsi" w:hAnsiTheme="majorHAnsi"/>
+          <w:b/>
+          <w:sz w:val="32"/>
+          <w:szCs w:val="32"/>
+        </w:rPr>
+        <w:t>ff</w:t>
+      </w:r>
+      <w:proofErr w:type="spellEnd"/>
+      <w:r>
+        <w:rPr>
+          <w:rFonts w:asciiTheme="majorHAnsi" w:hAnsiTheme="majorHAnsi"/>
+          <w:b/>
+          <w:sz w:val="32"/>
+          <w:szCs w:val="32"/>
+        </w:rPr>
+        <w:t xml:space="preserve">-only </w:t>
+      </w:r>
+      <w:r>
+        <w:rPr>
+          <w:rFonts w:asciiTheme="majorHAnsi" w:hAnsiTheme="majorHAnsi"/>
+          <w:sz w:val="32"/>
+          <w:szCs w:val="32"/>
+        </w:rPr>
+        <w:t>(this command pulls all the changes from the Repository</w:t>
+      </w:r>
+    </w:p>
+    <w:p>
+      <w:pPr>
+        <w:pStyle w:val="ListParagraph"/>
+        <w:rPr>
+          <w:rFonts w:asciiTheme="majorHAnsi" w:hAnsiTheme="majorHAnsi"/>
+          <w:sz w:val="32"/>
+          <w:szCs w:val="32"/>
+        </w:rPr>
+      </w:pPr>
+      <w:proofErr w:type="spellStart"/>
+      <w:proofErr w:type="gramStart"/>
+      <w:r>
+        <w:rPr>
+          <w:rFonts w:asciiTheme="majorHAnsi" w:hAnsiTheme="majorHAnsi"/>
+          <w:b/>
+          <w:sz w:val="32"/>
+          <w:szCs w:val="32"/>
+        </w:rPr>
+        <w:t>git</w:t>
+      </w:r>
+      <w:proofErr w:type="spellEnd"/>
+      <w:proofErr w:type="gramEnd"/>
+      <w:r>
+        <w:rPr>
+          <w:rFonts w:asciiTheme="majorHAnsi" w:hAnsiTheme="majorHAnsi"/>
+          <w:b/>
+          <w:sz w:val="32"/>
+          <w:szCs w:val="32"/>
+        </w:rPr>
+        <w:t xml:space="preserve"> stash apply </w:t>
+      </w:r>
+      <w:r>
+        <w:rPr>
+          <w:rFonts w:asciiTheme="majorHAnsi" w:hAnsiTheme="majorHAnsi"/>
+          <w:sz w:val="32"/>
+          <w:szCs w:val="32"/>
+        </w:rPr>
+        <w:t xml:space="preserve">(this command gets your changes back from the parking spot </w:t>
+      </w:r>
+      <w:r>
+        <w:rPr>
+          <w:rFonts w:asciiTheme="majorHAnsi" w:hAnsiTheme="majorHAnsi"/>
+          <w:sz w:val="32"/>
+          <w:szCs w:val="32"/>
+        </w:rPr>
+        <w:sym w:font="Wingdings" w:char="F04A"/>
+      </w:r>
+      <w:r>
+        <w:rPr>
+          <w:rFonts w:asciiTheme="majorHAnsi" w:hAnsiTheme="majorHAnsi"/>
+          <w:sz w:val="32"/>
+          <w:szCs w:val="32"/>
+        </w:rPr>
+        <w:t>)</w:t>
+      </w:r>
+    </w:p>
+    <w:p>
+      <w:pPr>
+        <w:pStyle w:val="ListParagraph"/>
+        <w:rPr>
+          <w:rFonts w:asciiTheme="majorHAnsi" w:hAnsiTheme="majorHAnsi"/>
+          <w:sz w:val="32"/>
+          <w:szCs w:val="32"/>
+        </w:rPr>
+      </w:pPr>
+      <w:proofErr w:type="spellStart"/>
+      <w:proofErr w:type="gramStart"/>
+      <w:r>
+        <w:rPr>
+          <w:rFonts w:asciiTheme="majorHAnsi" w:hAnsiTheme="majorHAnsi"/>
+          <w:b/>
+          <w:sz w:val="32"/>
+          <w:szCs w:val="32"/>
+        </w:rPr>
+        <w:t>git</w:t>
+      </w:r>
+      <w:proofErr w:type="spellEnd"/>
+      <w:proofErr w:type="gramEnd"/>
+      <w:r>
+        <w:rPr>
+          <w:rFonts w:asciiTheme="majorHAnsi" w:hAnsiTheme="majorHAnsi"/>
+          <w:b/>
+          <w:sz w:val="32"/>
+          <w:szCs w:val="32"/>
+        </w:rPr>
+        <w:t xml:space="preserve"> add . </w:t>
+      </w:r>
+      <w:r>
+        <w:rPr>
+          <w:rFonts w:asciiTheme="majorHAnsi" w:hAnsiTheme="majorHAnsi"/>
+          <w:sz w:val="32"/>
+          <w:szCs w:val="32"/>
+        </w:rPr>
+        <w:t>(</w:t>
+      </w:r>
+      <w:r>
+        <w:rPr>
+          <w:rFonts w:asciiTheme="majorHAnsi" w:hAnsiTheme="majorHAnsi"/>
+          <w:sz w:val="32"/>
+          <w:szCs w:val="32"/>
+          <w:u w:val="single"/>
+        </w:rPr>
+        <w:t>WATCH OUT THERE IS WHITE SPACE AND THEN A DOT</w:t>
+      </w:r>
+      <w:r>
+        <w:rPr>
+          <w:rFonts w:asciiTheme="majorHAnsi" w:hAnsiTheme="majorHAnsi"/>
+          <w:sz w:val="32"/>
+          <w:szCs w:val="32"/>
+        </w:rPr>
+        <w:t xml:space="preserve"> this command adds all the tracked files to the waiting list)</w:t>
+      </w:r>
+    </w:p>
+    <w:p>
+      <w:pPr>
+        <w:pStyle w:val="ListParagraph"/>
+        <w:rPr>
+          <w:rFonts w:asciiTheme="majorHAnsi" w:hAnsiTheme="majorHAnsi"/>
+          <w:sz w:val="32"/>
+          <w:szCs w:val="32"/>
+        </w:rPr>
+      </w:pPr>
+      <w:proofErr w:type="spellStart"/>
+      <w:proofErr w:type="gramStart"/>
+      <w:r>
+        <w:rPr>
+          <w:rFonts w:asciiTheme="majorHAnsi" w:hAnsiTheme="majorHAnsi"/>
+          <w:b/>
+          <w:sz w:val="32"/>
+          <w:szCs w:val="32"/>
+        </w:rPr>
+        <w:t>git</w:t>
+      </w:r>
+      <w:proofErr w:type="spellEnd"/>
+      <w:proofErr w:type="gramEnd"/>
+      <w:r>
+        <w:rPr>
+          <w:rFonts w:asciiTheme="majorHAnsi" w:hAnsiTheme="majorHAnsi"/>
+          <w:b/>
+          <w:sz w:val="32"/>
+          <w:szCs w:val="32"/>
+        </w:rPr>
+        <w:t xml:space="preserve"> commit </w:t>
+      </w:r>
+      <w:r>
+        <w:rPr>
+          <w:rFonts w:asciiTheme="majorHAnsi" w:hAnsiTheme="majorHAnsi"/>
+          <w:sz w:val="32"/>
+          <w:szCs w:val="32"/>
+        </w:rPr>
+        <w:t>(this command commits all the files)</w:t>
+      </w:r>
+    </w:p>
+    <w:p>
+      <w:pPr>
+        <w:pStyle w:val="ListParagraph"/>
+        <w:rPr>
+          <w:rFonts w:asciiTheme="majorHAnsi" w:hAnsiTheme="majorHAnsi"/>
+          <w:sz w:val="32"/>
+          <w:szCs w:val="32"/>
+        </w:rPr>
+      </w:pPr>
+      <w:proofErr w:type="spellStart"/>
+      <w:proofErr w:type="gramStart"/>
+      <w:r>
+        <w:rPr>
+          <w:rFonts w:asciiTheme="majorHAnsi" w:hAnsiTheme="majorHAnsi"/>
+          <w:b/>
+          <w:sz w:val="32"/>
+          <w:szCs w:val="32"/>
+        </w:rPr>
+        <w:t>git</w:t>
+      </w:r>
+      <w:proofErr w:type="spellEnd"/>
+      <w:proofErr w:type="gramEnd"/>
+      <w:r>
+        <w:rPr>
+          <w:rFonts w:asciiTheme="majorHAnsi" w:hAnsiTheme="majorHAnsi"/>
+          <w:b/>
+          <w:sz w:val="32"/>
+          <w:szCs w:val="32"/>
+        </w:rPr>
+        <w:t xml:space="preserve"> push </w:t>
+      </w:r>
+      <w:r>
+        <w:rPr>
+          <w:rFonts w:asciiTheme="majorHAnsi" w:hAnsiTheme="majorHAnsi"/>
+          <w:sz w:val="32"/>
+          <w:szCs w:val="32"/>
+        </w:rPr>
+        <w:t>(this command pushes all the changes to the master branch)</w:t>
+      </w:r>
+    </w:p>
+    <w:p>
+      <w:pPr>
+        <w:pStyle w:val="ListParagraph"/>
+        <w:rPr>
+          <w:rFonts w:asciiTheme="majorHAnsi" w:hAnsiTheme="majorHAnsi"/>
+          <w:sz w:val="32"/>
+          <w:szCs w:val="32"/>
+        </w:rPr>
+      </w:pPr>
+    </w:p>
+    <w:p>
+      <w:pPr>
+        <w:pStyle w:val="ListParagraph"/>
+        <w:rPr>
+          <w:rFonts w:asciiTheme="majorHAnsi" w:hAnsiTheme="majorHAnsi"/>
+          <w:sz w:val="32"/>
+          <w:szCs w:val="32"/>
+        </w:rPr>
+      </w:pPr>
+    </w:p>
+    <w:p>
+      <w:pPr>
+        <w:pStyle w:val="ListParagraph"/>
+        <w:rPr>
+          <w:rFonts w:asciiTheme="majorHAnsi" w:hAnsiTheme="majorHAnsi"/>
+          <w:sz w:val="32"/>
+          <w:szCs w:val="32"/>
+          <w:u w:val="single"/>
+        </w:rPr>
+      </w:pPr>
+      <w:r>
+        <w:rPr>
+          <w:rFonts w:asciiTheme="majorHAnsi" w:hAnsiTheme="majorHAnsi"/>
+          <w:sz w:val="32"/>
+          <w:szCs w:val="32"/>
+          <w:u w:val="single"/>
+        </w:rPr>
+        <w:t xml:space="preserve">How to use </w:t>
+      </w:r>
+      <w:proofErr w:type="spellStart"/>
+      <w:r>
+        <w:rPr>
+          <w:rFonts w:asciiTheme="majorHAnsi" w:hAnsiTheme="majorHAnsi"/>
+          <w:sz w:val="32"/>
+          <w:szCs w:val="32"/>
+          <w:u w:val="single"/>
+        </w:rPr>
+        <w:t>Git</w:t>
+      </w:r>
+      <w:proofErr w:type="spellEnd"/>
+      <w:r>
+        <w:rPr>
+          <w:rFonts w:asciiTheme="majorHAnsi" w:hAnsiTheme="majorHAnsi"/>
+          <w:sz w:val="32"/>
+          <w:szCs w:val="32"/>
+          <w:u w:val="single"/>
+        </w:rPr>
+        <w:t xml:space="preserve"> branches:</w:t>
+      </w:r>
+    </w:p>
+    <w:p>
+      <w:pPr>
+        <w:pStyle w:val="ListParagraph"/>
+        <w:rPr>
+          <w:rFonts w:asciiTheme="majorHAnsi" w:hAnsiTheme="majorHAnsi"/>
+          <w:sz w:val="32"/>
+          <w:szCs w:val="32"/>
+          <w:u w:val="single"/>
+        </w:rPr>
+      </w:pPr>
+    </w:p>
+    <w:p>
+      <w:pPr>
+        <w:pStyle w:val="ListParagraph"/>
+        <w:rPr>
+          <w:rFonts w:asciiTheme="majorHAnsi" w:hAnsiTheme="majorHAnsi"/>
+          <w:sz w:val="32"/>
+          <w:szCs w:val="32"/>
+        </w:rPr>
+      </w:pPr>
+      <w:r>
+        <w:rPr>
+          <w:rFonts w:asciiTheme="majorHAnsi" w:hAnsiTheme="majorHAnsi"/>
+          <w:sz w:val="32"/>
+          <w:szCs w:val="32"/>
+        </w:rPr>
+        <w:t>First of all I would like to emphasize that the workflow will be done in the branch named “Develop”.</w:t>
+      </w:r>
+    </w:p>
+    <w:p>
+      <w:pPr>
+        <w:pStyle w:val="ListParagraph"/>
+        <w:rPr>
+          <w:rFonts w:asciiTheme="majorHAnsi" w:hAnsiTheme="majorHAnsi"/>
+          <w:sz w:val="32"/>
+          <w:szCs w:val="32"/>
+        </w:rPr>
+      </w:pPr>
+      <w:r>
+        <w:rPr>
+          <w:rFonts w:asciiTheme="majorHAnsi" w:hAnsiTheme="majorHAnsi"/>
+          <w:sz w:val="32"/>
+          <w:szCs w:val="32"/>
+        </w:rPr>
+        <w:t>In order to go to that branch you only need to type:</w:t>
+      </w:r>
+    </w:p>
+    <w:p>
+      <w:pPr>
+        <w:pStyle w:val="ListParagraph"/>
+        <w:rPr>
+          <w:rFonts w:asciiTheme="majorHAnsi" w:hAnsiTheme="majorHAnsi"/>
+          <w:b/>
+          <w:sz w:val="32"/>
+          <w:szCs w:val="32"/>
+        </w:rPr>
+      </w:pPr>
+      <w:proofErr w:type="spellStart"/>
+      <w:proofErr w:type="gramStart"/>
+      <w:r>
+        <w:rPr>
+          <w:rFonts w:asciiTheme="majorHAnsi" w:hAnsiTheme="majorHAnsi"/>
+          <w:b/>
+          <w:sz w:val="32"/>
+          <w:szCs w:val="32"/>
+        </w:rPr>
+        <w:t>git</w:t>
+      </w:r>
+      <w:proofErr w:type="spellEnd"/>
+      <w:proofErr w:type="gramEnd"/>
+      <w:r>
+        <w:rPr>
+          <w:rFonts w:asciiTheme="majorHAnsi" w:hAnsiTheme="majorHAnsi"/>
+          <w:b/>
+          <w:sz w:val="32"/>
+          <w:szCs w:val="32"/>
+        </w:rPr>
+        <w:t xml:space="preserve"> checkout develop</w:t>
+      </w:r>
+    </w:p>
+    <w:p>
+      <w:pPr>
+        <w:pStyle w:val="ListParagraph"/>
+        <w:rPr>
+          <w:rFonts w:asciiTheme="majorHAnsi" w:hAnsiTheme="majorHAnsi"/>
+          <w:b/>
+          <w:sz w:val="32"/>
+          <w:szCs w:val="32"/>
+        </w:rPr>
+      </w:pPr>
+    </w:p>
+    <w:p>
+      <w:pPr>
+        <w:pStyle w:val="ListParagraph"/>
+        <w:rPr>
+          <w:rFonts w:asciiTheme="majorHAnsi" w:hAnsiTheme="majorHAnsi"/>
+          <w:sz w:val="32"/>
+          <w:szCs w:val="32"/>
+        </w:rPr>
+      </w:pPr>
+      <w:r>
+        <w:rPr>
+          <w:rFonts w:asciiTheme="majorHAnsi" w:hAnsiTheme="majorHAnsi"/>
+          <w:sz w:val="32"/>
+          <w:szCs w:val="32"/>
+        </w:rPr>
+        <w:t xml:space="preserve">What you need to do now immediately and also </w:t>
+      </w:r>
+      <w:r>
+        <w:rPr>
+          <w:rFonts w:asciiTheme="majorHAnsi" w:hAnsiTheme="majorHAnsi"/>
+          <w:sz w:val="32"/>
+          <w:szCs w:val="32"/>
+          <w:u w:val="single"/>
+        </w:rPr>
+        <w:t>regularly</w:t>
+      </w:r>
+      <w:r>
+        <w:rPr>
+          <w:rFonts w:asciiTheme="majorHAnsi" w:hAnsiTheme="majorHAnsi"/>
+          <w:sz w:val="32"/>
+          <w:szCs w:val="32"/>
+        </w:rPr>
+        <w:t xml:space="preserve"> is to pull everything. Mentioned above how to do that.</w:t>
+      </w:r>
+    </w:p>
+    <w:p>
+      <w:pPr>
+        <w:pStyle w:val="ListParagraph"/>
+        <w:rPr>
+          <w:rFonts w:asciiTheme="majorHAnsi" w:hAnsiTheme="majorHAnsi"/>
+          <w:sz w:val="32"/>
+          <w:szCs w:val="32"/>
+        </w:rPr>
+      </w:pPr>
+    </w:p>
+    <w:p>
+      <w:pPr>
+        <w:pStyle w:val="ListParagraph"/>
+        <w:rPr>
+          <w:rFonts w:asciiTheme="majorHAnsi" w:hAnsiTheme="majorHAnsi"/>
+          <w:sz w:val="32"/>
+          <w:szCs w:val="32"/>
+        </w:rPr>
+      </w:pPr>
+      <w:r>
+        <w:rPr>
+          <w:rFonts w:asciiTheme="majorHAnsi" w:hAnsiTheme="majorHAnsi"/>
+          <w:sz w:val="32"/>
+          <w:szCs w:val="32"/>
+        </w:rPr>
         <w:lastRenderedPageBreak/>
-        <w:t>Here I will give an overview of how to use the commands in a sequence.</w:t>
-      </w:r>
-    </w:p>
-    <w:p>
-      <w:pPr>
-        <w:pStyle w:val="ListParagraph"/>
-        <w:rPr>
-          <w:rFonts w:asciiTheme="majorHAnsi" w:hAnsiTheme="majorHAnsi"/>
-          <w:sz w:val="32"/>
-          <w:szCs w:val="32"/>
-        </w:rPr>
-      </w:pPr>
-    </w:p>
-    <w:p>
-      <w:pPr>
-        <w:pStyle w:val="ListParagraph"/>
-        <w:rPr>
-          <w:rFonts w:asciiTheme="majorHAnsi" w:hAnsiTheme="majorHAnsi"/>
-          <w:sz w:val="32"/>
-          <w:szCs w:val="32"/>
-        </w:rPr>
-      </w:pPr>
-      <w:r>
-        <w:rPr>
-          <w:rFonts w:asciiTheme="majorHAnsi" w:hAnsiTheme="majorHAnsi"/>
-          <w:sz w:val="32"/>
-          <w:szCs w:val="32"/>
-        </w:rPr>
-        <w:t>After making your changes keep the following steps:</w:t>
-      </w:r>
-    </w:p>
-    <w:p>
-      <w:pPr>
-        <w:pStyle w:val="ListParagraph"/>
-        <w:rPr>
-          <w:rFonts w:asciiTheme="majorHAnsi" w:hAnsiTheme="majorHAnsi"/>
-          <w:sz w:val="32"/>
-          <w:szCs w:val="32"/>
-        </w:rPr>
-      </w:pPr>
-    </w:p>
-    <w:p>
-      <w:pPr>
-        <w:pStyle w:val="ListParagraph"/>
-        <w:rPr>
-          <w:rFonts w:asciiTheme="majorHAnsi" w:hAnsiTheme="majorHAnsi"/>
-          <w:sz w:val="32"/>
-          <w:szCs w:val="32"/>
-        </w:rPr>
-      </w:pPr>
-      <w:r>
-        <w:rPr>
-          <w:rFonts w:asciiTheme="majorHAnsi" w:hAnsiTheme="majorHAnsi"/>
-          <w:b/>
-          <w:sz w:val="32"/>
-          <w:szCs w:val="32"/>
-        </w:rPr>
-        <w:t xml:space="preserve">git stash </w:t>
-      </w:r>
-      <w:r>
-        <w:rPr>
-          <w:rFonts w:asciiTheme="majorHAnsi" w:hAnsiTheme="majorHAnsi"/>
-          <w:sz w:val="32"/>
-          <w:szCs w:val="32"/>
-        </w:rPr>
-        <w:t>(this command parks your changes somewhere aside)</w:t>
-      </w:r>
-    </w:p>
-    <w:p>
-      <w:pPr>
-        <w:pStyle w:val="ListParagraph"/>
-        <w:rPr>
-          <w:rFonts w:asciiTheme="majorHAnsi" w:hAnsiTheme="majorHAnsi"/>
-          <w:sz w:val="32"/>
-          <w:szCs w:val="32"/>
-        </w:rPr>
-      </w:pPr>
-      <w:r>
-        <w:rPr>
-          <w:rFonts w:asciiTheme="majorHAnsi" w:hAnsiTheme="majorHAnsi"/>
-          <w:b/>
-          <w:sz w:val="32"/>
-          <w:szCs w:val="32"/>
-        </w:rPr>
-        <w:t xml:space="preserve">git pull --ff-only </w:t>
-      </w:r>
-      <w:r>
-        <w:rPr>
-          <w:rFonts w:asciiTheme="majorHAnsi" w:hAnsiTheme="majorHAnsi"/>
-          <w:sz w:val="32"/>
-          <w:szCs w:val="32"/>
-        </w:rPr>
-        <w:t>(this command pulls all the changes from the Repository</w:t>
-      </w:r>
-    </w:p>
-    <w:p>
-      <w:pPr>
-        <w:pStyle w:val="ListParagraph"/>
-        <w:rPr>
-          <w:rFonts w:asciiTheme="majorHAnsi" w:hAnsiTheme="majorHAnsi"/>
-          <w:sz w:val="32"/>
-          <w:szCs w:val="32"/>
-        </w:rPr>
-      </w:pPr>
-      <w:r>
-        <w:rPr>
-          <w:rFonts w:asciiTheme="majorHAnsi" w:hAnsiTheme="majorHAnsi"/>
-          <w:b/>
-          <w:sz w:val="32"/>
-          <w:szCs w:val="32"/>
-        </w:rPr>
-        <w:t xml:space="preserve">git stash apply </w:t>
-      </w:r>
-      <w:r>
-        <w:rPr>
-          <w:rFonts w:asciiTheme="majorHAnsi" w:hAnsiTheme="majorHAnsi"/>
-          <w:sz w:val="32"/>
-          <w:szCs w:val="32"/>
-        </w:rPr>
-        <w:t xml:space="preserve">(this command gets your changes back from the parking spot </w:t>
-      </w:r>
-      <w:r>
-        <w:rPr>
-          <w:rFonts w:asciiTheme="majorHAnsi" w:hAnsiTheme="majorHAnsi"/>
-          <w:sz w:val="32"/>
-          <w:szCs w:val="32"/>
-        </w:rPr>
-        <w:sym w:font="Wingdings" w:char="F04A"/>
-      </w:r>
-      <w:r>
-        <w:rPr>
-          <w:rFonts w:asciiTheme="majorHAnsi" w:hAnsiTheme="majorHAnsi"/>
-          <w:sz w:val="32"/>
-          <w:szCs w:val="32"/>
-        </w:rPr>
-        <w:t>)</w:t>
-      </w:r>
-    </w:p>
-    <w:p>
-      <w:pPr>
-        <w:pStyle w:val="ListParagraph"/>
-        <w:rPr>
-          <w:rFonts w:asciiTheme="majorHAnsi" w:hAnsiTheme="majorHAnsi"/>
-          <w:sz w:val="32"/>
-          <w:szCs w:val="32"/>
-        </w:rPr>
-      </w:pPr>
-      <w:r>
-        <w:rPr>
-          <w:rFonts w:asciiTheme="majorHAnsi" w:hAnsiTheme="majorHAnsi"/>
-          <w:b/>
-          <w:sz w:val="32"/>
-          <w:szCs w:val="32"/>
-        </w:rPr>
-        <w:t xml:space="preserve">git add . </w:t>
-      </w:r>
-      <w:r>
-        <w:rPr>
-          <w:rFonts w:asciiTheme="majorHAnsi" w:hAnsiTheme="majorHAnsi"/>
-          <w:sz w:val="32"/>
-          <w:szCs w:val="32"/>
-        </w:rPr>
-        <w:t>(</w:t>
-      </w:r>
-      <w:r>
-        <w:rPr>
-          <w:rFonts w:asciiTheme="majorHAnsi" w:hAnsiTheme="majorHAnsi"/>
-          <w:sz w:val="32"/>
-          <w:szCs w:val="32"/>
-          <w:u w:val="single"/>
-        </w:rPr>
-        <w:t>WATCH OUT THERE IS WHITE SPACE AND THEN A DOT</w:t>
-      </w:r>
-      <w:r>
-        <w:rPr>
-          <w:rFonts w:asciiTheme="majorHAnsi" w:hAnsiTheme="majorHAnsi"/>
-          <w:sz w:val="32"/>
-          <w:szCs w:val="32"/>
-        </w:rPr>
-        <w:t xml:space="preserve"> this command adds all the tracked files to the waiting list)</w:t>
-      </w:r>
-    </w:p>
-    <w:p>
-      <w:pPr>
-        <w:pStyle w:val="ListParagraph"/>
-        <w:rPr>
-          <w:rFonts w:asciiTheme="majorHAnsi" w:hAnsiTheme="majorHAnsi"/>
-          <w:sz w:val="32"/>
-          <w:szCs w:val="32"/>
-        </w:rPr>
-      </w:pPr>
-      <w:r>
-        <w:rPr>
-          <w:rFonts w:asciiTheme="majorHAnsi" w:hAnsiTheme="majorHAnsi"/>
-          <w:b/>
-          <w:sz w:val="32"/>
-          <w:szCs w:val="32"/>
-        </w:rPr>
-        <w:t xml:space="preserve">git commit </w:t>
-      </w:r>
-      <w:r>
-        <w:rPr>
-          <w:rFonts w:asciiTheme="majorHAnsi" w:hAnsiTheme="majorHAnsi"/>
-          <w:sz w:val="32"/>
-          <w:szCs w:val="32"/>
-        </w:rPr>
-        <w:t>(this command commits all the files)</w:t>
-      </w:r>
-    </w:p>
-    <w:p>
-      <w:pPr>
-        <w:pStyle w:val="ListParagraph"/>
-        <w:rPr>
-          <w:rFonts w:asciiTheme="majorHAnsi" w:hAnsiTheme="majorHAnsi"/>
-          <w:sz w:val="32"/>
-          <w:szCs w:val="32"/>
-        </w:rPr>
-      </w:pPr>
-      <w:r>
-        <w:rPr>
-          <w:rFonts w:asciiTheme="majorHAnsi" w:hAnsiTheme="majorHAnsi"/>
-          <w:b/>
-          <w:sz w:val="32"/>
-          <w:szCs w:val="32"/>
-        </w:rPr>
-        <w:t xml:space="preserve">git push </w:t>
-      </w:r>
-      <w:r>
-        <w:rPr>
-          <w:rFonts w:asciiTheme="majorHAnsi" w:hAnsiTheme="majorHAnsi"/>
-          <w:sz w:val="32"/>
-          <w:szCs w:val="32"/>
-        </w:rPr>
-        <w:t>(this command pushes all the changes to the master branch)</w:t>
-      </w:r>
-    </w:p>
-    <w:p>
-      <w:pPr>
-        <w:pStyle w:val="ListParagraph"/>
-        <w:rPr>
-          <w:rFonts w:asciiTheme="majorHAnsi" w:hAnsiTheme="majorHAnsi"/>
-          <w:sz w:val="32"/>
-          <w:szCs w:val="32"/>
-        </w:rPr>
-      </w:pPr>
-    </w:p>
-    <w:p>
-      <w:pPr>
-        <w:pStyle w:val="ListParagraph"/>
-        <w:rPr>
-          <w:rFonts w:asciiTheme="majorHAnsi" w:hAnsiTheme="majorHAnsi"/>
-          <w:sz w:val="32"/>
-          <w:szCs w:val="32"/>
-        </w:rPr>
-      </w:pPr>
-      <w:r>
-        <w:rPr>
-          <w:rFonts w:asciiTheme="majorHAnsi" w:hAnsiTheme="majorHAnsi"/>
-          <w:sz w:val="32"/>
-          <w:szCs w:val="32"/>
-        </w:rPr>
-        <w:t>For now we will not use branching. I tried to do some stuff with branches, it is not easy and it will take time to get used with especially if you have never worked with branches before.</w:t>
-      </w:r>
-    </w:p>
-    <w:p>
-      <w:pPr>
-        <w:pStyle w:val="ListParagraph"/>
-        <w:rPr>
-          <w:rFonts w:asciiTheme="majorHAnsi" w:hAnsiTheme="majorHAnsi"/>
-          <w:sz w:val="32"/>
-          <w:szCs w:val="32"/>
-        </w:rPr>
-      </w:pPr>
-    </w:p>
-    <w:p>
-      <w:pPr>
-        <w:pStyle w:val="ListParagraph"/>
-        <w:rPr>
-          <w:rFonts w:asciiTheme="majorHAnsi" w:hAnsiTheme="majorHAnsi"/>
-          <w:sz w:val="32"/>
-          <w:szCs w:val="32"/>
-        </w:rPr>
-      </w:pPr>
-      <w:r>
-        <w:rPr>
-          <w:rFonts w:asciiTheme="majorHAnsi" w:hAnsiTheme="majorHAnsi"/>
-          <w:sz w:val="32"/>
-          <w:szCs w:val="32"/>
-        </w:rPr>
-        <w:t xml:space="preserve">Remember that this document will not make from you a Git guru. </w:t>
-      </w:r>
-    </w:p>
-    <w:p>
-      <w:pPr>
-        <w:pStyle w:val="ListParagraph"/>
-        <w:rPr>
-          <w:rFonts w:asciiTheme="majorHAnsi" w:hAnsiTheme="majorHAnsi"/>
-          <w:sz w:val="32"/>
-          <w:szCs w:val="32"/>
-        </w:rPr>
-      </w:pPr>
-      <w:r>
-        <w:rPr>
-          <w:rFonts w:asciiTheme="majorHAnsi" w:hAnsiTheme="majorHAnsi"/>
-          <w:sz w:val="32"/>
-          <w:szCs w:val="32"/>
-        </w:rPr>
-        <w:t xml:space="preserve">By no means none of us has master experience in Git. We will encounter a lot problems and we will be trying to fix them all the time. Keep positive and learn by doing from each other </w:t>
-      </w:r>
-      <w:r>
-        <w:rPr>
-          <w:rFonts w:asciiTheme="majorHAnsi" w:hAnsiTheme="majorHAnsi"/>
-          <w:sz w:val="32"/>
-          <w:szCs w:val="32"/>
-        </w:rPr>
-        <w:sym w:font="Wingdings" w:char="F04A"/>
-      </w:r>
-    </w:p>
-    <w:p>
-      <w:pPr>
-        <w:pStyle w:val="ListParagraph"/>
-        <w:rPr>
-          <w:rFonts w:asciiTheme="majorHAnsi" w:hAnsiTheme="majorHAnsi"/>
-          <w:sz w:val="32"/>
-          <w:szCs w:val="32"/>
-        </w:rPr>
-      </w:pPr>
+        <w:t>As already discussed we will be working with branches about different functional parts of the application. In order to create a branch for yourself type in the Shell:</w:t>
+      </w:r>
+    </w:p>
+    <w:p>
+      <w:pPr>
+        <w:pStyle w:val="ListParagraph"/>
+        <w:rPr>
+          <w:rFonts w:asciiTheme="majorHAnsi" w:hAnsiTheme="majorHAnsi"/>
+          <w:sz w:val="32"/>
+          <w:szCs w:val="32"/>
+        </w:rPr>
+      </w:pPr>
+    </w:p>
+    <w:p>
+      <w:pPr>
+        <w:pStyle w:val="ListParagraph"/>
+        <w:rPr>
+          <w:rFonts w:asciiTheme="majorHAnsi" w:hAnsiTheme="majorHAnsi"/>
+          <w:b/>
+          <w:sz w:val="32"/>
+          <w:szCs w:val="32"/>
+        </w:rPr>
+      </w:pPr>
+      <w:proofErr w:type="spellStart"/>
+      <w:proofErr w:type="gramStart"/>
+      <w:r>
+        <w:rPr>
+          <w:rFonts w:asciiTheme="majorHAnsi" w:hAnsiTheme="majorHAnsi"/>
+          <w:b/>
+          <w:sz w:val="32"/>
+          <w:szCs w:val="32"/>
+        </w:rPr>
+        <w:t>git</w:t>
+      </w:r>
+      <w:proofErr w:type="spellEnd"/>
+      <w:proofErr w:type="gramEnd"/>
+      <w:r>
+        <w:rPr>
+          <w:rFonts w:asciiTheme="majorHAnsi" w:hAnsiTheme="majorHAnsi"/>
+          <w:b/>
+          <w:sz w:val="32"/>
+          <w:szCs w:val="32"/>
+        </w:rPr>
+        <w:t xml:space="preserve"> checkout -b feature-</w:t>
+      </w:r>
+      <w:proofErr w:type="spellStart"/>
+      <w:r>
+        <w:rPr>
+          <w:rFonts w:asciiTheme="majorHAnsi" w:hAnsiTheme="majorHAnsi"/>
+          <w:b/>
+          <w:sz w:val="32"/>
+          <w:szCs w:val="32"/>
+        </w:rPr>
+        <w:t>bilger</w:t>
+      </w:r>
+      <w:proofErr w:type="spellEnd"/>
+      <w:r>
+        <w:rPr>
+          <w:rFonts w:asciiTheme="majorHAnsi" w:hAnsiTheme="majorHAnsi"/>
+          <w:b/>
+          <w:sz w:val="32"/>
+          <w:szCs w:val="32"/>
+        </w:rPr>
+        <w:t xml:space="preserve"> develop</w:t>
+      </w:r>
+    </w:p>
+    <w:p>
+      <w:pPr>
+        <w:pStyle w:val="ListParagraph"/>
+        <w:rPr>
+          <w:rFonts w:asciiTheme="majorHAnsi" w:hAnsiTheme="majorHAnsi"/>
+          <w:b/>
+          <w:sz w:val="32"/>
+          <w:szCs w:val="32"/>
+        </w:rPr>
+      </w:pPr>
+    </w:p>
+    <w:p>
+      <w:pPr>
+        <w:pStyle w:val="ListParagraph"/>
+        <w:rPr>
+          <w:rFonts w:asciiTheme="majorHAnsi" w:hAnsiTheme="majorHAnsi"/>
+          <w:sz w:val="32"/>
+          <w:szCs w:val="32"/>
+        </w:rPr>
+      </w:pPr>
+      <w:r>
+        <w:rPr>
+          <w:rFonts w:asciiTheme="majorHAnsi" w:hAnsiTheme="majorHAnsi"/>
+          <w:sz w:val="32"/>
+          <w:szCs w:val="32"/>
+        </w:rPr>
+        <w:t xml:space="preserve">The newly created branch will be starting from develop. </w:t>
+      </w:r>
+    </w:p>
+    <w:p>
+      <w:pPr>
+        <w:pStyle w:val="ListParagraph"/>
+        <w:rPr>
+          <w:rFonts w:asciiTheme="majorHAnsi" w:hAnsiTheme="majorHAnsi"/>
+          <w:sz w:val="32"/>
+          <w:szCs w:val="32"/>
+        </w:rPr>
+      </w:pPr>
+      <w:r>
+        <w:rPr>
+          <w:rFonts w:asciiTheme="majorHAnsi" w:hAnsiTheme="majorHAnsi"/>
+          <w:sz w:val="32"/>
+          <w:szCs w:val="32"/>
+        </w:rPr>
+        <w:t xml:space="preserve">After that you need to push your branch to the repository. </w:t>
+      </w:r>
+    </w:p>
+    <w:p>
+      <w:pPr>
+        <w:pStyle w:val="ListParagraph"/>
+        <w:rPr>
+          <w:rFonts w:asciiTheme="majorHAnsi" w:hAnsiTheme="majorHAnsi"/>
+          <w:sz w:val="32"/>
+          <w:szCs w:val="32"/>
+        </w:rPr>
+      </w:pPr>
+      <w:r>
+        <w:rPr>
+          <w:rFonts w:asciiTheme="majorHAnsi" w:hAnsiTheme="majorHAnsi"/>
+          <w:sz w:val="32"/>
+          <w:szCs w:val="32"/>
+        </w:rPr>
+        <w:t>You can do that by typing following in the Shell:</w:t>
+      </w:r>
+    </w:p>
+    <w:p>
+      <w:pPr>
+        <w:pStyle w:val="ListParagraph"/>
+        <w:rPr>
+          <w:rFonts w:asciiTheme="majorHAnsi" w:hAnsiTheme="majorHAnsi"/>
+          <w:sz w:val="32"/>
+          <w:szCs w:val="32"/>
+        </w:rPr>
+      </w:pPr>
+    </w:p>
+    <w:p>
+      <w:pPr>
+        <w:pStyle w:val="ListParagraph"/>
+        <w:rPr>
+          <w:rFonts w:asciiTheme="majorHAnsi" w:hAnsiTheme="majorHAnsi"/>
+          <w:b/>
+          <w:sz w:val="32"/>
+          <w:szCs w:val="32"/>
+        </w:rPr>
+      </w:pPr>
+      <w:proofErr w:type="spellStart"/>
+      <w:proofErr w:type="gramStart"/>
+      <w:r>
+        <w:rPr>
+          <w:rFonts w:asciiTheme="majorHAnsi" w:hAnsiTheme="majorHAnsi"/>
+          <w:b/>
+          <w:sz w:val="32"/>
+          <w:szCs w:val="32"/>
+        </w:rPr>
+        <w:t>git</w:t>
+      </w:r>
+      <w:proofErr w:type="spellEnd"/>
+      <w:proofErr w:type="gramEnd"/>
+      <w:r>
+        <w:rPr>
+          <w:rFonts w:asciiTheme="majorHAnsi" w:hAnsiTheme="majorHAnsi"/>
+          <w:b/>
+          <w:sz w:val="32"/>
+          <w:szCs w:val="32"/>
+        </w:rPr>
+        <w:t xml:space="preserve"> push --set-upstream origin feature-</w:t>
+      </w:r>
+      <w:proofErr w:type="spellStart"/>
+      <w:r>
+        <w:rPr>
+          <w:rFonts w:asciiTheme="majorHAnsi" w:hAnsiTheme="majorHAnsi"/>
+          <w:b/>
+          <w:sz w:val="32"/>
+          <w:szCs w:val="32"/>
+        </w:rPr>
+        <w:t>bilger</w:t>
+      </w:r>
+      <w:proofErr w:type="spellEnd"/>
+    </w:p>
+    <w:p>
+      <w:pPr>
+        <w:pStyle w:val="ListParagraph"/>
+        <w:rPr>
+          <w:rFonts w:asciiTheme="majorHAnsi" w:hAnsiTheme="majorHAnsi"/>
+          <w:sz w:val="32"/>
+          <w:szCs w:val="32"/>
+        </w:rPr>
+      </w:pPr>
+      <w:proofErr w:type="gramStart"/>
+      <w:r>
+        <w:rPr>
+          <w:rFonts w:asciiTheme="majorHAnsi" w:hAnsiTheme="majorHAnsi"/>
+          <w:sz w:val="32"/>
+          <w:szCs w:val="32"/>
+        </w:rPr>
+        <w:t>watch</w:t>
+      </w:r>
+      <w:proofErr w:type="gramEnd"/>
+      <w:r>
+        <w:rPr>
+          <w:rFonts w:asciiTheme="majorHAnsi" w:hAnsiTheme="majorHAnsi"/>
+          <w:sz w:val="32"/>
+          <w:szCs w:val="32"/>
+        </w:rPr>
+        <w:t xml:space="preserve"> out before set there are two dashes !!!</w:t>
+      </w:r>
+    </w:p>
+    <w:p>
+      <w:pPr>
+        <w:pStyle w:val="ListParagraph"/>
+        <w:rPr>
+          <w:rFonts w:asciiTheme="majorHAnsi" w:hAnsiTheme="majorHAnsi"/>
+          <w:b/>
+          <w:sz w:val="32"/>
+          <w:szCs w:val="32"/>
+        </w:rPr>
+      </w:pPr>
+    </w:p>
+    <w:p>
+      <w:pPr>
+        <w:pStyle w:val="ListParagraph"/>
+        <w:rPr>
+          <w:rFonts w:asciiTheme="majorHAnsi" w:hAnsiTheme="majorHAnsi"/>
+          <w:sz w:val="32"/>
+          <w:szCs w:val="32"/>
+        </w:rPr>
+      </w:pPr>
+      <w:r>
+        <w:rPr>
+          <w:rFonts w:asciiTheme="majorHAnsi" w:hAnsiTheme="majorHAnsi"/>
+          <w:sz w:val="32"/>
+          <w:szCs w:val="32"/>
+        </w:rPr>
+        <w:t xml:space="preserve">After that you can start working on your stuff. When you are done just type the commands described above. </w:t>
+      </w:r>
+      <w:proofErr w:type="spellStart"/>
+      <w:r>
+        <w:rPr>
+          <w:rFonts w:asciiTheme="majorHAnsi" w:hAnsiTheme="majorHAnsi"/>
+          <w:sz w:val="32"/>
+          <w:szCs w:val="32"/>
+        </w:rPr>
+        <w:t>Git</w:t>
+      </w:r>
+      <w:proofErr w:type="spellEnd"/>
+      <w:r>
+        <w:rPr>
+          <w:rFonts w:asciiTheme="majorHAnsi" w:hAnsiTheme="majorHAnsi"/>
+          <w:sz w:val="32"/>
+          <w:szCs w:val="32"/>
+        </w:rPr>
+        <w:t xml:space="preserve"> add, </w:t>
+      </w:r>
+      <w:proofErr w:type="spellStart"/>
+      <w:r>
+        <w:rPr>
+          <w:rFonts w:asciiTheme="majorHAnsi" w:hAnsiTheme="majorHAnsi"/>
+          <w:sz w:val="32"/>
+          <w:szCs w:val="32"/>
+        </w:rPr>
+        <w:t>git</w:t>
+      </w:r>
+      <w:proofErr w:type="spellEnd"/>
+      <w:r>
+        <w:rPr>
+          <w:rFonts w:asciiTheme="majorHAnsi" w:hAnsiTheme="majorHAnsi"/>
+          <w:sz w:val="32"/>
+          <w:szCs w:val="32"/>
+        </w:rPr>
+        <w:t xml:space="preserve"> commit </w:t>
+      </w:r>
+      <w:proofErr w:type="spellStart"/>
+      <w:r>
+        <w:rPr>
+          <w:rFonts w:asciiTheme="majorHAnsi" w:hAnsiTheme="majorHAnsi"/>
+          <w:sz w:val="32"/>
+          <w:szCs w:val="32"/>
+        </w:rPr>
+        <w:t>git</w:t>
+      </w:r>
+      <w:proofErr w:type="spellEnd"/>
+      <w:r>
+        <w:rPr>
+          <w:rFonts w:asciiTheme="majorHAnsi" w:hAnsiTheme="majorHAnsi"/>
+          <w:sz w:val="32"/>
+          <w:szCs w:val="32"/>
+        </w:rPr>
+        <w:t xml:space="preserve"> push… Look above!</w:t>
+      </w:r>
+    </w:p>
+    <w:p>
+      <w:pPr>
+        <w:pStyle w:val="ListParagraph"/>
+        <w:rPr>
+          <w:rFonts w:asciiTheme="majorHAnsi" w:hAnsiTheme="majorHAnsi"/>
+          <w:sz w:val="32"/>
+          <w:szCs w:val="32"/>
+        </w:rPr>
+      </w:pPr>
+    </w:p>
+    <w:p>
+      <w:pPr>
+        <w:pStyle w:val="ListParagraph"/>
+        <w:rPr>
+          <w:rFonts w:asciiTheme="majorHAnsi" w:hAnsiTheme="majorHAnsi"/>
+          <w:sz w:val="32"/>
+          <w:szCs w:val="32"/>
+        </w:rPr>
+      </w:pPr>
+      <w:r>
+        <w:rPr>
+          <w:rFonts w:asciiTheme="majorHAnsi" w:hAnsiTheme="majorHAnsi"/>
+          <w:sz w:val="32"/>
+          <w:szCs w:val="32"/>
+        </w:rPr>
+        <w:t>Always name your branches in the following way:</w:t>
+      </w:r>
+    </w:p>
+    <w:p>
+      <w:pPr>
+        <w:pStyle w:val="ListParagraph"/>
+        <w:rPr>
+          <w:rFonts w:asciiTheme="majorHAnsi" w:hAnsiTheme="majorHAnsi"/>
+          <w:sz w:val="32"/>
+          <w:szCs w:val="32"/>
+        </w:rPr>
+      </w:pPr>
+      <w:proofErr w:type="gramStart"/>
+      <w:r>
+        <w:rPr>
+          <w:rFonts w:asciiTheme="majorHAnsi" w:hAnsiTheme="majorHAnsi"/>
+          <w:sz w:val="32"/>
+          <w:szCs w:val="32"/>
+        </w:rPr>
+        <w:t>feature-&lt;</w:t>
+      </w:r>
+      <w:proofErr w:type="gramEnd"/>
+      <w:r>
+        <w:rPr>
+          <w:rFonts w:asciiTheme="majorHAnsi" w:hAnsiTheme="majorHAnsi"/>
+          <w:sz w:val="32"/>
+          <w:szCs w:val="32"/>
+        </w:rPr>
+        <w:t>the name of the feature&gt;-&lt;your name&gt;</w:t>
+      </w:r>
+    </w:p>
+    <w:p>
+      <w:pPr>
+        <w:pStyle w:val="ListParagraph"/>
+        <w:rPr>
+          <w:rFonts w:asciiTheme="majorHAnsi" w:hAnsiTheme="majorHAnsi"/>
+          <w:sz w:val="32"/>
+          <w:szCs w:val="32"/>
+        </w:rPr>
+      </w:pPr>
+      <w:proofErr w:type="gramStart"/>
+      <w:r>
+        <w:rPr>
+          <w:rFonts w:asciiTheme="majorHAnsi" w:hAnsiTheme="majorHAnsi"/>
+          <w:sz w:val="32"/>
+          <w:szCs w:val="32"/>
+        </w:rPr>
+        <w:t>feature-</w:t>
+      </w:r>
+      <w:proofErr w:type="spellStart"/>
+      <w:r>
+        <w:rPr>
+          <w:rFonts w:asciiTheme="majorHAnsi" w:hAnsiTheme="majorHAnsi"/>
+          <w:sz w:val="32"/>
+          <w:szCs w:val="32"/>
+        </w:rPr>
+        <w:t>blabla</w:t>
+      </w:r>
+      <w:proofErr w:type="spellEnd"/>
+      <w:r>
+        <w:rPr>
+          <w:rFonts w:asciiTheme="majorHAnsi" w:hAnsiTheme="majorHAnsi"/>
+          <w:sz w:val="32"/>
+          <w:szCs w:val="32"/>
+        </w:rPr>
+        <w:t>-</w:t>
+      </w:r>
+      <w:proofErr w:type="spellStart"/>
+      <w:r>
+        <w:rPr>
+          <w:rFonts w:asciiTheme="majorHAnsi" w:hAnsiTheme="majorHAnsi"/>
+          <w:sz w:val="32"/>
+          <w:szCs w:val="32"/>
+        </w:rPr>
+        <w:t>bilger</w:t>
+      </w:r>
+      <w:proofErr w:type="spellEnd"/>
+      <w:proofErr w:type="gramEnd"/>
+    </w:p>
+    <w:p>
+      <w:pPr>
+        <w:pStyle w:val="ListParagraph"/>
+        <w:rPr>
+          <w:rFonts w:asciiTheme="majorHAnsi" w:hAnsiTheme="majorHAnsi"/>
+          <w:sz w:val="32"/>
+          <w:szCs w:val="32"/>
+        </w:rPr>
+      </w:pPr>
+    </w:p>
+    <w:p>
+      <w:pPr>
+        <w:pStyle w:val="ListParagraph"/>
+        <w:rPr>
+          <w:rFonts w:asciiTheme="majorHAnsi" w:hAnsiTheme="majorHAnsi"/>
+          <w:sz w:val="32"/>
+          <w:szCs w:val="32"/>
+        </w:rPr>
+      </w:pPr>
+      <w:r>
+        <w:rPr>
+          <w:rFonts w:asciiTheme="majorHAnsi" w:hAnsiTheme="majorHAnsi"/>
+          <w:sz w:val="32"/>
+          <w:szCs w:val="32"/>
+        </w:rPr>
+        <w:t>When you are done with the particular feature and you want to merge it into develop the things that you need to do:</w:t>
+      </w:r>
+    </w:p>
+    <w:p>
+      <w:pPr>
+        <w:pStyle w:val="ListParagraph"/>
+        <w:rPr>
+          <w:rFonts w:asciiTheme="majorHAnsi" w:hAnsiTheme="majorHAnsi"/>
+          <w:sz w:val="32"/>
+          <w:szCs w:val="32"/>
+        </w:rPr>
+      </w:pPr>
+      <w:r>
+        <w:rPr>
+          <w:rFonts w:asciiTheme="majorHAnsi" w:hAnsiTheme="majorHAnsi"/>
+          <w:sz w:val="32"/>
+          <w:szCs w:val="32"/>
+        </w:rPr>
+        <w:t>Checkout to develop,</w:t>
+      </w:r>
+    </w:p>
+    <w:p>
+      <w:pPr>
+        <w:pStyle w:val="ListParagraph"/>
+        <w:rPr>
+          <w:rFonts w:asciiTheme="majorHAnsi" w:hAnsiTheme="majorHAnsi"/>
+          <w:sz w:val="32"/>
+          <w:szCs w:val="32"/>
+        </w:rPr>
+      </w:pPr>
+      <w:r>
+        <w:rPr>
+          <w:rFonts w:asciiTheme="majorHAnsi" w:hAnsiTheme="majorHAnsi"/>
+          <w:sz w:val="32"/>
+          <w:szCs w:val="32"/>
+        </w:rPr>
+        <w:t>Pull everything from develop</w:t>
+      </w:r>
+    </w:p>
+    <w:p>
+      <w:pPr>
+        <w:pStyle w:val="ListParagraph"/>
+        <w:rPr>
+          <w:rFonts w:asciiTheme="majorHAnsi" w:hAnsiTheme="majorHAnsi"/>
+          <w:sz w:val="32"/>
+          <w:szCs w:val="32"/>
+        </w:rPr>
+      </w:pPr>
+      <w:r>
+        <w:rPr>
+          <w:rFonts w:asciiTheme="majorHAnsi" w:hAnsiTheme="majorHAnsi"/>
+          <w:sz w:val="32"/>
+          <w:szCs w:val="32"/>
+        </w:rPr>
+        <w:t>Go to your branch</w:t>
+      </w:r>
+    </w:p>
+    <w:p>
+      <w:pPr>
+        <w:pStyle w:val="ListParagraph"/>
+        <w:rPr>
+          <w:rFonts w:asciiTheme="majorHAnsi" w:hAnsiTheme="majorHAnsi"/>
+          <w:sz w:val="32"/>
+          <w:szCs w:val="32"/>
+        </w:rPr>
+      </w:pPr>
+      <w:r>
+        <w:rPr>
+          <w:rFonts w:asciiTheme="majorHAnsi" w:hAnsiTheme="majorHAnsi"/>
+          <w:sz w:val="32"/>
+          <w:szCs w:val="32"/>
+        </w:rPr>
+        <w:t>Merge develop INTO YOUR BRANCH:</w:t>
+      </w:r>
+    </w:p>
+    <w:p>
+      <w:pPr>
+        <w:pStyle w:val="ListParagraph"/>
+        <w:rPr>
+          <w:rFonts w:asciiTheme="majorHAnsi" w:hAnsiTheme="majorHAnsi"/>
+          <w:sz w:val="32"/>
+          <w:szCs w:val="32"/>
+        </w:rPr>
+      </w:pPr>
+    </w:p>
+    <w:p>
+      <w:pPr>
+        <w:pStyle w:val="ListParagraph"/>
+        <w:rPr>
+          <w:rFonts w:asciiTheme="majorHAnsi" w:hAnsiTheme="majorHAnsi"/>
+          <w:b/>
+          <w:sz w:val="32"/>
+          <w:szCs w:val="32"/>
+        </w:rPr>
+      </w:pPr>
+      <w:proofErr w:type="spellStart"/>
+      <w:proofErr w:type="gramStart"/>
+      <w:r>
+        <w:rPr>
+          <w:rFonts w:asciiTheme="majorHAnsi" w:hAnsiTheme="majorHAnsi"/>
+          <w:b/>
+          <w:sz w:val="32"/>
+          <w:szCs w:val="32"/>
+        </w:rPr>
+        <w:t>git</w:t>
+      </w:r>
+      <w:proofErr w:type="spellEnd"/>
+      <w:proofErr w:type="gramEnd"/>
+      <w:r>
+        <w:rPr>
+          <w:rFonts w:asciiTheme="majorHAnsi" w:hAnsiTheme="majorHAnsi"/>
+          <w:b/>
+          <w:sz w:val="32"/>
+          <w:szCs w:val="32"/>
+        </w:rPr>
+        <w:t xml:space="preserve"> merge --no-</w:t>
+      </w:r>
+      <w:proofErr w:type="spellStart"/>
+      <w:r>
+        <w:rPr>
+          <w:rFonts w:asciiTheme="majorHAnsi" w:hAnsiTheme="majorHAnsi"/>
+          <w:b/>
+          <w:sz w:val="32"/>
+          <w:szCs w:val="32"/>
+        </w:rPr>
+        <w:t>ff</w:t>
+      </w:r>
+      <w:proofErr w:type="spellEnd"/>
+      <w:r>
+        <w:rPr>
+          <w:rFonts w:asciiTheme="majorHAnsi" w:hAnsiTheme="majorHAnsi"/>
+          <w:b/>
+          <w:sz w:val="32"/>
+          <w:szCs w:val="32"/>
+        </w:rPr>
+        <w:t xml:space="preserve"> develop</w:t>
+      </w:r>
+    </w:p>
+    <w:p>
+      <w:pPr>
+        <w:pStyle w:val="ListParagraph"/>
+        <w:rPr>
+          <w:rFonts w:asciiTheme="majorHAnsi" w:hAnsiTheme="majorHAnsi"/>
+          <w:sz w:val="32"/>
+          <w:szCs w:val="32"/>
+        </w:rPr>
+      </w:pPr>
+      <w:proofErr w:type="gramStart"/>
+      <w:r>
+        <w:rPr>
+          <w:rFonts w:asciiTheme="majorHAnsi" w:hAnsiTheme="majorHAnsi"/>
+          <w:sz w:val="32"/>
+          <w:szCs w:val="32"/>
+        </w:rPr>
+        <w:t>watch</w:t>
+      </w:r>
+      <w:proofErr w:type="gramEnd"/>
+      <w:r>
+        <w:rPr>
+          <w:rFonts w:asciiTheme="majorHAnsi" w:hAnsiTheme="majorHAnsi"/>
+          <w:sz w:val="32"/>
+          <w:szCs w:val="32"/>
+        </w:rPr>
+        <w:t xml:space="preserve"> out there are two </w:t>
+      </w:r>
+      <w:proofErr w:type="spellStart"/>
+      <w:r>
+        <w:rPr>
+          <w:rFonts w:asciiTheme="majorHAnsi" w:hAnsiTheme="majorHAnsi"/>
+          <w:sz w:val="32"/>
+          <w:szCs w:val="32"/>
+        </w:rPr>
+        <w:t>dashesh</w:t>
+      </w:r>
+      <w:proofErr w:type="spellEnd"/>
+      <w:r>
+        <w:rPr>
+          <w:rFonts w:asciiTheme="majorHAnsi" w:hAnsiTheme="majorHAnsi"/>
+          <w:sz w:val="32"/>
+          <w:szCs w:val="32"/>
+        </w:rPr>
+        <w:t xml:space="preserve"> before no!!!</w:t>
+      </w:r>
+    </w:p>
+    <w:p>
+      <w:pPr>
+        <w:pStyle w:val="ListParagraph"/>
+        <w:rPr>
+          <w:rFonts w:asciiTheme="majorHAnsi" w:hAnsiTheme="majorHAnsi"/>
+          <w:b/>
+          <w:sz w:val="32"/>
+          <w:szCs w:val="32"/>
+        </w:rPr>
+      </w:pPr>
+    </w:p>
+    <w:p>
+      <w:pPr>
+        <w:pStyle w:val="ListParagraph"/>
+        <w:rPr>
+          <w:rFonts w:asciiTheme="majorHAnsi" w:hAnsiTheme="majorHAnsi"/>
+          <w:sz w:val="32"/>
+          <w:szCs w:val="32"/>
+        </w:rPr>
+      </w:pPr>
+      <w:r>
+        <w:rPr>
+          <w:rFonts w:asciiTheme="majorHAnsi" w:hAnsiTheme="majorHAnsi"/>
+          <w:sz w:val="32"/>
+          <w:szCs w:val="32"/>
+        </w:rPr>
+        <w:t xml:space="preserve">After the merging process you have everything from develop merged into your branch. If there are any problems to be fixed please do in your branch. </w:t>
+      </w:r>
+    </w:p>
+    <w:p>
+      <w:pPr>
+        <w:pStyle w:val="ListParagraph"/>
+        <w:rPr>
+          <w:rFonts w:asciiTheme="majorHAnsi" w:hAnsiTheme="majorHAnsi"/>
+          <w:sz w:val="32"/>
+          <w:szCs w:val="32"/>
+        </w:rPr>
+      </w:pPr>
+    </w:p>
+    <w:p>
+      <w:pPr>
+        <w:pStyle w:val="ListParagraph"/>
+        <w:rPr>
+          <w:rFonts w:asciiTheme="majorHAnsi" w:hAnsiTheme="majorHAnsi"/>
+          <w:sz w:val="32"/>
+          <w:szCs w:val="32"/>
+        </w:rPr>
+      </w:pPr>
+      <w:r>
+        <w:rPr>
+          <w:rFonts w:asciiTheme="majorHAnsi" w:hAnsiTheme="majorHAnsi"/>
+          <w:sz w:val="32"/>
+          <w:szCs w:val="32"/>
+        </w:rPr>
+        <w:t xml:space="preserve">After fixing the problems do the steps: </w:t>
+      </w:r>
+      <w:proofErr w:type="spellStart"/>
+      <w:r>
+        <w:rPr>
+          <w:rFonts w:asciiTheme="majorHAnsi" w:hAnsiTheme="majorHAnsi"/>
+          <w:sz w:val="32"/>
+          <w:szCs w:val="32"/>
+        </w:rPr>
+        <w:t>git</w:t>
+      </w:r>
+      <w:proofErr w:type="spellEnd"/>
+      <w:r>
+        <w:rPr>
+          <w:rFonts w:asciiTheme="majorHAnsi" w:hAnsiTheme="majorHAnsi"/>
+          <w:sz w:val="32"/>
+          <w:szCs w:val="32"/>
+        </w:rPr>
+        <w:t xml:space="preserve"> add, </w:t>
+      </w:r>
+      <w:proofErr w:type="spellStart"/>
+      <w:r>
+        <w:rPr>
+          <w:rFonts w:asciiTheme="majorHAnsi" w:hAnsiTheme="majorHAnsi"/>
+          <w:sz w:val="32"/>
+          <w:szCs w:val="32"/>
+        </w:rPr>
+        <w:t>git</w:t>
+      </w:r>
+      <w:proofErr w:type="spellEnd"/>
+      <w:r>
+        <w:rPr>
+          <w:rFonts w:asciiTheme="majorHAnsi" w:hAnsiTheme="majorHAnsi"/>
+          <w:sz w:val="32"/>
+          <w:szCs w:val="32"/>
+        </w:rPr>
+        <w:t xml:space="preserve"> commit, </w:t>
+      </w:r>
+      <w:proofErr w:type="spellStart"/>
+      <w:r>
+        <w:rPr>
+          <w:rFonts w:asciiTheme="majorHAnsi" w:hAnsiTheme="majorHAnsi"/>
+          <w:sz w:val="32"/>
+          <w:szCs w:val="32"/>
+        </w:rPr>
+        <w:t>git</w:t>
+      </w:r>
+      <w:proofErr w:type="spellEnd"/>
+      <w:r>
+        <w:rPr>
+          <w:rFonts w:asciiTheme="majorHAnsi" w:hAnsiTheme="majorHAnsi"/>
+          <w:sz w:val="32"/>
+          <w:szCs w:val="32"/>
+        </w:rPr>
+        <w:t xml:space="preserve"> push.</w:t>
+      </w:r>
+    </w:p>
+    <w:p>
+      <w:pPr>
+        <w:pStyle w:val="ListParagraph"/>
+        <w:rPr>
+          <w:rFonts w:asciiTheme="majorHAnsi" w:hAnsiTheme="majorHAnsi"/>
+          <w:sz w:val="32"/>
+          <w:szCs w:val="32"/>
+        </w:rPr>
+      </w:pPr>
+      <w:r>
+        <w:rPr>
+          <w:rFonts w:asciiTheme="majorHAnsi" w:hAnsiTheme="majorHAnsi"/>
+          <w:sz w:val="32"/>
+          <w:szCs w:val="32"/>
+        </w:rPr>
+        <w:t>This is to update your branch which now is the newest one. With everything from develop merged with your branch and fixed errors.</w:t>
+      </w:r>
     </w:p>
     <w:p>
       <w:pPr>
@@ -1342,6 +2581,116 @@
       </w:pPr>
       <w:bookmarkStart w:id="0" w:name="_GoBack"/>
       <w:bookmarkEnd w:id="0"/>
+    </w:p>
+    <w:p>
+      <w:pPr>
+        <w:pStyle w:val="ListParagraph"/>
+        <w:rPr>
+          <w:rFonts w:asciiTheme="majorHAnsi" w:hAnsiTheme="majorHAnsi"/>
+          <w:sz w:val="32"/>
+          <w:szCs w:val="32"/>
+        </w:rPr>
+      </w:pPr>
+      <w:r>
+        <w:rPr>
+          <w:rFonts w:asciiTheme="majorHAnsi" w:hAnsiTheme="majorHAnsi"/>
+          <w:sz w:val="32"/>
+          <w:szCs w:val="32"/>
+        </w:rPr>
+        <w:t>When you are done with this go to develop again, pull everything if there are new things that came in do the same steps as above or if everything is up-to-date do:</w:t>
+      </w:r>
+    </w:p>
+    <w:p>
+      <w:pPr>
+        <w:pStyle w:val="ListParagraph"/>
+        <w:rPr>
+          <w:rFonts w:asciiTheme="majorHAnsi" w:hAnsiTheme="majorHAnsi"/>
+          <w:sz w:val="32"/>
+          <w:szCs w:val="32"/>
+        </w:rPr>
+      </w:pPr>
+    </w:p>
+    <w:p>
+      <w:pPr>
+        <w:pStyle w:val="ListParagraph"/>
+        <w:rPr>
+          <w:rFonts w:asciiTheme="majorHAnsi" w:hAnsiTheme="majorHAnsi"/>
+          <w:b/>
+          <w:sz w:val="32"/>
+          <w:szCs w:val="32"/>
+        </w:rPr>
+      </w:pPr>
+      <w:proofErr w:type="spellStart"/>
+      <w:proofErr w:type="gramStart"/>
+      <w:r>
+        <w:rPr>
+          <w:rFonts w:asciiTheme="majorHAnsi" w:hAnsiTheme="majorHAnsi"/>
+          <w:b/>
+          <w:sz w:val="32"/>
+          <w:szCs w:val="32"/>
+        </w:rPr>
+        <w:t>git</w:t>
+      </w:r>
+      <w:proofErr w:type="spellEnd"/>
+      <w:proofErr w:type="gramEnd"/>
+      <w:r>
+        <w:rPr>
+          <w:rFonts w:asciiTheme="majorHAnsi" w:hAnsiTheme="majorHAnsi"/>
+          <w:b/>
+          <w:sz w:val="32"/>
+          <w:szCs w:val="32"/>
+        </w:rPr>
+        <w:t xml:space="preserve"> merge --no-</w:t>
+      </w:r>
+      <w:proofErr w:type="spellStart"/>
+      <w:r>
+        <w:rPr>
+          <w:rFonts w:asciiTheme="majorHAnsi" w:hAnsiTheme="majorHAnsi"/>
+          <w:b/>
+          <w:sz w:val="32"/>
+          <w:szCs w:val="32"/>
+        </w:rPr>
+        <w:t>ff</w:t>
+      </w:r>
+      <w:proofErr w:type="spellEnd"/>
+      <w:r>
+        <w:rPr>
+          <w:rFonts w:asciiTheme="majorHAnsi" w:hAnsiTheme="majorHAnsi"/>
+          <w:b/>
+          <w:sz w:val="32"/>
+          <w:szCs w:val="32"/>
+        </w:rPr>
+        <w:t xml:space="preserve"> &lt;your branch name&gt;</w:t>
+      </w:r>
+    </w:p>
+    <w:p>
+      <w:pPr>
+        <w:pStyle w:val="ListParagraph"/>
+        <w:rPr>
+          <w:rFonts w:asciiTheme="majorHAnsi" w:hAnsiTheme="majorHAnsi"/>
+          <w:b/>
+          <w:sz w:val="32"/>
+          <w:szCs w:val="32"/>
+        </w:rPr>
+      </w:pPr>
+    </w:p>
+    <w:p>
+      <w:pPr>
+        <w:pStyle w:val="ListParagraph"/>
+        <w:rPr>
+          <w:rFonts w:asciiTheme="majorHAnsi" w:hAnsiTheme="majorHAnsi"/>
+          <w:sz w:val="32"/>
+          <w:szCs w:val="32"/>
+        </w:rPr>
+      </w:pPr>
+      <w:r>
+        <w:rPr>
+          <w:rFonts w:asciiTheme="majorHAnsi" w:hAnsiTheme="majorHAnsi"/>
+          <w:sz w:val="32"/>
+          <w:szCs w:val="32"/>
+        </w:rPr>
+        <w:t>After merging you will see that the develop sign font gets green. That means that you need to push.</w:t>
+      </w:r>
     </w:p>
     <w:sectPr>
       <w:pgSz w:w="12240" w:h="15840"/>

</xml_diff>

<commit_message>
Add how to remove a branch to Git good practices document.
</commit_message>
<xml_diff>
--- a/Git_Good_Practices.docx
+++ b/Git_Good_Practices.docx
@@ -345,7 +345,7 @@
             <v:path o:extrusionok="f" gradientshapeok="t" o:connecttype="rect"/>
             <o:lock v:ext="edit" aspectratio="t"/>
           </v:shapetype>
-          <v:shape id="_x0000_i1025" type="#_x0000_t75" style="width:467.55pt;height:259.95pt">
+          <v:shape id="_x0000_i1025" type="#_x0000_t75" style="width:467.7pt;height:259.8pt">
             <v:imagedata r:id="rId6" o:title="Untitled"/>
           </v:shape>
         </w:pict>
@@ -536,7 +536,7 @@
           <w:szCs w:val="32"/>
         </w:rPr>
         <w:pict>
-          <v:shape id="_x0000_i1026" type="#_x0000_t75" style="width:468.45pt;height:345.95pt">
+          <v:shape id="_x0000_i1026" type="#_x0000_t75" style="width:468.3pt;height:346.2pt">
             <v:imagedata r:id="rId7" o:title="Untitled"/>
           </v:shape>
         </w:pict>
@@ -1596,8 +1596,6 @@
           <w:u w:val="single"/>
         </w:rPr>
       </w:pPr>
-      <w:bookmarkStart w:id="0" w:name="_GoBack"/>
-      <w:bookmarkEnd w:id="0"/>
     </w:p>
     <w:p>
       <w:pPr>
@@ -2418,7 +2416,7 @@
       </w:pPr>
       <w:r>
         <w:pict>
-          <v:shape id="_x0000_i1027" type="#_x0000_t75" style="width:467.55pt;height:95.4pt">
+          <v:shape id="_x0000_i1027" type="#_x0000_t75" style="width:467.7pt;height:95.6pt">
             <v:imagedata r:id="rId8" o:title="pending changes"/>
           </v:shape>
         </w:pict>
@@ -2466,7 +2464,7 @@
           <w:szCs w:val="32"/>
         </w:rPr>
         <w:pict>
-          <v:shape id="_x0000_i1028" type="#_x0000_t75" style="width:467.55pt;height:20.55pt">
+          <v:shape id="_x0000_i1028" type="#_x0000_t75" style="width:467.7pt;height:20.75pt">
             <v:imagedata r:id="rId9" o:title="after add"/>
           </v:shape>
         </w:pict>
@@ -2534,7 +2532,7 @@
           <w:szCs w:val="32"/>
         </w:rPr>
         <w:pict>
-          <v:shape id="_x0000_i1029" type="#_x0000_t75" style="width:467.55pt;height:38.35pt">
+          <v:shape id="_x0000_i1029" type="#_x0000_t75" style="width:467.7pt;height:38.6pt">
             <v:imagedata r:id="rId10" o:title="git commit"/>
           </v:shape>
         </w:pict>
@@ -2582,7 +2580,7 @@
           <w:szCs w:val="32"/>
         </w:rPr>
         <w:pict>
-          <v:shape id="_x0000_i1030" type="#_x0000_t75" style="width:467.55pt;height:72.95pt">
+          <v:shape id="_x0000_i1030" type="#_x0000_t75" style="width:467.7pt;height:73.15pt">
             <v:imagedata r:id="rId11" o:title="after push"/>
           </v:shape>
         </w:pict>
@@ -2611,6 +2609,234 @@
           <w:szCs w:val="32"/>
         </w:rPr>
         <w:sym w:font="Wingdings" w:char="F04A"/>
+      </w:r>
+    </w:p>
+    <w:p>
+      <w:pPr>
+        <w:rPr>
+          <w:rFonts w:asciiTheme="majorHAnsi" w:hAnsiTheme="majorHAnsi"/>
+          <w:sz w:val="32"/>
+          <w:szCs w:val="32"/>
+        </w:rPr>
+      </w:pPr>
+    </w:p>
+    <w:p>
+      <w:pPr>
+        <w:rPr>
+          <w:rFonts w:asciiTheme="majorHAnsi" w:hAnsiTheme="majorHAnsi"/>
+          <w:sz w:val="32"/>
+          <w:szCs w:val="32"/>
+        </w:rPr>
+      </w:pPr>
+      <w:r>
+        <w:rPr>
+          <w:rFonts w:asciiTheme="majorHAnsi" w:hAnsiTheme="majorHAnsi"/>
+          <w:sz w:val="32"/>
+          <w:szCs w:val="32"/>
+        </w:rPr>
+        <w:t>At the end when you are all done with your branch it’s time to delete it.</w:t>
+      </w:r>
+    </w:p>
+    <w:p>
+      <w:pPr>
+        <w:rPr>
+          <w:rFonts w:asciiTheme="majorHAnsi" w:hAnsiTheme="majorHAnsi"/>
+          <w:sz w:val="32"/>
+          <w:szCs w:val="32"/>
+        </w:rPr>
+      </w:pPr>
+      <w:r>
+        <w:rPr>
+          <w:rFonts w:asciiTheme="majorHAnsi" w:hAnsiTheme="majorHAnsi"/>
+          <w:sz w:val="32"/>
+          <w:szCs w:val="32"/>
+        </w:rPr>
+        <w:t>There are two things to be done:</w:t>
+      </w:r>
+    </w:p>
+    <w:p>
+      <w:pPr>
+        <w:pStyle w:val="ListParagraph"/>
+        <w:numPr>
+          <w:ilvl w:val="0"/>
+          <w:numId w:val="3"/>
+        </w:numPr>
+        <w:rPr>
+          <w:rFonts w:asciiTheme="majorHAnsi" w:hAnsiTheme="majorHAnsi"/>
+          <w:sz w:val="32"/>
+          <w:szCs w:val="32"/>
+        </w:rPr>
+      </w:pPr>
+      <w:r>
+        <w:rPr>
+          <w:rFonts w:asciiTheme="majorHAnsi" w:hAnsiTheme="majorHAnsi"/>
+          <w:sz w:val="32"/>
+          <w:szCs w:val="32"/>
+        </w:rPr>
+        <w:t>Delete it from the repository</w:t>
+      </w:r>
+    </w:p>
+    <w:p>
+      <w:pPr>
+        <w:rPr>
+          <w:rFonts w:ascii="Arial" w:hAnsi="Arial" w:cs="Arial"/>
+          <w:color w:val="FFFFFF" w:themeColor="background1"/>
+          <w:sz w:val="56"/>
+          <w:szCs w:val="56"/>
+        </w:rPr>
+      </w:pPr>
+      <w:proofErr w:type="spellStart"/>
+      <w:proofErr w:type="gramStart"/>
+      <w:r>
+        <w:rPr>
+          <w:rFonts w:ascii="Arial" w:hAnsi="Arial" w:cs="Arial"/>
+          <w:color w:val="FFFFFF" w:themeColor="background1"/>
+          <w:sz w:val="56"/>
+          <w:szCs w:val="56"/>
+          <w:highlight w:val="darkGray"/>
+        </w:rPr>
+        <w:t>git</w:t>
+      </w:r>
+      <w:proofErr w:type="spellEnd"/>
+      <w:proofErr w:type="gramEnd"/>
+      <w:r>
+        <w:rPr>
+          <w:rFonts w:ascii="Arial" w:hAnsi="Arial" w:cs="Arial"/>
+          <w:color w:val="FFFFFF" w:themeColor="background1"/>
+          <w:sz w:val="56"/>
+          <w:szCs w:val="56"/>
+          <w:highlight w:val="darkGray"/>
+        </w:rPr>
+        <w:t xml:space="preserve"> push origin --delete &lt;</w:t>
+      </w:r>
+      <w:proofErr w:type="spellStart"/>
+      <w:r>
+        <w:rPr>
+          <w:rFonts w:ascii="Arial" w:hAnsi="Arial" w:cs="Arial"/>
+          <w:color w:val="FFFFFF" w:themeColor="background1"/>
+          <w:sz w:val="56"/>
+          <w:szCs w:val="56"/>
+          <w:highlight w:val="darkGray"/>
+        </w:rPr>
+        <w:t>branchName</w:t>
+      </w:r>
+      <w:proofErr w:type="spellEnd"/>
+      <w:r>
+        <w:rPr>
+          <w:rFonts w:ascii="Arial" w:hAnsi="Arial" w:cs="Arial"/>
+          <w:color w:val="FFFFFF" w:themeColor="background1"/>
+          <w:sz w:val="56"/>
+          <w:szCs w:val="56"/>
+          <w:highlight w:val="darkGray"/>
+        </w:rPr>
+        <w:t>&gt;</w:t>
+      </w:r>
+      <w:r>
+        <w:rPr>
+          <w:rFonts w:ascii="Arial" w:hAnsi="Arial" w:cs="Arial"/>
+          <w:color w:val="FFFFFF" w:themeColor="background1"/>
+          <w:sz w:val="56"/>
+          <w:szCs w:val="56"/>
+        </w:rPr>
+        <w:t xml:space="preserve"> </w:t>
+      </w:r>
+    </w:p>
+    <w:p>
+      <w:pPr>
+        <w:rPr>
+          <w:rFonts w:ascii="Arial" w:hAnsi="Arial" w:cs="Arial"/>
+          <w:color w:val="FFFFFF" w:themeColor="background1"/>
+          <w:sz w:val="56"/>
+          <w:szCs w:val="56"/>
+        </w:rPr>
+      </w:pPr>
+    </w:p>
+    <w:p>
+      <w:pPr>
+        <w:pStyle w:val="ListParagraph"/>
+        <w:numPr>
+          <w:ilvl w:val="0"/>
+          <w:numId w:val="3"/>
+        </w:numPr>
+        <w:rPr>
+          <w:rFonts w:asciiTheme="majorHAnsi" w:hAnsiTheme="majorHAnsi" w:cs="Arial"/>
+          <w:sz w:val="32"/>
+          <w:szCs w:val="32"/>
+        </w:rPr>
+      </w:pPr>
+      <w:r>
+        <w:rPr>
+          <w:rFonts w:asciiTheme="majorHAnsi" w:hAnsiTheme="majorHAnsi" w:cs="Arial"/>
+          <w:sz w:val="32"/>
+          <w:szCs w:val="32"/>
+        </w:rPr>
+        <w:t>Delete it from your local working copy</w:t>
+      </w:r>
+    </w:p>
+    <w:p>
+      <w:pPr>
+        <w:rPr>
+          <w:rFonts w:ascii="Arial" w:hAnsi="Arial" w:cs="Arial"/>
+          <w:color w:val="FFFFFF" w:themeColor="background1"/>
+          <w:sz w:val="56"/>
+          <w:szCs w:val="56"/>
+        </w:rPr>
+      </w:pPr>
+      <w:proofErr w:type="spellStart"/>
+      <w:r>
+        <w:rPr>
+          <w:rFonts w:ascii="Arial" w:hAnsi="Arial" w:cs="Arial"/>
+          <w:color w:val="FFFFFF" w:themeColor="background1"/>
+          <w:sz w:val="56"/>
+          <w:szCs w:val="56"/>
+          <w:highlight w:val="darkGray"/>
+        </w:rPr>
+        <w:t>git</w:t>
+      </w:r>
+      <w:proofErr w:type="spellEnd"/>
+      <w:r>
+        <w:rPr>
+          <w:rFonts w:ascii="Arial" w:hAnsi="Arial" w:cs="Arial"/>
+          <w:color w:val="FFFFFF" w:themeColor="background1"/>
+          <w:sz w:val="56"/>
+          <w:szCs w:val="56"/>
+          <w:highlight w:val="darkGray"/>
+        </w:rPr>
+        <w:t xml:space="preserve"> branch -d </w:t>
+      </w:r>
+      <w:r>
+        <w:rPr>
+          <w:rFonts w:ascii="Arial" w:hAnsi="Arial" w:cs="Arial"/>
+          <w:color w:val="FFFFFF" w:themeColor="background1"/>
+          <w:sz w:val="56"/>
+          <w:szCs w:val="56"/>
+          <w:highlight w:val="darkGray"/>
+        </w:rPr>
+        <w:t>&lt;</w:t>
+      </w:r>
+      <w:bookmarkStart w:id="0" w:name="_GoBack"/>
+      <w:bookmarkEnd w:id="0"/>
+      <w:proofErr w:type="spellStart"/>
+      <w:r>
+        <w:rPr>
+          <w:rFonts w:ascii="Arial" w:hAnsi="Arial" w:cs="Arial"/>
+          <w:color w:val="FFFFFF" w:themeColor="background1"/>
+          <w:sz w:val="56"/>
+          <w:szCs w:val="56"/>
+          <w:highlight w:val="darkGray"/>
+        </w:rPr>
+        <w:t>branchName</w:t>
+      </w:r>
+      <w:proofErr w:type="spellEnd"/>
+      <w:r>
+        <w:rPr>
+          <w:rFonts w:ascii="Arial" w:hAnsi="Arial" w:cs="Arial"/>
+          <w:color w:val="FFFFFF" w:themeColor="background1"/>
+          <w:sz w:val="56"/>
+          <w:szCs w:val="56"/>
+          <w:highlight w:val="darkGray"/>
+        </w:rPr>
+        <w:t>&gt;</w:t>
       </w:r>
     </w:p>
     <w:sectPr>
@@ -2803,11 +3029,103 @@
       </w:pPr>
     </w:lvl>
   </w:abstractNum>
+  <w:abstractNum w:abstractNumId="2" w15:restartNumberingAfterBreak="0">
+    <w:nsid w:val="7B972376"/>
+    <w:multiLevelType w:val="hybridMultilevel"/>
+    <w:tmpl w:val="EE1AED0A"/>
+    <w:lvl w:ilvl="0" w:tplc="04090011">
+      <w:start w:val="1"/>
+      <w:numFmt w:val="decimal"/>
+      <w:lvlText w:val="%1)"/>
+      <w:lvlJc w:val="left"/>
+      <w:pPr>
+        <w:ind w:left="720" w:hanging="360"/>
+      </w:pPr>
+      <w:rPr>
+        <w:rFonts w:hint="default"/>
+      </w:rPr>
+    </w:lvl>
+    <w:lvl w:ilvl="1" w:tplc="04090019" w:tentative="1">
+      <w:start w:val="1"/>
+      <w:numFmt w:val="lowerLetter"/>
+      <w:lvlText w:val="%2."/>
+      <w:lvlJc w:val="left"/>
+      <w:pPr>
+        <w:ind w:left="1440" w:hanging="360"/>
+      </w:pPr>
+    </w:lvl>
+    <w:lvl w:ilvl="2" w:tplc="0409001B" w:tentative="1">
+      <w:start w:val="1"/>
+      <w:numFmt w:val="lowerRoman"/>
+      <w:lvlText w:val="%3."/>
+      <w:lvlJc w:val="right"/>
+      <w:pPr>
+        <w:ind w:left="2160" w:hanging="180"/>
+      </w:pPr>
+    </w:lvl>
+    <w:lvl w:ilvl="3" w:tplc="0409000F" w:tentative="1">
+      <w:start w:val="1"/>
+      <w:numFmt w:val="decimal"/>
+      <w:lvlText w:val="%4."/>
+      <w:lvlJc w:val="left"/>
+      <w:pPr>
+        <w:ind w:left="2880" w:hanging="360"/>
+      </w:pPr>
+    </w:lvl>
+    <w:lvl w:ilvl="4" w:tplc="04090019" w:tentative="1">
+      <w:start w:val="1"/>
+      <w:numFmt w:val="lowerLetter"/>
+      <w:lvlText w:val="%5."/>
+      <w:lvlJc w:val="left"/>
+      <w:pPr>
+        <w:ind w:left="3600" w:hanging="360"/>
+      </w:pPr>
+    </w:lvl>
+    <w:lvl w:ilvl="5" w:tplc="0409001B" w:tentative="1">
+      <w:start w:val="1"/>
+      <w:numFmt w:val="lowerRoman"/>
+      <w:lvlText w:val="%6."/>
+      <w:lvlJc w:val="right"/>
+      <w:pPr>
+        <w:ind w:left="4320" w:hanging="180"/>
+      </w:pPr>
+    </w:lvl>
+    <w:lvl w:ilvl="6" w:tplc="0409000F" w:tentative="1">
+      <w:start w:val="1"/>
+      <w:numFmt w:val="decimal"/>
+      <w:lvlText w:val="%7."/>
+      <w:lvlJc w:val="left"/>
+      <w:pPr>
+        <w:ind w:left="5040" w:hanging="360"/>
+      </w:pPr>
+    </w:lvl>
+    <w:lvl w:ilvl="7" w:tplc="04090019" w:tentative="1">
+      <w:start w:val="1"/>
+      <w:numFmt w:val="lowerLetter"/>
+      <w:lvlText w:val="%8."/>
+      <w:lvlJc w:val="left"/>
+      <w:pPr>
+        <w:ind w:left="5760" w:hanging="360"/>
+      </w:pPr>
+    </w:lvl>
+    <w:lvl w:ilvl="8" w:tplc="0409001B" w:tentative="1">
+      <w:start w:val="1"/>
+      <w:numFmt w:val="lowerRoman"/>
+      <w:lvlText w:val="%9."/>
+      <w:lvlJc w:val="right"/>
+      <w:pPr>
+        <w:ind w:left="6480" w:hanging="180"/>
+      </w:pPr>
+    </w:lvl>
+  </w:abstractNum>
   <w:num w:numId="1">
     <w:abstractNumId w:val="1"/>
   </w:num>
   <w:num w:numId="2">
     <w:abstractNumId w:val="0"/>
+  </w:num>
+  <w:num w:numId="3">
+    <w:abstractNumId w:val="2"/>
   </w:num>
 </w:numbering>
 </file>

</xml_diff>

<commit_message>
Little change to Git document
</commit_message>
<xml_diff>
--- a/Git_Good_Practices.docx
+++ b/Git_Good_Practices.docx
@@ -345,7 +345,7 @@
             <v:path o:extrusionok="f" gradientshapeok="t" o:connecttype="rect"/>
             <o:lock v:ext="edit" aspectratio="t"/>
           </v:shapetype>
-          <v:shape id="_x0000_i1025" type="#_x0000_t75" style="width:467.7pt;height:259.8pt">
+          <v:shape id="_x0000_i1025" type="#_x0000_t75" style="width:467.7pt;height:259.85pt">
             <v:imagedata r:id="rId6" o:title="Untitled"/>
           </v:shape>
         </w:pict>
@@ -536,7 +536,7 @@
           <w:szCs w:val="32"/>
         </w:rPr>
         <w:pict>
-          <v:shape id="_x0000_i1026" type="#_x0000_t75" style="width:468.3pt;height:346.2pt">
+          <v:shape id="_x0000_i1026" type="#_x0000_t75" style="width:468.3pt;height:346.25pt">
             <v:imagedata r:id="rId7" o:title="Untitled"/>
           </v:shape>
         </w:pict>
@@ -683,37 +683,70 @@
     <w:p>
       <w:pPr>
         <w:rPr>
-          <w:rFonts w:ascii="Arial" w:hAnsi="Arial" w:cs="Arial"/>
-          <w:color w:val="FFFFFF" w:themeColor="background1"/>
-          <w:sz w:val="56"/>
-          <w:szCs w:val="32"/>
-        </w:rPr>
-      </w:pPr>
-      <w:r>
-        <w:rPr>
-          <w:rFonts w:ascii="Arial" w:hAnsi="Arial" w:cs="Arial"/>
-          <w:color w:val="FFFFFF" w:themeColor="background1"/>
-          <w:sz w:val="56"/>
-          <w:szCs w:val="32"/>
-          <w:highlight w:val="darkGray"/>
-        </w:rPr>
-        <w:t>git pull --ff-only</w:t>
-      </w:r>
-      <w:r>
-        <w:rPr>
-          <w:rFonts w:ascii="Arial" w:hAnsi="Arial" w:cs="Arial"/>
-          <w:color w:val="FFFFFF" w:themeColor="background1"/>
-          <w:sz w:val="56"/>
-          <w:szCs w:val="32"/>
+          <w:rFonts w:ascii="Consolas" w:hAnsi="Consolas" w:cs="Consolas"/>
+          <w:color w:val="FFFFFF" w:themeColor="background1"/>
+          <w:sz w:val="40"/>
+          <w:szCs w:val="40"/>
+        </w:rPr>
+      </w:pPr>
+      <w:proofErr w:type="gramStart"/>
+      <w:r>
+        <w:rPr>
+          <w:rFonts w:ascii="Consolas" w:hAnsi="Consolas" w:cs="Consolas"/>
+          <w:color w:val="FFFFFF" w:themeColor="background1"/>
+          <w:sz w:val="40"/>
+          <w:szCs w:val="40"/>
+          <w:highlight w:val="darkGray"/>
+        </w:rPr>
+        <w:t>git</w:t>
+      </w:r>
+      <w:proofErr w:type="gramEnd"/>
+      <w:r>
+        <w:rPr>
+          <w:rFonts w:ascii="Consolas" w:hAnsi="Consolas" w:cs="Consolas"/>
+          <w:color w:val="FFFFFF" w:themeColor="background1"/>
+          <w:sz w:val="40"/>
+          <w:szCs w:val="40"/>
+          <w:highlight w:val="darkGray"/>
+        </w:rPr>
+        <w:t xml:space="preserve"> pull --</w:t>
+      </w:r>
+      <w:r>
+        <w:rPr>
+          <w:rFonts w:ascii="Consolas" w:hAnsi="Consolas" w:cs="Consolas"/>
+          <w:i/>
+          <w:color w:val="FFFFFF" w:themeColor="background1"/>
+          <w:sz w:val="40"/>
+          <w:szCs w:val="40"/>
+          <w:highlight w:val="darkGray"/>
+        </w:rPr>
+        <w:t>ff</w:t>
+      </w:r>
+      <w:r>
+        <w:rPr>
+          <w:rFonts w:ascii="Consolas" w:hAnsi="Consolas" w:cs="Consolas"/>
+          <w:color w:val="FFFFFF" w:themeColor="background1"/>
+          <w:sz w:val="40"/>
+          <w:szCs w:val="40"/>
+          <w:highlight w:val="darkGray"/>
+        </w:rPr>
+        <w:t>-only</w:t>
+      </w:r>
+      <w:r>
+        <w:rPr>
+          <w:rFonts w:ascii="Consolas" w:hAnsi="Consolas" w:cs="Consolas"/>
+          <w:color w:val="FFFFFF" w:themeColor="background1"/>
+          <w:sz w:val="40"/>
+          <w:szCs w:val="40"/>
         </w:rPr>
         <w:t xml:space="preserve">  </w:t>
       </w:r>
       <w:r>
         <w:rPr>
-          <w:rFonts w:ascii="Arial" w:hAnsi="Arial" w:cs="Arial"/>
-          <w:color w:val="FFFFFF" w:themeColor="background1"/>
-          <w:sz w:val="56"/>
-          <w:szCs w:val="32"/>
+          <w:rFonts w:ascii="Consolas" w:hAnsi="Consolas" w:cs="Consolas"/>
+          <w:color w:val="FFFFFF" w:themeColor="background1"/>
+          <w:sz w:val="40"/>
+          <w:szCs w:val="40"/>
         </w:rPr>
         <w:t xml:space="preserve">  </w:t>
       </w:r>
@@ -732,7 +765,25 @@
           <w:sz w:val="32"/>
           <w:szCs w:val="32"/>
         </w:rPr>
-        <w:t>The command is self-explanatory and there is no need to explain what it does.</w:t>
+        <w:t xml:space="preserve">The command is self-explanatory and there is no need to explain what it </w:t>
+      </w:r>
+      <w:proofErr w:type="gramStart"/>
+      <w:r>
+        <w:rPr>
+          <w:rFonts w:asciiTheme="majorHAnsi" w:hAnsiTheme="majorHAnsi"/>
+          <w:sz w:val="32"/>
+          <w:szCs w:val="32"/>
+        </w:rPr>
+        <w:t>does</w:t>
+      </w:r>
+      <w:proofErr w:type="gramEnd"/>
+      <w:r>
+        <w:rPr>
+          <w:rFonts w:asciiTheme="majorHAnsi" w:hAnsiTheme="majorHAnsi"/>
+          <w:sz w:val="32"/>
+          <w:szCs w:val="32"/>
+        </w:rPr>
+        <w:t>.</w:t>
       </w:r>
     </w:p>
     <w:p>
@@ -765,28 +816,40 @@
     <w:p>
       <w:pPr>
         <w:rPr>
-          <w:rFonts w:ascii="Arial" w:hAnsi="Arial" w:cs="Arial"/>
-          <w:color w:val="FFFFFF" w:themeColor="background1"/>
-          <w:sz w:val="56"/>
-          <w:szCs w:val="56"/>
-        </w:rPr>
-      </w:pPr>
-      <w:r>
-        <w:rPr>
-          <w:rFonts w:ascii="Arial" w:hAnsi="Arial" w:cs="Arial"/>
-          <w:color w:val="FFFFFF" w:themeColor="background1"/>
-          <w:sz w:val="56"/>
-          <w:szCs w:val="56"/>
-          <w:highlight w:val="darkGray"/>
-        </w:rPr>
-        <w:t>git add .</w:t>
-      </w:r>
-      <w:r>
-        <w:rPr>
-          <w:rFonts w:ascii="Arial" w:hAnsi="Arial" w:cs="Arial"/>
-          <w:color w:val="FFFFFF" w:themeColor="background1"/>
-          <w:sz w:val="56"/>
-          <w:szCs w:val="56"/>
+          <w:rFonts w:ascii="Consolas" w:hAnsi="Consolas" w:cs="Consolas"/>
+          <w:color w:val="FFFFFF" w:themeColor="background1"/>
+          <w:sz w:val="40"/>
+          <w:szCs w:val="40"/>
+        </w:rPr>
+      </w:pPr>
+      <w:proofErr w:type="gramStart"/>
+      <w:r>
+        <w:rPr>
+          <w:rFonts w:ascii="Consolas" w:hAnsi="Consolas" w:cs="Consolas"/>
+          <w:color w:val="FFFFFF" w:themeColor="background1"/>
+          <w:sz w:val="40"/>
+          <w:szCs w:val="40"/>
+          <w:highlight w:val="darkGray"/>
+        </w:rPr>
+        <w:t>git</w:t>
+      </w:r>
+      <w:proofErr w:type="gramEnd"/>
+      <w:r>
+        <w:rPr>
+          <w:rFonts w:ascii="Consolas" w:hAnsi="Consolas" w:cs="Consolas"/>
+          <w:color w:val="FFFFFF" w:themeColor="background1"/>
+          <w:sz w:val="40"/>
+          <w:szCs w:val="40"/>
+          <w:highlight w:val="darkGray"/>
+        </w:rPr>
+        <w:t xml:space="preserve"> add .</w:t>
+      </w:r>
+      <w:r>
+        <w:rPr>
+          <w:rFonts w:ascii="Consolas" w:hAnsi="Consolas" w:cs="Consolas"/>
+          <w:color w:val="FFFFFF" w:themeColor="background1"/>
+          <w:sz w:val="40"/>
+          <w:szCs w:val="40"/>
         </w:rPr>
         <w:t xml:space="preserve"> </w:t>
       </w:r>
@@ -860,21 +923,33 @@
     <w:p>
       <w:pPr>
         <w:rPr>
-          <w:rFonts w:ascii="Arial" w:hAnsi="Arial" w:cs="Arial"/>
-          <w:color w:val="FFFFFF" w:themeColor="background1"/>
-          <w:sz w:val="56"/>
-          <w:szCs w:val="56"/>
-        </w:rPr>
-      </w:pPr>
-      <w:r>
-        <w:rPr>
-          <w:rFonts w:ascii="Arial" w:hAnsi="Arial" w:cs="Arial"/>
-          <w:color w:val="FFFFFF" w:themeColor="background1"/>
-          <w:sz w:val="56"/>
-          <w:szCs w:val="56"/>
-          <w:highlight w:val="darkGray"/>
-        </w:rPr>
-        <w:t>git commit</w:t>
+          <w:rFonts w:ascii="Consolas" w:hAnsi="Consolas" w:cs="Consolas"/>
+          <w:color w:val="FFFFFF" w:themeColor="background1"/>
+          <w:sz w:val="40"/>
+          <w:szCs w:val="40"/>
+        </w:rPr>
+      </w:pPr>
+      <w:proofErr w:type="gramStart"/>
+      <w:r>
+        <w:rPr>
+          <w:rFonts w:ascii="Consolas" w:hAnsi="Consolas" w:cs="Consolas"/>
+          <w:color w:val="FFFFFF" w:themeColor="background1"/>
+          <w:sz w:val="40"/>
+          <w:szCs w:val="40"/>
+          <w:highlight w:val="darkGray"/>
+        </w:rPr>
+        <w:t>git</w:t>
+      </w:r>
+      <w:proofErr w:type="gramEnd"/>
+      <w:r>
+        <w:rPr>
+          <w:rFonts w:ascii="Consolas" w:hAnsi="Consolas" w:cs="Consolas"/>
+          <w:color w:val="FFFFFF" w:themeColor="background1"/>
+          <w:sz w:val="40"/>
+          <w:szCs w:val="40"/>
+          <w:highlight w:val="darkGray"/>
+        </w:rPr>
+        <w:t xml:space="preserve"> commit</w:t>
       </w:r>
     </w:p>
     <w:p>
@@ -979,117 +1054,121 @@
     <w:p>
       <w:pPr>
         <w:rPr>
-          <w:rFonts w:asciiTheme="majorHAnsi" w:hAnsiTheme="majorHAnsi"/>
-          <w:sz w:val="32"/>
-          <w:szCs w:val="32"/>
-        </w:rPr>
-      </w:pPr>
-    </w:p>
-    <w:p>
-      <w:pPr>
-        <w:rPr>
-          <w:rFonts w:asciiTheme="majorHAnsi" w:hAnsiTheme="majorHAnsi"/>
-          <w:sz w:val="32"/>
-          <w:szCs w:val="32"/>
-        </w:rPr>
-      </w:pPr>
-    </w:p>
-    <w:p>
-      <w:pPr>
-        <w:rPr>
-          <w:rFonts w:ascii="Arial" w:hAnsi="Arial" w:cs="Arial"/>
-          <w:color w:val="FFFFFF" w:themeColor="background1"/>
-          <w:sz w:val="56"/>
-          <w:szCs w:val="56"/>
-        </w:rPr>
-      </w:pPr>
-      <w:r>
-        <w:rPr>
-          <w:rFonts w:ascii="Arial" w:hAnsi="Arial" w:cs="Arial"/>
-          <w:color w:val="FFFFFF" w:themeColor="background1"/>
-          <w:sz w:val="56"/>
-          <w:szCs w:val="56"/>
-          <w:highlight w:val="darkGray"/>
+          <w:rFonts w:ascii="Consolas" w:hAnsi="Consolas" w:cs="Consolas"/>
+          <w:color w:val="FFFFFF" w:themeColor="background1"/>
+          <w:sz w:val="40"/>
+          <w:szCs w:val="40"/>
+        </w:rPr>
+      </w:pPr>
+      <w:proofErr w:type="gramStart"/>
+      <w:r>
+        <w:rPr>
+          <w:rFonts w:ascii="Consolas" w:hAnsi="Consolas" w:cs="Consolas"/>
+          <w:color w:val="FFFFFF" w:themeColor="background1"/>
+          <w:sz w:val="40"/>
+          <w:szCs w:val="40"/>
+          <w:highlight w:val="darkGray"/>
+        </w:rPr>
+        <w:t>git</w:t>
+      </w:r>
+      <w:proofErr w:type="gramEnd"/>
+      <w:r>
+        <w:rPr>
+          <w:rFonts w:ascii="Consolas" w:hAnsi="Consolas" w:cs="Consolas"/>
+          <w:color w:val="FFFFFF" w:themeColor="background1"/>
+          <w:sz w:val="40"/>
+          <w:szCs w:val="40"/>
+          <w:highlight w:val="darkGray"/>
+        </w:rPr>
+        <w:t xml:space="preserve"> push</w:t>
+      </w:r>
+    </w:p>
+    <w:p>
+      <w:pPr>
+        <w:rPr>
+          <w:rFonts w:asciiTheme="majorHAnsi" w:hAnsiTheme="majorHAnsi"/>
+          <w:sz w:val="32"/>
+          <w:szCs w:val="32"/>
+        </w:rPr>
+      </w:pPr>
+      <w:r>
+        <w:rPr>
+          <w:rFonts w:asciiTheme="majorHAnsi" w:hAnsiTheme="majorHAnsi"/>
+          <w:sz w:val="32"/>
+          <w:szCs w:val="32"/>
+        </w:rPr>
+        <w:t>T</w:t>
+      </w:r>
+      <w:r>
+        <w:rPr>
+          <w:rFonts w:asciiTheme="majorHAnsi" w:hAnsiTheme="majorHAnsi"/>
+          <w:sz w:val="32"/>
+          <w:szCs w:val="32"/>
+        </w:rPr>
+        <w:t xml:space="preserve">his is the last command of pushing your local changes to the </w:t>
+      </w:r>
+      <w:r>
+        <w:rPr>
+          <w:rFonts w:asciiTheme="majorHAnsi" w:hAnsiTheme="majorHAnsi"/>
+          <w:sz w:val="32"/>
+          <w:szCs w:val="32"/>
+        </w:rPr>
+        <w:t>repository. This</w:t>
+      </w:r>
+      <w:r>
+        <w:rPr>
+          <w:rFonts w:asciiTheme="majorHAnsi" w:hAnsiTheme="majorHAnsi"/>
+          <w:sz w:val="32"/>
+          <w:szCs w:val="32"/>
+        </w:rPr>
+        <w:t xml:space="preserve"> command pushes all the added and committed files the repository.</w:t>
+      </w:r>
+    </w:p>
+    <w:p>
+      <w:pPr>
+        <w:rPr>
+          <w:rFonts w:asciiTheme="majorHAnsi" w:hAnsiTheme="majorHAnsi"/>
+          <w:sz w:val="32"/>
+          <w:szCs w:val="32"/>
+        </w:rPr>
+      </w:pPr>
+    </w:p>
+    <w:p>
+      <w:pPr>
+        <w:pStyle w:val="Heading2"/>
+        <w:rPr>
+          <w:sz w:val="40"/>
+          <w:szCs w:val="40"/>
+          <w:u w:val="single"/>
+        </w:rPr>
+      </w:pPr>
+      <w:r>
+        <w:rPr>
+          <w:sz w:val="40"/>
+          <w:szCs w:val="40"/>
+          <w:u w:val="single"/>
         </w:rPr>
         <w:lastRenderedPageBreak/>
-        <w:t>git push</w:t>
-      </w:r>
-    </w:p>
-    <w:p>
-      <w:pPr>
-        <w:rPr>
-          <w:rFonts w:asciiTheme="majorHAnsi" w:hAnsiTheme="majorHAnsi"/>
-          <w:sz w:val="32"/>
-          <w:szCs w:val="32"/>
-        </w:rPr>
-      </w:pPr>
-      <w:r>
-        <w:rPr>
-          <w:rFonts w:asciiTheme="majorHAnsi" w:hAnsiTheme="majorHAnsi"/>
-          <w:sz w:val="32"/>
-          <w:szCs w:val="32"/>
-        </w:rPr>
-        <w:t>T</w:t>
-      </w:r>
-      <w:r>
-        <w:rPr>
-          <w:rFonts w:asciiTheme="majorHAnsi" w:hAnsiTheme="majorHAnsi"/>
-          <w:sz w:val="32"/>
-          <w:szCs w:val="32"/>
-        </w:rPr>
-        <w:t xml:space="preserve">his is the last command of pushing your local changes to the </w:t>
-      </w:r>
-      <w:r>
-        <w:rPr>
-          <w:rFonts w:asciiTheme="majorHAnsi" w:hAnsiTheme="majorHAnsi"/>
-          <w:sz w:val="32"/>
-          <w:szCs w:val="32"/>
-        </w:rPr>
-        <w:t>repository. This</w:t>
-      </w:r>
-      <w:r>
-        <w:rPr>
-          <w:rFonts w:asciiTheme="majorHAnsi" w:hAnsiTheme="majorHAnsi"/>
-          <w:sz w:val="32"/>
-          <w:szCs w:val="32"/>
-        </w:rPr>
-        <w:t xml:space="preserve"> command pushes all the added and committed files the repository.</w:t>
-      </w:r>
-    </w:p>
-    <w:p>
-      <w:pPr>
-        <w:rPr>
-          <w:rFonts w:asciiTheme="majorHAnsi" w:hAnsiTheme="majorHAnsi"/>
-          <w:sz w:val="32"/>
-          <w:szCs w:val="32"/>
-        </w:rPr>
-      </w:pPr>
-    </w:p>
-    <w:p>
-      <w:pPr>
-        <w:rPr>
-          <w:rFonts w:asciiTheme="majorHAnsi" w:hAnsiTheme="majorHAnsi"/>
-          <w:sz w:val="32"/>
-          <w:szCs w:val="32"/>
-        </w:rPr>
-      </w:pPr>
-    </w:p>
-    <w:p>
-      <w:pPr>
-        <w:pStyle w:val="Heading2"/>
-        <w:rPr>
-          <w:sz w:val="40"/>
-          <w:szCs w:val="40"/>
+        <w:t>Here I will give an overview of how to use the commands in a sequence.</w:t>
+      </w:r>
+    </w:p>
+    <w:p>
+      <w:pPr>
+        <w:rPr>
+          <w:rFonts w:asciiTheme="majorHAnsi" w:hAnsiTheme="majorHAnsi"/>
+          <w:sz w:val="32"/>
+          <w:szCs w:val="32"/>
           <w:u w:val="single"/>
         </w:rPr>
       </w:pPr>
       <w:r>
         <w:rPr>
-          <w:sz w:val="40"/>
-          <w:szCs w:val="40"/>
+          <w:rFonts w:asciiTheme="majorHAnsi" w:hAnsiTheme="majorHAnsi"/>
+          <w:sz w:val="32"/>
+          <w:szCs w:val="32"/>
           <w:u w:val="single"/>
         </w:rPr>
-        <w:t>Here I will give an overview of how to use the commands in a sequence.</w:t>
+        <w:t>After making your changes keep the following steps:</w:t>
       </w:r>
     </w:p>
     <w:p>
@@ -1105,20 +1184,476 @@
     <w:p>
       <w:pPr>
         <w:rPr>
-          <w:rFonts w:asciiTheme="majorHAnsi" w:hAnsiTheme="majorHAnsi"/>
-          <w:sz w:val="32"/>
-          <w:szCs w:val="32"/>
+          <w:rFonts w:ascii="Consolas" w:hAnsi="Consolas" w:cs="Consolas"/>
+          <w:color w:val="FFFFFF" w:themeColor="background1"/>
+          <w:sz w:val="40"/>
+          <w:szCs w:val="40"/>
+          <w:highlight w:val="darkGray"/>
+        </w:rPr>
+      </w:pPr>
+      <w:proofErr w:type="gramStart"/>
+      <w:r>
+        <w:rPr>
+          <w:rFonts w:ascii="Consolas" w:hAnsi="Consolas" w:cs="Consolas"/>
+          <w:color w:val="FFFFFF" w:themeColor="background1"/>
+          <w:sz w:val="40"/>
+          <w:szCs w:val="40"/>
+          <w:highlight w:val="darkGray"/>
+        </w:rPr>
+        <w:t>git</w:t>
+      </w:r>
+      <w:proofErr w:type="gramEnd"/>
+      <w:r>
+        <w:rPr>
+          <w:rFonts w:ascii="Consolas" w:hAnsi="Consolas" w:cs="Consolas"/>
+          <w:color w:val="FFFFFF" w:themeColor="background1"/>
+          <w:sz w:val="40"/>
+          <w:szCs w:val="40"/>
+          <w:highlight w:val="darkGray"/>
+        </w:rPr>
+        <w:t xml:space="preserve"> stash </w:t>
+      </w:r>
+    </w:p>
+    <w:p>
+      <w:pPr>
+        <w:rPr>
+          <w:rFonts w:asciiTheme="majorHAnsi" w:hAnsiTheme="majorHAnsi"/>
+          <w:sz w:val="32"/>
+          <w:szCs w:val="32"/>
+        </w:rPr>
+      </w:pPr>
+      <w:r>
+        <w:rPr>
+          <w:rFonts w:asciiTheme="majorHAnsi" w:hAnsiTheme="majorHAnsi"/>
+          <w:sz w:val="32"/>
+          <w:szCs w:val="32"/>
+        </w:rPr>
+        <w:t>This</w:t>
+      </w:r>
+      <w:r>
+        <w:rPr>
+          <w:rFonts w:asciiTheme="majorHAnsi" w:hAnsiTheme="majorHAnsi"/>
+          <w:sz w:val="32"/>
+          <w:szCs w:val="32"/>
+        </w:rPr>
+        <w:t xml:space="preserve"> command parks your changes somewhere aside</w:t>
+      </w:r>
+      <w:r>
+        <w:rPr>
+          <w:rFonts w:asciiTheme="majorHAnsi" w:hAnsiTheme="majorHAnsi"/>
+          <w:sz w:val="32"/>
+          <w:szCs w:val="32"/>
+        </w:rPr>
+        <w:t>.</w:t>
+      </w:r>
+    </w:p>
+    <w:p>
+      <w:pPr>
+        <w:pStyle w:val="ListParagraph"/>
+        <w:rPr>
+          <w:rFonts w:asciiTheme="majorHAnsi" w:hAnsiTheme="majorHAnsi"/>
+          <w:sz w:val="32"/>
+          <w:szCs w:val="32"/>
+        </w:rPr>
+      </w:pPr>
+    </w:p>
+    <w:p>
+      <w:pPr>
+        <w:rPr>
+          <w:rFonts w:ascii="Consolas" w:hAnsi="Consolas" w:cs="Consolas"/>
+          <w:color w:val="FFFFFF" w:themeColor="background1"/>
+          <w:sz w:val="40"/>
+          <w:szCs w:val="40"/>
+          <w:highlight w:val="darkGray"/>
+        </w:rPr>
+      </w:pPr>
+      <w:proofErr w:type="gramStart"/>
+      <w:r>
+        <w:rPr>
+          <w:rFonts w:ascii="Consolas" w:hAnsi="Consolas" w:cs="Consolas"/>
+          <w:color w:val="FFFFFF" w:themeColor="background1"/>
+          <w:sz w:val="40"/>
+          <w:szCs w:val="40"/>
+          <w:highlight w:val="darkGray"/>
+        </w:rPr>
+        <w:t>git</w:t>
+      </w:r>
+      <w:proofErr w:type="gramEnd"/>
+      <w:r>
+        <w:rPr>
+          <w:rFonts w:ascii="Consolas" w:hAnsi="Consolas" w:cs="Consolas"/>
+          <w:color w:val="FFFFFF" w:themeColor="background1"/>
+          <w:sz w:val="40"/>
+          <w:szCs w:val="40"/>
+          <w:highlight w:val="darkGray"/>
+        </w:rPr>
+        <w:t xml:space="preserve"> pull --ff-only </w:t>
+      </w:r>
+    </w:p>
+    <w:p>
+      <w:pPr>
+        <w:rPr>
+          <w:rFonts w:asciiTheme="majorHAnsi" w:hAnsiTheme="majorHAnsi"/>
+          <w:sz w:val="32"/>
+          <w:szCs w:val="32"/>
+        </w:rPr>
+      </w:pPr>
+      <w:r>
+        <w:rPr>
+          <w:rFonts w:asciiTheme="majorHAnsi" w:hAnsiTheme="majorHAnsi"/>
+          <w:sz w:val="32"/>
+          <w:szCs w:val="32"/>
+        </w:rPr>
+        <w:t>This</w:t>
+      </w:r>
+      <w:r>
+        <w:rPr>
+          <w:rFonts w:asciiTheme="majorHAnsi" w:hAnsiTheme="majorHAnsi"/>
+          <w:sz w:val="32"/>
+          <w:szCs w:val="32"/>
+        </w:rPr>
+        <w:t xml:space="preserve"> command pulls all the changes from the Repository</w:t>
+      </w:r>
+      <w:r>
+        <w:rPr>
+          <w:rFonts w:asciiTheme="majorHAnsi" w:hAnsiTheme="majorHAnsi"/>
+          <w:sz w:val="32"/>
+          <w:szCs w:val="32"/>
+        </w:rPr>
+        <w:t>.</w:t>
+      </w:r>
+    </w:p>
+    <w:p>
+      <w:pPr>
+        <w:pStyle w:val="ListParagraph"/>
+        <w:rPr>
+          <w:rFonts w:asciiTheme="majorHAnsi" w:hAnsiTheme="majorHAnsi"/>
+          <w:sz w:val="32"/>
+          <w:szCs w:val="32"/>
+        </w:rPr>
+      </w:pPr>
+    </w:p>
+    <w:p>
+      <w:pPr>
+        <w:rPr>
+          <w:rFonts w:ascii="Consolas" w:hAnsi="Consolas" w:cs="Consolas"/>
+          <w:color w:val="FFFFFF" w:themeColor="background1"/>
+          <w:sz w:val="40"/>
+          <w:szCs w:val="40"/>
+          <w:highlight w:val="darkGray"/>
+        </w:rPr>
+      </w:pPr>
+      <w:proofErr w:type="gramStart"/>
+      <w:r>
+        <w:rPr>
+          <w:rFonts w:ascii="Consolas" w:hAnsi="Consolas" w:cs="Consolas"/>
+          <w:color w:val="FFFFFF" w:themeColor="background1"/>
+          <w:sz w:val="40"/>
+          <w:szCs w:val="40"/>
+          <w:highlight w:val="darkGray"/>
+        </w:rPr>
+        <w:t>git</w:t>
+      </w:r>
+      <w:proofErr w:type="gramEnd"/>
+      <w:r>
+        <w:rPr>
+          <w:rFonts w:ascii="Consolas" w:hAnsi="Consolas" w:cs="Consolas"/>
+          <w:color w:val="FFFFFF" w:themeColor="background1"/>
+          <w:sz w:val="40"/>
+          <w:szCs w:val="40"/>
+          <w:highlight w:val="darkGray"/>
+        </w:rPr>
+        <w:t xml:space="preserve"> stash apply </w:t>
+      </w:r>
+    </w:p>
+    <w:p>
+      <w:pPr>
+        <w:rPr>
+          <w:rFonts w:asciiTheme="majorHAnsi" w:hAnsiTheme="majorHAnsi"/>
+          <w:sz w:val="32"/>
+          <w:szCs w:val="32"/>
+        </w:rPr>
+      </w:pPr>
+      <w:r>
+        <w:rPr>
+          <w:rFonts w:asciiTheme="majorHAnsi" w:hAnsiTheme="majorHAnsi"/>
+          <w:sz w:val="32"/>
+          <w:szCs w:val="32"/>
+        </w:rPr>
+        <w:t>This</w:t>
+      </w:r>
+      <w:r>
+        <w:rPr>
+          <w:rFonts w:asciiTheme="majorHAnsi" w:hAnsiTheme="majorHAnsi"/>
+          <w:sz w:val="32"/>
+          <w:szCs w:val="32"/>
+        </w:rPr>
+        <w:t xml:space="preserve"> command gets your changes back from the parking </w:t>
+      </w:r>
+      <w:r>
+        <w:rPr>
+          <w:rFonts w:asciiTheme="majorHAnsi" w:hAnsiTheme="majorHAnsi"/>
+          <w:sz w:val="32"/>
+          <w:szCs w:val="32"/>
+        </w:rPr>
+        <w:t>spot</w:t>
+      </w:r>
+      <w:r>
+        <w:sym w:font="Wingdings" w:char="F04A"/>
+      </w:r>
+      <w:r>
+        <w:rPr>
+          <w:rFonts w:asciiTheme="majorHAnsi" w:hAnsiTheme="majorHAnsi"/>
+          <w:sz w:val="32"/>
+          <w:szCs w:val="32"/>
+        </w:rPr>
+        <w:t>.</w:t>
+      </w:r>
+    </w:p>
+    <w:p>
+      <w:pPr>
+        <w:pStyle w:val="ListParagraph"/>
+        <w:rPr>
+          <w:rFonts w:asciiTheme="majorHAnsi" w:hAnsiTheme="majorHAnsi"/>
+          <w:sz w:val="32"/>
+          <w:szCs w:val="32"/>
+        </w:rPr>
+      </w:pPr>
+    </w:p>
+    <w:p>
+      <w:pPr>
+        <w:rPr>
+          <w:rFonts w:ascii="Consolas" w:hAnsi="Consolas" w:cs="Consolas"/>
+          <w:color w:val="FFFFFF" w:themeColor="background1"/>
+          <w:sz w:val="40"/>
+          <w:szCs w:val="40"/>
+          <w:highlight w:val="darkGray"/>
+        </w:rPr>
+      </w:pPr>
+      <w:proofErr w:type="gramStart"/>
+      <w:r>
+        <w:rPr>
+          <w:rFonts w:ascii="Consolas" w:hAnsi="Consolas" w:cs="Consolas"/>
+          <w:color w:val="FFFFFF" w:themeColor="background1"/>
+          <w:sz w:val="40"/>
+          <w:szCs w:val="40"/>
+          <w:highlight w:val="darkGray"/>
+        </w:rPr>
+        <w:t>git</w:t>
+      </w:r>
+      <w:proofErr w:type="gramEnd"/>
+      <w:r>
+        <w:rPr>
+          <w:rFonts w:ascii="Consolas" w:hAnsi="Consolas" w:cs="Consolas"/>
+          <w:color w:val="FFFFFF" w:themeColor="background1"/>
+          <w:sz w:val="40"/>
+          <w:szCs w:val="40"/>
+          <w:highlight w:val="darkGray"/>
+        </w:rPr>
+        <w:t xml:space="preserve"> add . </w:t>
+      </w:r>
+    </w:p>
+    <w:p>
+      <w:pPr>
+        <w:rPr>
+          <w:rFonts w:asciiTheme="majorHAnsi" w:hAnsiTheme="majorHAnsi"/>
+          <w:sz w:val="32"/>
+          <w:szCs w:val="32"/>
+        </w:rPr>
+      </w:pPr>
+      <w:r>
+        <w:rPr>
+          <w:rFonts w:asciiTheme="majorHAnsi" w:hAnsiTheme="majorHAnsi"/>
+          <w:sz w:val="32"/>
+          <w:szCs w:val="32"/>
+        </w:rPr>
+        <w:t>This</w:t>
+      </w:r>
+      <w:r>
+        <w:rPr>
+          <w:rFonts w:asciiTheme="majorHAnsi" w:hAnsiTheme="majorHAnsi"/>
+          <w:sz w:val="32"/>
+          <w:szCs w:val="32"/>
+        </w:rPr>
+        <w:t xml:space="preserve"> command adds all the tr</w:t>
+      </w:r>
+      <w:r>
+        <w:rPr>
+          <w:rFonts w:asciiTheme="majorHAnsi" w:hAnsiTheme="majorHAnsi"/>
+          <w:sz w:val="32"/>
+          <w:szCs w:val="32"/>
+        </w:rPr>
+        <w:t>acked files to the waiting list.</w:t>
+      </w:r>
+    </w:p>
+    <w:p>
+      <w:pPr>
+        <w:pStyle w:val="ListParagraph"/>
+        <w:rPr>
+          <w:rFonts w:asciiTheme="majorHAnsi" w:hAnsiTheme="majorHAnsi"/>
+          <w:sz w:val="32"/>
+          <w:szCs w:val="32"/>
+        </w:rPr>
+      </w:pPr>
+    </w:p>
+    <w:p>
+      <w:pPr>
+        <w:rPr>
+          <w:rFonts w:ascii="Consolas" w:hAnsi="Consolas" w:cs="Consolas"/>
+          <w:color w:val="FFFFFF" w:themeColor="background1"/>
+          <w:sz w:val="40"/>
+          <w:szCs w:val="40"/>
+          <w:highlight w:val="darkGray"/>
+        </w:rPr>
+      </w:pPr>
+      <w:proofErr w:type="gramStart"/>
+      <w:r>
+        <w:rPr>
+          <w:rFonts w:ascii="Consolas" w:hAnsi="Consolas" w:cs="Consolas"/>
+          <w:color w:val="FFFFFF" w:themeColor="background1"/>
+          <w:sz w:val="40"/>
+          <w:szCs w:val="40"/>
+          <w:highlight w:val="darkGray"/>
+        </w:rPr>
+        <w:t>git</w:t>
+      </w:r>
+      <w:proofErr w:type="gramEnd"/>
+      <w:r>
+        <w:rPr>
+          <w:rFonts w:ascii="Consolas" w:hAnsi="Consolas" w:cs="Consolas"/>
+          <w:color w:val="FFFFFF" w:themeColor="background1"/>
+          <w:sz w:val="40"/>
+          <w:szCs w:val="40"/>
+          <w:highlight w:val="darkGray"/>
+        </w:rPr>
+        <w:t xml:space="preserve"> commit </w:t>
+      </w:r>
+    </w:p>
+    <w:p>
+      <w:pPr>
+        <w:rPr>
+          <w:rFonts w:asciiTheme="majorHAnsi" w:hAnsiTheme="majorHAnsi"/>
+          <w:sz w:val="32"/>
+          <w:szCs w:val="32"/>
+        </w:rPr>
+      </w:pPr>
+      <w:r>
+        <w:rPr>
+          <w:rFonts w:asciiTheme="majorHAnsi" w:hAnsiTheme="majorHAnsi"/>
+          <w:sz w:val="32"/>
+          <w:szCs w:val="32"/>
+        </w:rPr>
+        <w:t>This</w:t>
+      </w:r>
+      <w:r>
+        <w:rPr>
+          <w:rFonts w:asciiTheme="majorHAnsi" w:hAnsiTheme="majorHAnsi"/>
+          <w:sz w:val="32"/>
+          <w:szCs w:val="32"/>
+        </w:rPr>
+        <w:t xml:space="preserve"> </w:t>
+      </w:r>
+      <w:r>
+        <w:rPr>
+          <w:rFonts w:asciiTheme="majorHAnsi" w:hAnsiTheme="majorHAnsi"/>
+          <w:sz w:val="32"/>
+          <w:szCs w:val="32"/>
+        </w:rPr>
+        <w:t>command commits all the files.</w:t>
+      </w:r>
+    </w:p>
+    <w:p>
+      <w:pPr>
+        <w:rPr>
+          <w:rFonts w:asciiTheme="majorHAnsi" w:hAnsiTheme="majorHAnsi"/>
+          <w:sz w:val="32"/>
+          <w:szCs w:val="32"/>
+        </w:rPr>
+      </w:pPr>
+    </w:p>
+    <w:p>
+      <w:pPr>
+        <w:rPr>
+          <w:rFonts w:ascii="Consolas" w:hAnsi="Consolas" w:cs="Consolas"/>
+          <w:color w:val="FFFFFF" w:themeColor="background1"/>
+          <w:sz w:val="40"/>
+          <w:szCs w:val="40"/>
+          <w:highlight w:val="darkGray"/>
+        </w:rPr>
+      </w:pPr>
+      <w:proofErr w:type="gramStart"/>
+      <w:r>
+        <w:rPr>
+          <w:rFonts w:ascii="Consolas" w:hAnsi="Consolas" w:cs="Consolas"/>
+          <w:color w:val="FFFFFF" w:themeColor="background1"/>
+          <w:sz w:val="40"/>
+          <w:szCs w:val="40"/>
+          <w:highlight w:val="darkGray"/>
+        </w:rPr>
+        <w:t>git</w:t>
+      </w:r>
+      <w:proofErr w:type="gramEnd"/>
+      <w:r>
+        <w:rPr>
+          <w:rFonts w:ascii="Consolas" w:hAnsi="Consolas" w:cs="Consolas"/>
+          <w:color w:val="FFFFFF" w:themeColor="background1"/>
+          <w:sz w:val="40"/>
+          <w:szCs w:val="40"/>
+          <w:highlight w:val="darkGray"/>
+        </w:rPr>
+        <w:t xml:space="preserve"> push </w:t>
+      </w:r>
+    </w:p>
+    <w:p>
+      <w:pPr>
+        <w:rPr>
+          <w:rFonts w:asciiTheme="majorHAnsi" w:hAnsiTheme="majorHAnsi"/>
+          <w:sz w:val="32"/>
+          <w:szCs w:val="32"/>
+        </w:rPr>
+      </w:pPr>
+      <w:r>
+        <w:rPr>
+          <w:rFonts w:asciiTheme="majorHAnsi" w:hAnsiTheme="majorHAnsi"/>
+          <w:sz w:val="32"/>
+          <w:szCs w:val="32"/>
+        </w:rPr>
+        <w:t>This</w:t>
+      </w:r>
+      <w:r>
+        <w:rPr>
+          <w:rFonts w:asciiTheme="majorHAnsi" w:hAnsiTheme="majorHAnsi"/>
+          <w:sz w:val="32"/>
+          <w:szCs w:val="32"/>
+        </w:rPr>
+        <w:t xml:space="preserve"> command pushes all t</w:t>
+      </w:r>
+      <w:r>
+        <w:rPr>
+          <w:rFonts w:asciiTheme="majorHAnsi" w:hAnsiTheme="majorHAnsi"/>
+          <w:sz w:val="32"/>
+          <w:szCs w:val="32"/>
+        </w:rPr>
+        <w:t>he changes to the master branch.</w:t>
+      </w:r>
+    </w:p>
+    <w:p>
+      <w:pPr>
+        <w:pStyle w:val="Heading1"/>
+        <w:rPr>
+          <w:sz w:val="40"/>
+          <w:szCs w:val="40"/>
           <w:u w:val="single"/>
         </w:rPr>
       </w:pPr>
       <w:r>
         <w:rPr>
-          <w:rFonts w:asciiTheme="majorHAnsi" w:hAnsiTheme="majorHAnsi"/>
-          <w:sz w:val="32"/>
-          <w:szCs w:val="32"/>
+          <w:sz w:val="40"/>
+          <w:szCs w:val="40"/>
           <w:u w:val="single"/>
         </w:rPr>
-        <w:t>After making your changes keep the following steps:</w:t>
+        <w:lastRenderedPageBreak/>
+        <w:t>How to use Git branches:</w:t>
       </w:r>
     </w:p>
     <w:p>
@@ -1128,61 +1663,75 @@
           <w:rFonts w:asciiTheme="majorHAnsi" w:hAnsiTheme="majorHAnsi"/>
           <w:sz w:val="32"/>
           <w:szCs w:val="32"/>
-        </w:rPr>
-      </w:pPr>
-    </w:p>
-    <w:p>
-      <w:pPr>
-        <w:rPr>
-          <w:rFonts w:ascii="Arial" w:hAnsi="Arial" w:cs="Arial"/>
-          <w:color w:val="FFFFFF" w:themeColor="background1"/>
-          <w:sz w:val="56"/>
-          <w:szCs w:val="56"/>
-          <w:highlight w:val="darkGray"/>
-        </w:rPr>
-      </w:pPr>
-      <w:r>
-        <w:rPr>
-          <w:rFonts w:ascii="Arial" w:hAnsi="Arial" w:cs="Arial"/>
-          <w:color w:val="FFFFFF" w:themeColor="background1"/>
-          <w:sz w:val="56"/>
-          <w:szCs w:val="56"/>
-          <w:highlight w:val="darkGray"/>
-        </w:rPr>
-        <w:t xml:space="preserve">git stash </w:t>
-      </w:r>
-    </w:p>
-    <w:p>
-      <w:pPr>
-        <w:rPr>
-          <w:rFonts w:asciiTheme="majorHAnsi" w:hAnsiTheme="majorHAnsi"/>
-          <w:sz w:val="32"/>
-          <w:szCs w:val="32"/>
-        </w:rPr>
-      </w:pPr>
-      <w:r>
-        <w:rPr>
-          <w:rFonts w:asciiTheme="majorHAnsi" w:hAnsiTheme="majorHAnsi"/>
-          <w:sz w:val="32"/>
-          <w:szCs w:val="32"/>
-        </w:rPr>
-        <w:t>This</w:t>
-      </w:r>
-      <w:r>
-        <w:rPr>
-          <w:rFonts w:asciiTheme="majorHAnsi" w:hAnsiTheme="majorHAnsi"/>
-          <w:sz w:val="32"/>
-          <w:szCs w:val="32"/>
-        </w:rPr>
-        <w:t xml:space="preserve"> command parks your changes somewhere aside</w:t>
-      </w:r>
-      <w:r>
-        <w:rPr>
-          <w:rFonts w:asciiTheme="majorHAnsi" w:hAnsiTheme="majorHAnsi"/>
-          <w:sz w:val="32"/>
-          <w:szCs w:val="32"/>
-        </w:rPr>
-        <w:t>.</w:t>
+          <w:u w:val="single"/>
+        </w:rPr>
+      </w:pPr>
+    </w:p>
+    <w:p>
+      <w:pPr>
+        <w:rPr>
+          <w:rFonts w:asciiTheme="majorHAnsi" w:hAnsiTheme="majorHAnsi"/>
+          <w:sz w:val="32"/>
+          <w:szCs w:val="32"/>
+        </w:rPr>
+      </w:pPr>
+      <w:r>
+        <w:rPr>
+          <w:rFonts w:asciiTheme="majorHAnsi" w:hAnsiTheme="majorHAnsi"/>
+          <w:sz w:val="32"/>
+          <w:szCs w:val="32"/>
+        </w:rPr>
+        <w:t>First of all I would like to emphasize that the workflow will be done in the branch named “Develop”.</w:t>
+      </w:r>
+    </w:p>
+    <w:p>
+      <w:pPr>
+        <w:rPr>
+          <w:rFonts w:asciiTheme="majorHAnsi" w:hAnsiTheme="majorHAnsi"/>
+          <w:sz w:val="32"/>
+          <w:szCs w:val="32"/>
+        </w:rPr>
+      </w:pPr>
+      <w:r>
+        <w:rPr>
+          <w:rFonts w:asciiTheme="majorHAnsi" w:hAnsiTheme="majorHAnsi"/>
+          <w:sz w:val="32"/>
+          <w:szCs w:val="32"/>
+        </w:rPr>
+        <w:t>In order to go to that branch you only need to type:</w:t>
+      </w:r>
+    </w:p>
+    <w:p>
+      <w:pPr>
+        <w:rPr>
+          <w:rFonts w:ascii="Consolas" w:hAnsi="Consolas" w:cs="Consolas"/>
+          <w:color w:val="FFFFFF" w:themeColor="background1"/>
+          <w:sz w:val="40"/>
+          <w:szCs w:val="40"/>
+          <w:highlight w:val="darkGray"/>
+        </w:rPr>
+      </w:pPr>
+      <w:proofErr w:type="gramStart"/>
+      <w:r>
+        <w:rPr>
+          <w:rFonts w:ascii="Consolas" w:hAnsi="Consolas" w:cs="Consolas"/>
+          <w:color w:val="FFFFFF" w:themeColor="background1"/>
+          <w:sz w:val="40"/>
+          <w:szCs w:val="40"/>
+          <w:highlight w:val="darkGray"/>
+        </w:rPr>
+        <w:t>git</w:t>
+      </w:r>
+      <w:proofErr w:type="gramEnd"/>
+      <w:r>
+        <w:rPr>
+          <w:rFonts w:ascii="Consolas" w:hAnsi="Consolas" w:cs="Consolas"/>
+          <w:color w:val="FFFFFF" w:themeColor="background1"/>
+          <w:sz w:val="40"/>
+          <w:szCs w:val="40"/>
+          <w:highlight w:val="darkGray"/>
+        </w:rPr>
+        <w:t xml:space="preserve"> checkout develop</w:t>
       </w:r>
     </w:p>
     <w:p>
@@ -1190,63 +1739,44 @@
         <w:pStyle w:val="ListParagraph"/>
         <w:rPr>
           <w:rFonts w:asciiTheme="majorHAnsi" w:hAnsiTheme="majorHAnsi"/>
-          <w:sz w:val="32"/>
-          <w:szCs w:val="32"/>
-        </w:rPr>
-      </w:pPr>
-    </w:p>
-    <w:p>
-      <w:pPr>
-        <w:rPr>
-          <w:rFonts w:ascii="Arial" w:hAnsi="Arial" w:cs="Arial"/>
-          <w:color w:val="FFFFFF" w:themeColor="background1"/>
-          <w:sz w:val="56"/>
-          <w:szCs w:val="56"/>
-          <w:highlight w:val="darkGray"/>
-        </w:rPr>
-      </w:pPr>
-      <w:r>
-        <w:rPr>
-          <w:rFonts w:ascii="Arial" w:hAnsi="Arial" w:cs="Arial"/>
-          <w:color w:val="FFFFFF" w:themeColor="background1"/>
-          <w:sz w:val="56"/>
-          <w:szCs w:val="56"/>
-          <w:highlight w:val="darkGray"/>
-        </w:rPr>
-        <w:t xml:space="preserve">git pull --ff-only </w:t>
-      </w:r>
-    </w:p>
-    <w:p>
-      <w:pPr>
-        <w:rPr>
-          <w:rFonts w:asciiTheme="majorHAnsi" w:hAnsiTheme="majorHAnsi"/>
-          <w:sz w:val="32"/>
-          <w:szCs w:val="32"/>
-        </w:rPr>
-      </w:pPr>
-      <w:r>
-        <w:rPr>
-          <w:rFonts w:asciiTheme="majorHAnsi" w:hAnsiTheme="majorHAnsi"/>
-          <w:sz w:val="32"/>
-          <w:szCs w:val="32"/>
-        </w:rPr>
-        <w:t>This</w:t>
-      </w:r>
-      <w:r>
-        <w:rPr>
-          <w:rFonts w:asciiTheme="majorHAnsi" w:hAnsiTheme="majorHAnsi"/>
-          <w:sz w:val="32"/>
-          <w:szCs w:val="32"/>
-        </w:rPr>
-        <w:t xml:space="preserve"> command pulls all the changes from the Repository</w:t>
-      </w:r>
-      <w:r>
-        <w:rPr>
-          <w:rFonts w:asciiTheme="majorHAnsi" w:hAnsiTheme="majorHAnsi"/>
-          <w:sz w:val="32"/>
-          <w:szCs w:val="32"/>
-        </w:rPr>
-        <w:t>.</w:t>
+          <w:b/>
+          <w:sz w:val="32"/>
+          <w:szCs w:val="32"/>
+        </w:rPr>
+      </w:pPr>
+    </w:p>
+    <w:p>
+      <w:pPr>
+        <w:rPr>
+          <w:rFonts w:asciiTheme="majorHAnsi" w:hAnsiTheme="majorHAnsi"/>
+          <w:sz w:val="32"/>
+          <w:szCs w:val="32"/>
+        </w:rPr>
+      </w:pPr>
+      <w:r>
+        <w:rPr>
+          <w:rFonts w:asciiTheme="majorHAnsi" w:hAnsiTheme="majorHAnsi"/>
+          <w:sz w:val="32"/>
+          <w:szCs w:val="32"/>
+        </w:rPr>
+        <w:t xml:space="preserve">What you need to do now immediately and also </w:t>
+      </w:r>
+      <w:r>
+        <w:rPr>
+          <w:rFonts w:asciiTheme="majorHAnsi" w:hAnsiTheme="majorHAnsi"/>
+          <w:sz w:val="32"/>
+          <w:szCs w:val="32"/>
+          <w:u w:val="single"/>
+        </w:rPr>
+        <w:t>regularly</w:t>
+      </w:r>
+      <w:r>
+        <w:rPr>
+          <w:rFonts w:asciiTheme="majorHAnsi" w:hAnsiTheme="majorHAnsi"/>
+          <w:sz w:val="32"/>
+          <w:szCs w:val="32"/>
+        </w:rPr>
+        <w:t xml:space="preserve"> is to pull everything. Mentioned above how to do that.</w:t>
       </w:r>
     </w:p>
     <w:p>
@@ -1262,76 +1792,19 @@
     <w:p>
       <w:pPr>
         <w:rPr>
-          <w:rFonts w:ascii="Arial" w:hAnsi="Arial" w:cs="Arial"/>
-          <w:color w:val="FFFFFF" w:themeColor="background1"/>
-          <w:sz w:val="56"/>
-          <w:szCs w:val="56"/>
-          <w:highlight w:val="darkGray"/>
-        </w:rPr>
-      </w:pPr>
-      <w:r>
-        <w:rPr>
-          <w:rFonts w:ascii="Arial" w:hAnsi="Arial" w:cs="Arial"/>
-          <w:color w:val="FFFFFF" w:themeColor="background1"/>
-          <w:sz w:val="56"/>
-          <w:szCs w:val="56"/>
-          <w:highlight w:val="darkGray"/>
-        </w:rPr>
-        <w:t xml:space="preserve">git stash apply </w:t>
-      </w:r>
-    </w:p>
-    <w:p>
-      <w:pPr>
-        <w:rPr>
-          <w:rFonts w:asciiTheme="majorHAnsi" w:hAnsiTheme="majorHAnsi"/>
-          <w:sz w:val="32"/>
-          <w:szCs w:val="32"/>
-        </w:rPr>
-      </w:pPr>
-      <w:r>
-        <w:rPr>
-          <w:rFonts w:asciiTheme="majorHAnsi" w:hAnsiTheme="majorHAnsi"/>
-          <w:sz w:val="32"/>
-          <w:szCs w:val="32"/>
-        </w:rPr>
-        <w:t>This</w:t>
-      </w:r>
-      <w:r>
-        <w:rPr>
-          <w:rFonts w:asciiTheme="majorHAnsi" w:hAnsiTheme="majorHAnsi"/>
-          <w:sz w:val="32"/>
-          <w:szCs w:val="32"/>
-        </w:rPr>
-        <w:t xml:space="preserve"> command gets your changes back from the parking </w:t>
-      </w:r>
-      <w:r>
-        <w:rPr>
-          <w:rFonts w:asciiTheme="majorHAnsi" w:hAnsiTheme="majorHAnsi"/>
-          <w:sz w:val="32"/>
-          <w:szCs w:val="32"/>
-        </w:rPr>
-        <w:t>spot</w:t>
-      </w:r>
-      <w:r>
-        <w:sym w:font="Wingdings" w:char="F04A"/>
-      </w:r>
-      <w:r>
-        <w:rPr>
-          <w:rFonts w:asciiTheme="majorHAnsi" w:hAnsiTheme="majorHAnsi"/>
-          <w:sz w:val="32"/>
-          <w:szCs w:val="32"/>
-        </w:rPr>
-        <w:t>.</w:t>
-      </w:r>
-    </w:p>
-    <w:p>
-      <w:pPr>
-        <w:rPr>
-          <w:rFonts w:asciiTheme="majorHAnsi" w:hAnsiTheme="majorHAnsi"/>
-          <w:sz w:val="32"/>
-          <w:szCs w:val="32"/>
-        </w:rPr>
-      </w:pPr>
+          <w:rFonts w:asciiTheme="majorHAnsi" w:hAnsiTheme="majorHAnsi"/>
+          <w:sz w:val="32"/>
+          <w:szCs w:val="32"/>
+        </w:rPr>
+      </w:pPr>
+      <w:r>
+        <w:rPr>
+          <w:rFonts w:asciiTheme="majorHAnsi" w:hAnsiTheme="majorHAnsi"/>
+          <w:sz w:val="32"/>
+          <w:szCs w:val="32"/>
+        </w:rPr>
+        <w:t>As already discussed we will be working with branches about different functional parts of the application. In order to create a branch for yourself type in the Shell:</w:t>
+      </w:r>
     </w:p>
     <w:p>
       <w:pPr>
@@ -1346,56 +1819,239 @@
     <w:p>
       <w:pPr>
         <w:rPr>
-          <w:rFonts w:ascii="Arial" w:hAnsi="Arial" w:cs="Arial"/>
-          <w:color w:val="FFFFFF" w:themeColor="background1"/>
-          <w:sz w:val="56"/>
-          <w:szCs w:val="56"/>
-          <w:highlight w:val="darkGray"/>
-        </w:rPr>
-      </w:pPr>
-      <w:r>
-        <w:rPr>
-          <w:rFonts w:ascii="Arial" w:hAnsi="Arial" w:cs="Arial"/>
-          <w:color w:val="FFFFFF" w:themeColor="background1"/>
-          <w:sz w:val="56"/>
-          <w:szCs w:val="56"/>
-          <w:highlight w:val="darkGray"/>
+          <w:rFonts w:ascii="Consolas" w:hAnsi="Consolas" w:cs="Consolas"/>
+          <w:color w:val="FFFFFF" w:themeColor="background1"/>
+          <w:sz w:val="40"/>
+          <w:szCs w:val="40"/>
+          <w:highlight w:val="darkGray"/>
+        </w:rPr>
+      </w:pPr>
+      <w:proofErr w:type="gramStart"/>
+      <w:r>
+        <w:rPr>
+          <w:rFonts w:ascii="Consolas" w:hAnsi="Consolas" w:cs="Consolas"/>
+          <w:color w:val="FFFFFF" w:themeColor="background1"/>
+          <w:sz w:val="40"/>
+          <w:szCs w:val="40"/>
+          <w:highlight w:val="darkGray"/>
+        </w:rPr>
+        <w:t>git</w:t>
+      </w:r>
+      <w:proofErr w:type="gramEnd"/>
+      <w:r>
+        <w:rPr>
+          <w:rFonts w:ascii="Consolas" w:hAnsi="Consolas" w:cs="Consolas"/>
+          <w:color w:val="FFFFFF" w:themeColor="background1"/>
+          <w:sz w:val="40"/>
+          <w:szCs w:val="40"/>
+          <w:highlight w:val="darkGray"/>
+        </w:rPr>
+        <w:t xml:space="preserve"> checkout -b feature-bilger develop</w:t>
+      </w:r>
+    </w:p>
+    <w:p>
+      <w:pPr>
+        <w:pStyle w:val="ListParagraph"/>
+        <w:rPr>
+          <w:rFonts w:asciiTheme="majorHAnsi" w:hAnsiTheme="majorHAnsi"/>
+          <w:b/>
+          <w:sz w:val="32"/>
+          <w:szCs w:val="32"/>
+        </w:rPr>
+      </w:pPr>
+    </w:p>
+    <w:p>
+      <w:pPr>
+        <w:rPr>
+          <w:rFonts w:asciiTheme="majorHAnsi" w:hAnsiTheme="majorHAnsi"/>
+          <w:sz w:val="32"/>
+          <w:szCs w:val="32"/>
+        </w:rPr>
+      </w:pPr>
+      <w:r>
+        <w:rPr>
+          <w:rFonts w:asciiTheme="majorHAnsi" w:hAnsiTheme="majorHAnsi"/>
+          <w:sz w:val="32"/>
+          <w:szCs w:val="32"/>
+        </w:rPr>
+        <w:t xml:space="preserve">The newly created branch will be starting from develop. </w:t>
+      </w:r>
+    </w:p>
+    <w:p>
+      <w:pPr>
+        <w:rPr>
+          <w:rFonts w:asciiTheme="majorHAnsi" w:hAnsiTheme="majorHAnsi"/>
+          <w:sz w:val="32"/>
+          <w:szCs w:val="32"/>
+        </w:rPr>
+      </w:pPr>
+      <w:r>
+        <w:rPr>
+          <w:rFonts w:asciiTheme="majorHAnsi" w:hAnsiTheme="majorHAnsi"/>
+          <w:sz w:val="32"/>
+          <w:szCs w:val="32"/>
+        </w:rPr>
+        <w:t>After that you need to push your branch to the repository. You can do that by typing following in the Shell:</w:t>
+      </w:r>
+    </w:p>
+    <w:p>
+      <w:pPr>
+        <w:pStyle w:val="ListParagraph"/>
+        <w:rPr>
+          <w:rFonts w:asciiTheme="majorHAnsi" w:hAnsiTheme="majorHAnsi"/>
+          <w:sz w:val="32"/>
+          <w:szCs w:val="32"/>
+        </w:rPr>
+      </w:pPr>
+    </w:p>
+    <w:p>
+      <w:pPr>
+        <w:rPr>
+          <w:rFonts w:ascii="Consolas" w:hAnsi="Consolas" w:cs="Consolas"/>
+          <w:color w:val="FFFFFF" w:themeColor="background1"/>
+          <w:sz w:val="40"/>
+          <w:szCs w:val="40"/>
+          <w:highlight w:val="darkGray"/>
+        </w:rPr>
+      </w:pPr>
+      <w:proofErr w:type="gramStart"/>
+      <w:r>
+        <w:rPr>
+          <w:rFonts w:ascii="Consolas" w:hAnsi="Consolas" w:cs="Consolas"/>
+          <w:color w:val="FFFFFF" w:themeColor="background1"/>
+          <w:sz w:val="40"/>
+          <w:szCs w:val="40"/>
+          <w:highlight w:val="darkGray"/>
+        </w:rPr>
+        <w:t>git</w:t>
+      </w:r>
+      <w:proofErr w:type="gramEnd"/>
+      <w:r>
+        <w:rPr>
+          <w:rFonts w:ascii="Consolas" w:hAnsi="Consolas" w:cs="Consolas"/>
+          <w:color w:val="FFFFFF" w:themeColor="background1"/>
+          <w:sz w:val="40"/>
+          <w:szCs w:val="40"/>
+          <w:highlight w:val="darkGray"/>
+        </w:rPr>
+        <w:t xml:space="preserve"> push --set-upstream origin feature-bilger</w:t>
+      </w:r>
+    </w:p>
+    <w:p>
+      <w:pPr>
+        <w:pStyle w:val="ListParagraph"/>
+        <w:rPr>
+          <w:rFonts w:asciiTheme="majorHAnsi" w:hAnsiTheme="majorHAnsi"/>
+          <w:b/>
+          <w:sz w:val="32"/>
+          <w:szCs w:val="32"/>
+        </w:rPr>
+      </w:pPr>
+    </w:p>
+    <w:p>
+      <w:pPr>
+        <w:rPr>
+          <w:rFonts w:asciiTheme="majorHAnsi" w:hAnsiTheme="majorHAnsi"/>
+          <w:sz w:val="32"/>
+          <w:szCs w:val="32"/>
+        </w:rPr>
+      </w:pPr>
+      <w:r>
+        <w:rPr>
+          <w:rFonts w:asciiTheme="majorHAnsi" w:hAnsiTheme="majorHAnsi"/>
+          <w:sz w:val="32"/>
+          <w:szCs w:val="32"/>
         </w:rPr>
         <w:lastRenderedPageBreak/>
-        <w:t xml:space="preserve">git add . </w:t>
-      </w:r>
-    </w:p>
-    <w:p>
-      <w:pPr>
-        <w:rPr>
-          <w:rFonts w:asciiTheme="majorHAnsi" w:hAnsiTheme="majorHAnsi"/>
-          <w:sz w:val="32"/>
-          <w:szCs w:val="32"/>
-        </w:rPr>
-      </w:pPr>
-      <w:r>
-        <w:rPr>
-          <w:rFonts w:asciiTheme="majorHAnsi" w:hAnsiTheme="majorHAnsi"/>
-          <w:sz w:val="32"/>
-          <w:szCs w:val="32"/>
-        </w:rPr>
-        <w:t>This</w:t>
-      </w:r>
-      <w:r>
-        <w:rPr>
-          <w:rFonts w:asciiTheme="majorHAnsi" w:hAnsiTheme="majorHAnsi"/>
-          <w:sz w:val="32"/>
-          <w:szCs w:val="32"/>
-        </w:rPr>
-        <w:t xml:space="preserve"> command adds all the tr</w:t>
-      </w:r>
-      <w:r>
-        <w:rPr>
-          <w:rFonts w:asciiTheme="majorHAnsi" w:hAnsiTheme="majorHAnsi"/>
-          <w:sz w:val="32"/>
-          <w:szCs w:val="32"/>
-        </w:rPr>
-        <w:t>acked files to the waiting list.</w:t>
+        <w:t xml:space="preserve">After that you can start working on your stuff. When you are done just type the commands described above. Git add, git commit </w:t>
+      </w:r>
+      <w:proofErr w:type="spellStart"/>
+      <w:r>
+        <w:rPr>
+          <w:rFonts w:asciiTheme="majorHAnsi" w:hAnsiTheme="majorHAnsi"/>
+          <w:sz w:val="32"/>
+          <w:szCs w:val="32"/>
+        </w:rPr>
+        <w:t>git</w:t>
+      </w:r>
+      <w:proofErr w:type="spellEnd"/>
+      <w:r>
+        <w:rPr>
+          <w:rFonts w:asciiTheme="majorHAnsi" w:hAnsiTheme="majorHAnsi"/>
+          <w:sz w:val="32"/>
+          <w:szCs w:val="32"/>
+        </w:rPr>
+        <w:t xml:space="preserve"> push… Look above!</w:t>
+      </w:r>
+    </w:p>
+    <w:p>
+      <w:pPr>
+        <w:rPr>
+          <w:rFonts w:asciiTheme="majorHAnsi" w:hAnsiTheme="majorHAnsi"/>
+          <w:sz w:val="32"/>
+          <w:szCs w:val="32"/>
+        </w:rPr>
+      </w:pPr>
+      <w:r>
+        <w:rPr>
+          <w:rFonts w:asciiTheme="majorHAnsi" w:hAnsiTheme="majorHAnsi"/>
+          <w:sz w:val="32"/>
+          <w:szCs w:val="32"/>
+        </w:rPr>
+        <w:t>Always name your branches in the following way:</w:t>
+      </w:r>
+    </w:p>
+    <w:p>
+      <w:pPr>
+        <w:rPr>
+          <w:rFonts w:asciiTheme="majorHAnsi" w:hAnsiTheme="majorHAnsi"/>
+          <w:sz w:val="32"/>
+          <w:szCs w:val="32"/>
+        </w:rPr>
+      </w:pPr>
+      <w:proofErr w:type="gramStart"/>
+      <w:r>
+        <w:rPr>
+          <w:rFonts w:asciiTheme="majorHAnsi" w:hAnsiTheme="majorHAnsi"/>
+          <w:sz w:val="32"/>
+          <w:szCs w:val="32"/>
+        </w:rPr>
+        <w:t>feature-&lt;</w:t>
+      </w:r>
+      <w:proofErr w:type="gramEnd"/>
+      <w:r>
+        <w:rPr>
+          <w:rFonts w:asciiTheme="majorHAnsi" w:hAnsiTheme="majorHAnsi"/>
+          <w:sz w:val="32"/>
+          <w:szCs w:val="32"/>
+        </w:rPr>
+        <w:t>the name of the feature&gt;-&lt;your name&gt;feature-blabla-bilger</w:t>
+      </w:r>
+    </w:p>
+    <w:p>
+      <w:pPr>
+        <w:rPr>
+          <w:rFonts w:asciiTheme="majorHAnsi" w:hAnsiTheme="majorHAnsi"/>
+          <w:sz w:val="32"/>
+          <w:szCs w:val="32"/>
+        </w:rPr>
+      </w:pPr>
+    </w:p>
+    <w:p>
+      <w:pPr>
+        <w:rPr>
+          <w:rFonts w:asciiTheme="majorHAnsi" w:hAnsiTheme="majorHAnsi"/>
+          <w:sz w:val="32"/>
+          <w:szCs w:val="32"/>
+        </w:rPr>
+      </w:pPr>
+      <w:r>
+        <w:rPr>
+          <w:rFonts w:asciiTheme="majorHAnsi" w:hAnsiTheme="majorHAnsi"/>
+          <w:sz w:val="32"/>
+          <w:szCs w:val="32"/>
+        </w:rPr>
+        <w:t>When you are done with the particular feature and you want to merge it into develop the things that you need to do:</w:t>
       </w:r>
     </w:p>
     <w:p>
@@ -1407,43 +2063,187 @@
           <w:szCs w:val="32"/>
         </w:rPr>
       </w:pPr>
-    </w:p>
-    <w:p>
-      <w:pPr>
-        <w:rPr>
-          <w:rFonts w:ascii="Arial" w:hAnsi="Arial" w:cs="Arial"/>
-          <w:color w:val="FFFFFF" w:themeColor="background1"/>
-          <w:sz w:val="56"/>
-          <w:szCs w:val="56"/>
-          <w:highlight w:val="darkGray"/>
-        </w:rPr>
-      </w:pPr>
-      <w:r>
-        <w:rPr>
-          <w:rFonts w:ascii="Arial" w:hAnsi="Arial" w:cs="Arial"/>
-          <w:color w:val="FFFFFF" w:themeColor="background1"/>
-          <w:sz w:val="56"/>
-          <w:szCs w:val="56"/>
-          <w:highlight w:val="darkGray"/>
-        </w:rPr>
-        <w:t xml:space="preserve">git commit </w:t>
-      </w:r>
-    </w:p>
-    <w:p>
-      <w:pPr>
-        <w:rPr>
-          <w:rFonts w:asciiTheme="majorHAnsi" w:hAnsiTheme="majorHAnsi"/>
-          <w:sz w:val="32"/>
-          <w:szCs w:val="32"/>
-        </w:rPr>
-      </w:pPr>
-      <w:r>
-        <w:rPr>
-          <w:rFonts w:asciiTheme="majorHAnsi" w:hAnsiTheme="majorHAnsi"/>
-          <w:sz w:val="32"/>
-          <w:szCs w:val="32"/>
-        </w:rPr>
-        <w:t>This</w:t>
+      <w:r>
+        <w:rPr>
+          <w:rFonts w:asciiTheme="majorHAnsi" w:hAnsiTheme="majorHAnsi"/>
+          <w:sz w:val="32"/>
+          <w:szCs w:val="32"/>
+        </w:rPr>
+        <w:t xml:space="preserve">1) </w:t>
+      </w:r>
+      <w:r>
+        <w:rPr>
+          <w:rFonts w:asciiTheme="majorHAnsi" w:hAnsiTheme="majorHAnsi"/>
+          <w:sz w:val="32"/>
+          <w:szCs w:val="32"/>
+        </w:rPr>
+        <w:t>Checkout to develop,</w:t>
+      </w:r>
+    </w:p>
+    <w:p>
+      <w:pPr>
+        <w:pStyle w:val="ListParagraph"/>
+        <w:rPr>
+          <w:rFonts w:asciiTheme="majorHAnsi" w:hAnsiTheme="majorHAnsi"/>
+          <w:sz w:val="32"/>
+          <w:szCs w:val="32"/>
+        </w:rPr>
+      </w:pPr>
+      <w:r>
+        <w:rPr>
+          <w:rFonts w:asciiTheme="majorHAnsi" w:hAnsiTheme="majorHAnsi"/>
+          <w:sz w:val="32"/>
+          <w:szCs w:val="32"/>
+        </w:rPr>
+        <w:t xml:space="preserve">2) </w:t>
+      </w:r>
+      <w:r>
+        <w:rPr>
+          <w:rFonts w:asciiTheme="majorHAnsi" w:hAnsiTheme="majorHAnsi"/>
+          <w:sz w:val="32"/>
+          <w:szCs w:val="32"/>
+        </w:rPr>
+        <w:t>Pull everything from develop</w:t>
+      </w:r>
+    </w:p>
+    <w:p>
+      <w:pPr>
+        <w:pStyle w:val="ListParagraph"/>
+        <w:rPr>
+          <w:rFonts w:asciiTheme="majorHAnsi" w:hAnsiTheme="majorHAnsi"/>
+          <w:sz w:val="32"/>
+          <w:szCs w:val="32"/>
+        </w:rPr>
+      </w:pPr>
+      <w:r>
+        <w:rPr>
+          <w:rFonts w:asciiTheme="majorHAnsi" w:hAnsiTheme="majorHAnsi"/>
+          <w:sz w:val="32"/>
+          <w:szCs w:val="32"/>
+        </w:rPr>
+        <w:t xml:space="preserve">3) </w:t>
+      </w:r>
+      <w:r>
+        <w:rPr>
+          <w:rFonts w:asciiTheme="majorHAnsi" w:hAnsiTheme="majorHAnsi"/>
+          <w:sz w:val="32"/>
+          <w:szCs w:val="32"/>
+        </w:rPr>
+        <w:t>Go to your branch</w:t>
+      </w:r>
+    </w:p>
+    <w:p>
+      <w:pPr>
+        <w:pStyle w:val="ListParagraph"/>
+        <w:rPr>
+          <w:rFonts w:asciiTheme="majorHAnsi" w:hAnsiTheme="majorHAnsi"/>
+          <w:sz w:val="32"/>
+          <w:szCs w:val="32"/>
+        </w:rPr>
+      </w:pPr>
+      <w:r>
+        <w:rPr>
+          <w:rFonts w:asciiTheme="majorHAnsi" w:hAnsiTheme="majorHAnsi"/>
+          <w:sz w:val="32"/>
+          <w:szCs w:val="32"/>
+        </w:rPr>
+        <w:t xml:space="preserve">4) </w:t>
+      </w:r>
+      <w:r>
+        <w:rPr>
+          <w:rFonts w:asciiTheme="majorHAnsi" w:hAnsiTheme="majorHAnsi"/>
+          <w:sz w:val="32"/>
+          <w:szCs w:val="32"/>
+        </w:rPr>
+        <w:t>Merge develop INTO YOUR BRANCH:</w:t>
+      </w:r>
+    </w:p>
+    <w:p>
+      <w:pPr>
+        <w:pStyle w:val="ListParagraph"/>
+        <w:rPr>
+          <w:rFonts w:asciiTheme="majorHAnsi" w:hAnsiTheme="majorHAnsi"/>
+          <w:sz w:val="32"/>
+          <w:szCs w:val="32"/>
+        </w:rPr>
+      </w:pPr>
+    </w:p>
+    <w:p>
+      <w:pPr>
+        <w:rPr>
+          <w:rFonts w:ascii="Consolas" w:hAnsi="Consolas" w:cs="Consolas"/>
+          <w:color w:val="FFFFFF" w:themeColor="background1"/>
+          <w:sz w:val="40"/>
+          <w:szCs w:val="40"/>
+          <w:highlight w:val="darkGray"/>
+        </w:rPr>
+      </w:pPr>
+      <w:proofErr w:type="gramStart"/>
+      <w:r>
+        <w:rPr>
+          <w:rFonts w:ascii="Consolas" w:hAnsi="Consolas" w:cs="Consolas"/>
+          <w:color w:val="FFFFFF" w:themeColor="background1"/>
+          <w:sz w:val="40"/>
+          <w:szCs w:val="40"/>
+          <w:highlight w:val="darkGray"/>
+        </w:rPr>
+        <w:t>git</w:t>
+      </w:r>
+      <w:proofErr w:type="gramEnd"/>
+      <w:r>
+        <w:rPr>
+          <w:rFonts w:ascii="Consolas" w:hAnsi="Consolas" w:cs="Consolas"/>
+          <w:color w:val="FFFFFF" w:themeColor="background1"/>
+          <w:sz w:val="40"/>
+          <w:szCs w:val="40"/>
+          <w:highlight w:val="darkGray"/>
+        </w:rPr>
+        <w:t xml:space="preserve"> merge --no-ff develop</w:t>
+      </w:r>
+    </w:p>
+    <w:p>
+      <w:pPr>
+        <w:pStyle w:val="ListParagraph"/>
+        <w:rPr>
+          <w:rFonts w:asciiTheme="majorHAnsi" w:hAnsiTheme="majorHAnsi"/>
+          <w:b/>
+          <w:sz w:val="32"/>
+          <w:szCs w:val="32"/>
+        </w:rPr>
+      </w:pPr>
+    </w:p>
+    <w:p>
+      <w:pPr>
+        <w:rPr>
+          <w:rFonts w:asciiTheme="majorHAnsi" w:hAnsiTheme="majorHAnsi"/>
+          <w:sz w:val="32"/>
+          <w:szCs w:val="32"/>
+        </w:rPr>
+      </w:pPr>
+      <w:r>
+        <w:rPr>
+          <w:rFonts w:asciiTheme="majorHAnsi" w:hAnsiTheme="majorHAnsi"/>
+          <w:sz w:val="32"/>
+          <w:szCs w:val="32"/>
+        </w:rPr>
+        <w:t xml:space="preserve">After the merging process you have everything from develop merged into your branch. If there are any problems to be fixed please do in your branch. </w:t>
+      </w:r>
+    </w:p>
+    <w:p>
+      <w:pPr>
+        <w:rPr>
+          <w:rFonts w:asciiTheme="majorHAnsi" w:hAnsiTheme="majorHAnsi"/>
+          <w:sz w:val="32"/>
+          <w:szCs w:val="32"/>
+        </w:rPr>
+      </w:pPr>
+      <w:r>
+        <w:rPr>
+          <w:rFonts w:asciiTheme="majorHAnsi" w:hAnsiTheme="majorHAnsi"/>
+          <w:sz w:val="32"/>
+          <w:szCs w:val="32"/>
+        </w:rPr>
+        <w:t>After fixing the problems do the steps: git add, git commit, git push.</w:t>
       </w:r>
       <w:r>
         <w:rPr>
@@ -1459,7 +2259,99 @@
           <w:sz w:val="32"/>
           <w:szCs w:val="32"/>
         </w:rPr>
-        <w:t>command commits all the files.</w:t>
+        <w:t>This is to update your branch which now is the newest one. With everything from develop merged with your branch and fixed errors.</w:t>
+      </w:r>
+    </w:p>
+    <w:p>
+      <w:pPr>
+        <w:rPr>
+          <w:rFonts w:asciiTheme="majorHAnsi" w:hAnsiTheme="majorHAnsi"/>
+          <w:sz w:val="32"/>
+          <w:szCs w:val="32"/>
+        </w:rPr>
+      </w:pPr>
+      <w:r>
+        <w:rPr>
+          <w:rFonts w:asciiTheme="majorHAnsi" w:hAnsiTheme="majorHAnsi"/>
+          <w:sz w:val="32"/>
+          <w:szCs w:val="32"/>
+        </w:rPr>
+        <w:t>When you are done with this go to develop again, pull everything if there are new things that came in do the same steps as above or if everything is up-to-date do:</w:t>
+      </w:r>
+    </w:p>
+    <w:p>
+      <w:pPr>
+        <w:rPr>
+          <w:rFonts w:ascii="Consolas" w:hAnsi="Consolas" w:cs="Consolas"/>
+          <w:color w:val="FFFFFF" w:themeColor="background1"/>
+          <w:sz w:val="40"/>
+          <w:szCs w:val="40"/>
+          <w:highlight w:val="darkGray"/>
+        </w:rPr>
+      </w:pPr>
+      <w:proofErr w:type="spellStart"/>
+      <w:r>
+        <w:rPr>
+          <w:rFonts w:ascii="Consolas" w:hAnsi="Consolas" w:cs="Consolas"/>
+          <w:color w:val="FFFFFF" w:themeColor="background1"/>
+          <w:sz w:val="40"/>
+          <w:szCs w:val="40"/>
+          <w:highlight w:val="darkGray"/>
+        </w:rPr>
+        <w:t>git</w:t>
+      </w:r>
+      <w:proofErr w:type="spellEnd"/>
+      <w:r>
+        <w:rPr>
+          <w:rFonts w:ascii="Consolas" w:hAnsi="Consolas" w:cs="Consolas"/>
+          <w:color w:val="FFFFFF" w:themeColor="background1"/>
+          <w:sz w:val="40"/>
+          <w:szCs w:val="40"/>
+          <w:highlight w:val="darkGray"/>
+        </w:rPr>
+        <w:t xml:space="preserve"> merge --no-</w:t>
+      </w:r>
+      <w:proofErr w:type="spellStart"/>
+      <w:r>
+        <w:rPr>
+          <w:rFonts w:ascii="Consolas" w:hAnsi="Consolas" w:cs="Consolas"/>
+          <w:color w:val="FFFFFF" w:themeColor="background1"/>
+          <w:sz w:val="40"/>
+          <w:szCs w:val="40"/>
+          <w:highlight w:val="darkGray"/>
+        </w:rPr>
+        <w:t>ff</w:t>
+      </w:r>
+      <w:proofErr w:type="spellEnd"/>
+      <w:r>
+        <w:rPr>
+          <w:rFonts w:ascii="Consolas" w:hAnsi="Consolas" w:cs="Consolas"/>
+          <w:color w:val="FFFFFF" w:themeColor="background1"/>
+          <w:sz w:val="40"/>
+          <w:szCs w:val="40"/>
+          <w:highlight w:val="darkGray"/>
+        </w:rPr>
+        <w:t xml:space="preserve"> &lt;your branch name&gt;</w:t>
+      </w:r>
+      <w:bookmarkStart w:id="0" w:name="_GoBack"/>
+      <w:bookmarkEnd w:id="0"/>
+    </w:p>
+    <w:p>
+      <w:pPr>
+        <w:rPr>
+          <w:rFonts w:asciiTheme="majorHAnsi" w:hAnsiTheme="majorHAnsi"/>
+          <w:sz w:val="32"/>
+          <w:szCs w:val="32"/>
+        </w:rPr>
+      </w:pPr>
+      <w:r>
+        <w:rPr>
+          <w:rFonts w:asciiTheme="majorHAnsi" w:hAnsiTheme="majorHAnsi"/>
+          <w:sz w:val="32"/>
+          <w:szCs w:val="32"/>
+        </w:rPr>
+        <w:lastRenderedPageBreak/>
+        <w:t>After merging you will see that the develop sign font gets green. That means that you need to push.</w:t>
       </w:r>
     </w:p>
     <w:p>
@@ -1475,67 +2367,18 @@
     <w:p>
       <w:pPr>
         <w:rPr>
-          <w:rFonts w:ascii="Arial" w:hAnsi="Arial" w:cs="Arial"/>
-          <w:color w:val="FFFFFF" w:themeColor="background1"/>
-          <w:sz w:val="56"/>
-          <w:szCs w:val="56"/>
-          <w:highlight w:val="darkGray"/>
-        </w:rPr>
-      </w:pPr>
-      <w:proofErr w:type="gramStart"/>
-      <w:r>
-        <w:rPr>
-          <w:rFonts w:ascii="Arial" w:hAnsi="Arial" w:cs="Arial"/>
-          <w:color w:val="FFFFFF" w:themeColor="background1"/>
-          <w:sz w:val="56"/>
-          <w:szCs w:val="56"/>
-          <w:highlight w:val="darkGray"/>
-        </w:rPr>
-        <w:t>git</w:t>
-      </w:r>
-      <w:proofErr w:type="gramEnd"/>
-      <w:r>
-        <w:rPr>
-          <w:rFonts w:ascii="Arial" w:hAnsi="Arial" w:cs="Arial"/>
-          <w:color w:val="FFFFFF" w:themeColor="background1"/>
-          <w:sz w:val="56"/>
-          <w:szCs w:val="56"/>
-          <w:highlight w:val="darkGray"/>
-        </w:rPr>
-        <w:t xml:space="preserve"> push </w:t>
-      </w:r>
-    </w:p>
-    <w:p>
-      <w:pPr>
-        <w:rPr>
-          <w:rFonts w:asciiTheme="majorHAnsi" w:hAnsiTheme="majorHAnsi"/>
-          <w:sz w:val="32"/>
-          <w:szCs w:val="32"/>
-        </w:rPr>
-      </w:pPr>
-      <w:r>
-        <w:rPr>
-          <w:rFonts w:asciiTheme="majorHAnsi" w:hAnsiTheme="majorHAnsi"/>
-          <w:sz w:val="32"/>
-          <w:szCs w:val="32"/>
-        </w:rPr>
-        <w:t>This</w:t>
-      </w:r>
-      <w:r>
-        <w:rPr>
-          <w:rFonts w:asciiTheme="majorHAnsi" w:hAnsiTheme="majorHAnsi"/>
-          <w:sz w:val="32"/>
-          <w:szCs w:val="32"/>
-        </w:rPr>
-        <w:t xml:space="preserve"> command pushes all t</w:t>
-      </w:r>
-      <w:r>
-        <w:rPr>
-          <w:rFonts w:asciiTheme="majorHAnsi" w:hAnsiTheme="majorHAnsi"/>
-          <w:sz w:val="32"/>
-          <w:szCs w:val="32"/>
-        </w:rPr>
-        <w:t>he changes to the master branch.</w:t>
+          <w:rFonts w:asciiTheme="majorHAnsi" w:hAnsiTheme="majorHAnsi"/>
+          <w:sz w:val="32"/>
+          <w:szCs w:val="32"/>
+        </w:rPr>
+      </w:pPr>
+      <w:r>
+        <w:rPr>
+          <w:rFonts w:asciiTheme="majorHAnsi" w:hAnsiTheme="majorHAnsi"/>
+          <w:sz w:val="32"/>
+          <w:szCs w:val="32"/>
+        </w:rPr>
+        <w:t>Here are some screenshots of the Shell demonstrating the different states:</w:t>
       </w:r>
     </w:p>
     <w:p>
@@ -1550,864 +2393,6 @@
     </w:p>
     <w:p>
       <w:pPr>
-        <w:pStyle w:val="ListParagraph"/>
-        <w:rPr>
-          <w:rFonts w:asciiTheme="majorHAnsi" w:hAnsiTheme="majorHAnsi"/>
-          <w:sz w:val="32"/>
-          <w:szCs w:val="32"/>
-        </w:rPr>
-      </w:pPr>
-    </w:p>
-    <w:p>
-      <w:pPr>
-        <w:pStyle w:val="ListParagraph"/>
-        <w:rPr>
-          <w:rFonts w:asciiTheme="majorHAnsi" w:hAnsiTheme="majorHAnsi"/>
-          <w:sz w:val="32"/>
-          <w:szCs w:val="32"/>
-        </w:rPr>
-      </w:pPr>
-    </w:p>
-    <w:p>
-      <w:pPr>
-        <w:pStyle w:val="Heading1"/>
-        <w:rPr>
-          <w:sz w:val="40"/>
-          <w:szCs w:val="40"/>
-          <w:u w:val="single"/>
-        </w:rPr>
-      </w:pPr>
-      <w:r>
-        <w:rPr>
-          <w:sz w:val="40"/>
-          <w:szCs w:val="40"/>
-          <w:u w:val="single"/>
-        </w:rPr>
-        <w:t>How to use Git branches:</w:t>
-      </w:r>
-    </w:p>
-    <w:p>
-      <w:pPr>
-        <w:pStyle w:val="ListParagraph"/>
-        <w:rPr>
-          <w:rFonts w:asciiTheme="majorHAnsi" w:hAnsiTheme="majorHAnsi"/>
-          <w:sz w:val="32"/>
-          <w:szCs w:val="32"/>
-          <w:u w:val="single"/>
-        </w:rPr>
-      </w:pPr>
-    </w:p>
-    <w:p>
-      <w:pPr>
-        <w:rPr>
-          <w:rFonts w:asciiTheme="majorHAnsi" w:hAnsiTheme="majorHAnsi"/>
-          <w:sz w:val="32"/>
-          <w:szCs w:val="32"/>
-        </w:rPr>
-      </w:pPr>
-      <w:r>
-        <w:rPr>
-          <w:rFonts w:asciiTheme="majorHAnsi" w:hAnsiTheme="majorHAnsi"/>
-          <w:sz w:val="32"/>
-          <w:szCs w:val="32"/>
-        </w:rPr>
-        <w:t>First of all I would like to emphasize that the workflow will be done in the branch named “Develop”.</w:t>
-      </w:r>
-    </w:p>
-    <w:p>
-      <w:pPr>
-        <w:rPr>
-          <w:rFonts w:asciiTheme="majorHAnsi" w:hAnsiTheme="majorHAnsi"/>
-          <w:sz w:val="32"/>
-          <w:szCs w:val="32"/>
-        </w:rPr>
-      </w:pPr>
-      <w:r>
-        <w:rPr>
-          <w:rFonts w:asciiTheme="majorHAnsi" w:hAnsiTheme="majorHAnsi"/>
-          <w:sz w:val="32"/>
-          <w:szCs w:val="32"/>
-        </w:rPr>
-        <w:t>In order to go to that branch you only need to type:</w:t>
-      </w:r>
-    </w:p>
-    <w:p>
-      <w:pPr>
-        <w:rPr>
-          <w:rFonts w:ascii="Arial" w:hAnsi="Arial" w:cs="Arial"/>
-          <w:color w:val="FFFFFF" w:themeColor="background1"/>
-          <w:sz w:val="56"/>
-          <w:szCs w:val="56"/>
-          <w:highlight w:val="darkGray"/>
-        </w:rPr>
-      </w:pPr>
-      <w:proofErr w:type="gramStart"/>
-      <w:r>
-        <w:rPr>
-          <w:rFonts w:ascii="Arial" w:hAnsi="Arial" w:cs="Arial"/>
-          <w:color w:val="FFFFFF" w:themeColor="background1"/>
-          <w:sz w:val="56"/>
-          <w:szCs w:val="56"/>
-          <w:highlight w:val="darkGray"/>
-        </w:rPr>
-        <w:t>git</w:t>
-      </w:r>
-      <w:proofErr w:type="gramEnd"/>
-      <w:r>
-        <w:rPr>
-          <w:rFonts w:ascii="Arial" w:hAnsi="Arial" w:cs="Arial"/>
-          <w:color w:val="FFFFFF" w:themeColor="background1"/>
-          <w:sz w:val="56"/>
-          <w:szCs w:val="56"/>
-          <w:highlight w:val="darkGray"/>
-        </w:rPr>
-        <w:t xml:space="preserve"> checkout develop</w:t>
-      </w:r>
-    </w:p>
-    <w:p>
-      <w:pPr>
-        <w:pStyle w:val="ListParagraph"/>
-        <w:rPr>
-          <w:rFonts w:asciiTheme="majorHAnsi" w:hAnsiTheme="majorHAnsi"/>
-          <w:b/>
-          <w:sz w:val="32"/>
-          <w:szCs w:val="32"/>
-        </w:rPr>
-      </w:pPr>
-    </w:p>
-    <w:p>
-      <w:pPr>
-        <w:rPr>
-          <w:rFonts w:asciiTheme="majorHAnsi" w:hAnsiTheme="majorHAnsi"/>
-          <w:sz w:val="32"/>
-          <w:szCs w:val="32"/>
-        </w:rPr>
-      </w:pPr>
-      <w:r>
-        <w:rPr>
-          <w:rFonts w:asciiTheme="majorHAnsi" w:hAnsiTheme="majorHAnsi"/>
-          <w:sz w:val="32"/>
-          <w:szCs w:val="32"/>
-        </w:rPr>
-        <w:t xml:space="preserve">What you need to do now immediately and also </w:t>
-      </w:r>
-      <w:r>
-        <w:rPr>
-          <w:rFonts w:asciiTheme="majorHAnsi" w:hAnsiTheme="majorHAnsi"/>
-          <w:sz w:val="32"/>
-          <w:szCs w:val="32"/>
-          <w:u w:val="single"/>
-        </w:rPr>
-        <w:t>regularly</w:t>
-      </w:r>
-      <w:r>
-        <w:rPr>
-          <w:rFonts w:asciiTheme="majorHAnsi" w:hAnsiTheme="majorHAnsi"/>
-          <w:sz w:val="32"/>
-          <w:szCs w:val="32"/>
-        </w:rPr>
-        <w:t xml:space="preserve"> is to pull everything. Mentioned above how to do that.</w:t>
-      </w:r>
-    </w:p>
-    <w:p>
-      <w:pPr>
-        <w:pStyle w:val="ListParagraph"/>
-        <w:rPr>
-          <w:rFonts w:asciiTheme="majorHAnsi" w:hAnsiTheme="majorHAnsi"/>
-          <w:sz w:val="32"/>
-          <w:szCs w:val="32"/>
-        </w:rPr>
-      </w:pPr>
-    </w:p>
-    <w:p>
-      <w:pPr>
-        <w:rPr>
-          <w:rFonts w:asciiTheme="majorHAnsi" w:hAnsiTheme="majorHAnsi"/>
-          <w:sz w:val="32"/>
-          <w:szCs w:val="32"/>
-        </w:rPr>
-      </w:pPr>
-      <w:r>
-        <w:rPr>
-          <w:rFonts w:asciiTheme="majorHAnsi" w:hAnsiTheme="majorHAnsi"/>
-          <w:sz w:val="32"/>
-          <w:szCs w:val="32"/>
-        </w:rPr>
-        <w:lastRenderedPageBreak/>
-        <w:t>As already discussed we will be working with branches about different functional parts of the application. In order to create a branch for yourself type in the Shell:</w:t>
-      </w:r>
-    </w:p>
-    <w:p>
-      <w:pPr>
-        <w:pStyle w:val="ListParagraph"/>
-        <w:rPr>
-          <w:rFonts w:asciiTheme="majorHAnsi" w:hAnsiTheme="majorHAnsi"/>
-          <w:sz w:val="32"/>
-          <w:szCs w:val="32"/>
-        </w:rPr>
-      </w:pPr>
-    </w:p>
-    <w:p>
-      <w:pPr>
-        <w:rPr>
-          <w:rFonts w:ascii="Arial" w:hAnsi="Arial" w:cs="Arial"/>
-          <w:color w:val="FFFFFF" w:themeColor="background1"/>
-          <w:sz w:val="56"/>
-          <w:szCs w:val="56"/>
-          <w:highlight w:val="darkGray"/>
-        </w:rPr>
-      </w:pPr>
-      <w:r>
-        <w:rPr>
-          <w:rFonts w:ascii="Arial" w:hAnsi="Arial" w:cs="Arial"/>
-          <w:color w:val="FFFFFF" w:themeColor="background1"/>
-          <w:sz w:val="56"/>
-          <w:szCs w:val="56"/>
-          <w:highlight w:val="darkGray"/>
-        </w:rPr>
-        <w:t>git checkout -b feature-bilger develop</w:t>
-      </w:r>
-    </w:p>
-    <w:p>
-      <w:pPr>
-        <w:pStyle w:val="ListParagraph"/>
-        <w:rPr>
-          <w:rFonts w:asciiTheme="majorHAnsi" w:hAnsiTheme="majorHAnsi"/>
-          <w:b/>
-          <w:sz w:val="32"/>
-          <w:szCs w:val="32"/>
-        </w:rPr>
-      </w:pPr>
-    </w:p>
-    <w:p>
-      <w:pPr>
-        <w:rPr>
-          <w:rFonts w:asciiTheme="majorHAnsi" w:hAnsiTheme="majorHAnsi"/>
-          <w:sz w:val="32"/>
-          <w:szCs w:val="32"/>
-        </w:rPr>
-      </w:pPr>
-      <w:r>
-        <w:rPr>
-          <w:rFonts w:asciiTheme="majorHAnsi" w:hAnsiTheme="majorHAnsi"/>
-          <w:sz w:val="32"/>
-          <w:szCs w:val="32"/>
-        </w:rPr>
-        <w:t xml:space="preserve">The newly created branch will be starting from develop. </w:t>
-      </w:r>
-    </w:p>
-    <w:p>
-      <w:pPr>
-        <w:rPr>
-          <w:rFonts w:asciiTheme="majorHAnsi" w:hAnsiTheme="majorHAnsi"/>
-          <w:sz w:val="32"/>
-          <w:szCs w:val="32"/>
-        </w:rPr>
-      </w:pPr>
-      <w:r>
-        <w:rPr>
-          <w:rFonts w:asciiTheme="majorHAnsi" w:hAnsiTheme="majorHAnsi"/>
-          <w:sz w:val="32"/>
-          <w:szCs w:val="32"/>
-        </w:rPr>
-        <w:t>After that you need to push your branch to the repository. You can do that by typing following in the Shell:</w:t>
-      </w:r>
-    </w:p>
-    <w:p>
-      <w:pPr>
-        <w:pStyle w:val="ListParagraph"/>
-        <w:rPr>
-          <w:rFonts w:asciiTheme="majorHAnsi" w:hAnsiTheme="majorHAnsi"/>
-          <w:sz w:val="32"/>
-          <w:szCs w:val="32"/>
-        </w:rPr>
-      </w:pPr>
-    </w:p>
-    <w:p>
-      <w:pPr>
-        <w:rPr>
-          <w:rFonts w:ascii="Arial" w:hAnsi="Arial" w:cs="Arial"/>
-          <w:color w:val="FFFFFF" w:themeColor="background1"/>
-          <w:sz w:val="56"/>
-          <w:szCs w:val="56"/>
-          <w:highlight w:val="darkGray"/>
-        </w:rPr>
-      </w:pPr>
-      <w:r>
-        <w:rPr>
-          <w:rFonts w:ascii="Arial" w:hAnsi="Arial" w:cs="Arial"/>
-          <w:color w:val="FFFFFF" w:themeColor="background1"/>
-          <w:sz w:val="56"/>
-          <w:szCs w:val="56"/>
-          <w:highlight w:val="darkGray"/>
-        </w:rPr>
-        <w:t>git push --set-upstream origin feature-bilger</w:t>
-      </w:r>
-    </w:p>
-    <w:p>
-      <w:pPr>
-        <w:pStyle w:val="ListParagraph"/>
-        <w:rPr>
-          <w:rFonts w:asciiTheme="majorHAnsi" w:hAnsiTheme="majorHAnsi"/>
-          <w:b/>
-          <w:sz w:val="32"/>
-          <w:szCs w:val="32"/>
-        </w:rPr>
-      </w:pPr>
-    </w:p>
-    <w:p>
-      <w:pPr>
-        <w:rPr>
-          <w:rFonts w:asciiTheme="majorHAnsi" w:hAnsiTheme="majorHAnsi"/>
-          <w:sz w:val="32"/>
-          <w:szCs w:val="32"/>
-        </w:rPr>
-      </w:pPr>
-      <w:r>
-        <w:rPr>
-          <w:rFonts w:asciiTheme="majorHAnsi" w:hAnsiTheme="majorHAnsi"/>
-          <w:sz w:val="32"/>
-          <w:szCs w:val="32"/>
-        </w:rPr>
-        <w:t>After that you can start working on your stuff. When you are done just type the commands described above. Git add, git commit git push… Look above!</w:t>
-      </w:r>
-    </w:p>
-    <w:p>
-      <w:pPr>
-        <w:pStyle w:val="ListParagraph"/>
-        <w:rPr>
-          <w:rFonts w:asciiTheme="majorHAnsi" w:hAnsiTheme="majorHAnsi"/>
-          <w:sz w:val="32"/>
-          <w:szCs w:val="32"/>
-        </w:rPr>
-      </w:pPr>
-    </w:p>
-    <w:p>
-      <w:pPr>
-        <w:rPr>
-          <w:rFonts w:asciiTheme="majorHAnsi" w:hAnsiTheme="majorHAnsi"/>
-          <w:sz w:val="32"/>
-          <w:szCs w:val="32"/>
-        </w:rPr>
-      </w:pPr>
-      <w:r>
-        <w:rPr>
-          <w:rFonts w:asciiTheme="majorHAnsi" w:hAnsiTheme="majorHAnsi"/>
-          <w:sz w:val="32"/>
-          <w:szCs w:val="32"/>
-        </w:rPr>
-        <w:t>Always name your branches in the following way:</w:t>
-      </w:r>
-    </w:p>
-    <w:p>
-      <w:pPr>
-        <w:rPr>
-          <w:rFonts w:asciiTheme="majorHAnsi" w:hAnsiTheme="majorHAnsi"/>
-          <w:sz w:val="32"/>
-          <w:szCs w:val="32"/>
-        </w:rPr>
-      </w:pPr>
-      <w:proofErr w:type="gramStart"/>
-      <w:r>
-        <w:rPr>
-          <w:rFonts w:asciiTheme="majorHAnsi" w:hAnsiTheme="majorHAnsi"/>
-          <w:sz w:val="32"/>
-          <w:szCs w:val="32"/>
-        </w:rPr>
-        <w:t>feature-&lt;</w:t>
-      </w:r>
-      <w:proofErr w:type="gramEnd"/>
-      <w:r>
-        <w:rPr>
-          <w:rFonts w:asciiTheme="majorHAnsi" w:hAnsiTheme="majorHAnsi"/>
-          <w:sz w:val="32"/>
-          <w:szCs w:val="32"/>
-        </w:rPr>
-        <w:t>the name of the feature&gt;-&lt;your name&gt;feature-blabla-bilger</w:t>
-      </w:r>
-    </w:p>
-    <w:p>
-      <w:pPr>
-        <w:rPr>
-          <w:rFonts w:asciiTheme="majorHAnsi" w:hAnsiTheme="majorHAnsi"/>
-          <w:sz w:val="32"/>
-          <w:szCs w:val="32"/>
-        </w:rPr>
-      </w:pPr>
-    </w:p>
-    <w:p>
-      <w:pPr>
-        <w:rPr>
-          <w:rFonts w:asciiTheme="majorHAnsi" w:hAnsiTheme="majorHAnsi"/>
-          <w:sz w:val="32"/>
-          <w:szCs w:val="32"/>
-        </w:rPr>
-      </w:pPr>
-    </w:p>
-    <w:p>
-      <w:pPr>
-        <w:pStyle w:val="ListParagraph"/>
-        <w:rPr>
-          <w:rFonts w:asciiTheme="majorHAnsi" w:hAnsiTheme="majorHAnsi"/>
-          <w:sz w:val="32"/>
-          <w:szCs w:val="32"/>
-        </w:rPr>
-      </w:pPr>
-    </w:p>
-    <w:p>
-      <w:pPr>
-        <w:rPr>
-          <w:rFonts w:asciiTheme="majorHAnsi" w:hAnsiTheme="majorHAnsi"/>
-          <w:sz w:val="32"/>
-          <w:szCs w:val="32"/>
-        </w:rPr>
-      </w:pPr>
-      <w:r>
-        <w:rPr>
-          <w:rFonts w:asciiTheme="majorHAnsi" w:hAnsiTheme="majorHAnsi"/>
-          <w:sz w:val="32"/>
-          <w:szCs w:val="32"/>
-        </w:rPr>
-        <w:lastRenderedPageBreak/>
-        <w:t>When you are done with the particular feature and you want to merge it into develop the things that you need to do:</w:t>
-      </w:r>
-    </w:p>
-    <w:p>
-      <w:pPr>
-        <w:pStyle w:val="ListParagraph"/>
-        <w:rPr>
-          <w:rFonts w:asciiTheme="majorHAnsi" w:hAnsiTheme="majorHAnsi"/>
-          <w:sz w:val="32"/>
-          <w:szCs w:val="32"/>
-        </w:rPr>
-      </w:pPr>
-      <w:r>
-        <w:rPr>
-          <w:rFonts w:asciiTheme="majorHAnsi" w:hAnsiTheme="majorHAnsi"/>
-          <w:sz w:val="32"/>
-          <w:szCs w:val="32"/>
-        </w:rPr>
-        <w:t xml:space="preserve">1) </w:t>
-      </w:r>
-      <w:r>
-        <w:rPr>
-          <w:rFonts w:asciiTheme="majorHAnsi" w:hAnsiTheme="majorHAnsi"/>
-          <w:sz w:val="32"/>
-          <w:szCs w:val="32"/>
-        </w:rPr>
-        <w:t>Checkout to develop,</w:t>
-      </w:r>
-    </w:p>
-    <w:p>
-      <w:pPr>
-        <w:pStyle w:val="ListParagraph"/>
-        <w:rPr>
-          <w:rFonts w:asciiTheme="majorHAnsi" w:hAnsiTheme="majorHAnsi"/>
-          <w:sz w:val="32"/>
-          <w:szCs w:val="32"/>
-        </w:rPr>
-      </w:pPr>
-      <w:r>
-        <w:rPr>
-          <w:rFonts w:asciiTheme="majorHAnsi" w:hAnsiTheme="majorHAnsi"/>
-          <w:sz w:val="32"/>
-          <w:szCs w:val="32"/>
-        </w:rPr>
-        <w:t xml:space="preserve">2) </w:t>
-      </w:r>
-      <w:r>
-        <w:rPr>
-          <w:rFonts w:asciiTheme="majorHAnsi" w:hAnsiTheme="majorHAnsi"/>
-          <w:sz w:val="32"/>
-          <w:szCs w:val="32"/>
-        </w:rPr>
-        <w:t>Pull everything from develop</w:t>
-      </w:r>
-    </w:p>
-    <w:p>
-      <w:pPr>
-        <w:pStyle w:val="ListParagraph"/>
-        <w:rPr>
-          <w:rFonts w:asciiTheme="majorHAnsi" w:hAnsiTheme="majorHAnsi"/>
-          <w:sz w:val="32"/>
-          <w:szCs w:val="32"/>
-        </w:rPr>
-      </w:pPr>
-      <w:r>
-        <w:rPr>
-          <w:rFonts w:asciiTheme="majorHAnsi" w:hAnsiTheme="majorHAnsi"/>
-          <w:sz w:val="32"/>
-          <w:szCs w:val="32"/>
-        </w:rPr>
-        <w:t xml:space="preserve">3) </w:t>
-      </w:r>
-      <w:r>
-        <w:rPr>
-          <w:rFonts w:asciiTheme="majorHAnsi" w:hAnsiTheme="majorHAnsi"/>
-          <w:sz w:val="32"/>
-          <w:szCs w:val="32"/>
-        </w:rPr>
-        <w:t>Go to your branch</w:t>
-      </w:r>
-    </w:p>
-    <w:p>
-      <w:pPr>
-        <w:pStyle w:val="ListParagraph"/>
-        <w:rPr>
-          <w:rFonts w:asciiTheme="majorHAnsi" w:hAnsiTheme="majorHAnsi"/>
-          <w:sz w:val="32"/>
-          <w:szCs w:val="32"/>
-        </w:rPr>
-      </w:pPr>
-      <w:r>
-        <w:rPr>
-          <w:rFonts w:asciiTheme="majorHAnsi" w:hAnsiTheme="majorHAnsi"/>
-          <w:sz w:val="32"/>
-          <w:szCs w:val="32"/>
-        </w:rPr>
-        <w:t xml:space="preserve">4) </w:t>
-      </w:r>
-      <w:r>
-        <w:rPr>
-          <w:rFonts w:asciiTheme="majorHAnsi" w:hAnsiTheme="majorHAnsi"/>
-          <w:sz w:val="32"/>
-          <w:szCs w:val="32"/>
-        </w:rPr>
-        <w:t>Merge develop INTO YOUR BRANCH:</w:t>
-      </w:r>
-    </w:p>
-    <w:p>
-      <w:pPr>
-        <w:pStyle w:val="ListParagraph"/>
-        <w:rPr>
-          <w:rFonts w:asciiTheme="majorHAnsi" w:hAnsiTheme="majorHAnsi"/>
-          <w:sz w:val="32"/>
-          <w:szCs w:val="32"/>
-        </w:rPr>
-      </w:pPr>
-    </w:p>
-    <w:p>
-      <w:pPr>
-        <w:rPr>
-          <w:rFonts w:ascii="Arial" w:hAnsi="Arial" w:cs="Arial"/>
-          <w:color w:val="FFFFFF" w:themeColor="background1"/>
-          <w:sz w:val="56"/>
-          <w:szCs w:val="56"/>
-          <w:highlight w:val="darkGray"/>
-        </w:rPr>
-      </w:pPr>
-      <w:proofErr w:type="gramStart"/>
-      <w:r>
-        <w:rPr>
-          <w:rFonts w:ascii="Arial" w:hAnsi="Arial" w:cs="Arial"/>
-          <w:color w:val="FFFFFF" w:themeColor="background1"/>
-          <w:sz w:val="56"/>
-          <w:szCs w:val="56"/>
-          <w:highlight w:val="darkGray"/>
-        </w:rPr>
-        <w:t>git</w:t>
-      </w:r>
-      <w:proofErr w:type="gramEnd"/>
-      <w:r>
-        <w:rPr>
-          <w:rFonts w:ascii="Arial" w:hAnsi="Arial" w:cs="Arial"/>
-          <w:color w:val="FFFFFF" w:themeColor="background1"/>
-          <w:sz w:val="56"/>
-          <w:szCs w:val="56"/>
-          <w:highlight w:val="darkGray"/>
-        </w:rPr>
-        <w:t xml:space="preserve"> merge --no-ff develop</w:t>
-      </w:r>
-    </w:p>
-    <w:p>
-      <w:pPr>
-        <w:pStyle w:val="ListParagraph"/>
-        <w:rPr>
-          <w:rFonts w:asciiTheme="majorHAnsi" w:hAnsiTheme="majorHAnsi"/>
-          <w:b/>
-          <w:sz w:val="32"/>
-          <w:szCs w:val="32"/>
-        </w:rPr>
-      </w:pPr>
-    </w:p>
-    <w:p>
-      <w:pPr>
-        <w:rPr>
-          <w:rFonts w:asciiTheme="majorHAnsi" w:hAnsiTheme="majorHAnsi"/>
-          <w:sz w:val="32"/>
-          <w:szCs w:val="32"/>
-        </w:rPr>
-      </w:pPr>
-      <w:r>
-        <w:rPr>
-          <w:rFonts w:asciiTheme="majorHAnsi" w:hAnsiTheme="majorHAnsi"/>
-          <w:sz w:val="32"/>
-          <w:szCs w:val="32"/>
-        </w:rPr>
-        <w:t xml:space="preserve">After the merging process you have everything from develop merged into your branch. If there are any problems to be fixed please do in your branch. </w:t>
-      </w:r>
-    </w:p>
-    <w:p>
-      <w:pPr>
-        <w:pStyle w:val="ListParagraph"/>
-        <w:rPr>
-          <w:rFonts w:asciiTheme="majorHAnsi" w:hAnsiTheme="majorHAnsi"/>
-          <w:sz w:val="32"/>
-          <w:szCs w:val="32"/>
-        </w:rPr>
-      </w:pPr>
-    </w:p>
-    <w:p>
-      <w:pPr>
-        <w:rPr>
-          <w:rFonts w:asciiTheme="majorHAnsi" w:hAnsiTheme="majorHAnsi"/>
-          <w:sz w:val="32"/>
-          <w:szCs w:val="32"/>
-        </w:rPr>
-      </w:pPr>
-      <w:r>
-        <w:rPr>
-          <w:rFonts w:asciiTheme="majorHAnsi" w:hAnsiTheme="majorHAnsi"/>
-          <w:sz w:val="32"/>
-          <w:szCs w:val="32"/>
-        </w:rPr>
-        <w:t>After fixing the problems do the steps: git add, git commit, git push.</w:t>
-      </w:r>
-      <w:r>
-        <w:rPr>
-          <w:rFonts w:asciiTheme="majorHAnsi" w:hAnsiTheme="majorHAnsi"/>
-          <w:sz w:val="32"/>
-          <w:szCs w:val="32"/>
-        </w:rPr>
-        <w:t xml:space="preserve"> </w:t>
-      </w:r>
-      <w:r>
-        <w:rPr>
-          <w:rFonts w:asciiTheme="majorHAnsi" w:hAnsiTheme="majorHAnsi"/>
-          <w:sz w:val="32"/>
-          <w:szCs w:val="32"/>
-        </w:rPr>
-        <w:t>This is to update your branch which now is the newest one. With everything from develop merged with your branch and fixed errors.</w:t>
-      </w:r>
-    </w:p>
-    <w:p>
-      <w:pPr>
-        <w:pStyle w:val="ListParagraph"/>
-        <w:rPr>
-          <w:rFonts w:asciiTheme="majorHAnsi" w:hAnsiTheme="majorHAnsi"/>
-          <w:sz w:val="32"/>
-          <w:szCs w:val="32"/>
-        </w:rPr>
-      </w:pPr>
-    </w:p>
-    <w:p>
-      <w:pPr>
-        <w:pStyle w:val="ListParagraph"/>
-        <w:rPr>
-          <w:rFonts w:asciiTheme="majorHAnsi" w:hAnsiTheme="majorHAnsi"/>
-          <w:sz w:val="32"/>
-          <w:szCs w:val="32"/>
-        </w:rPr>
-      </w:pPr>
-    </w:p>
-    <w:p>
-      <w:pPr>
-        <w:pStyle w:val="ListParagraph"/>
-        <w:rPr>
-          <w:rFonts w:asciiTheme="majorHAnsi" w:hAnsiTheme="majorHAnsi"/>
-          <w:sz w:val="32"/>
-          <w:szCs w:val="32"/>
-        </w:rPr>
-      </w:pPr>
-    </w:p>
-    <w:p>
-      <w:pPr>
-        <w:pStyle w:val="ListParagraph"/>
-        <w:rPr>
-          <w:rFonts w:asciiTheme="majorHAnsi" w:hAnsiTheme="majorHAnsi"/>
-          <w:sz w:val="32"/>
-          <w:szCs w:val="32"/>
-        </w:rPr>
-      </w:pPr>
-    </w:p>
-    <w:p>
-      <w:pPr>
-        <w:pStyle w:val="ListParagraph"/>
-        <w:rPr>
-          <w:rFonts w:asciiTheme="majorHAnsi" w:hAnsiTheme="majorHAnsi"/>
-          <w:sz w:val="32"/>
-          <w:szCs w:val="32"/>
-        </w:rPr>
-      </w:pPr>
-    </w:p>
-    <w:p>
-      <w:pPr>
-        <w:pStyle w:val="ListParagraph"/>
-        <w:rPr>
-          <w:rFonts w:asciiTheme="majorHAnsi" w:hAnsiTheme="majorHAnsi"/>
-          <w:sz w:val="32"/>
-          <w:szCs w:val="32"/>
-        </w:rPr>
-      </w:pPr>
-    </w:p>
-    <w:p>
-      <w:pPr>
-        <w:pStyle w:val="ListParagraph"/>
-        <w:rPr>
-          <w:rFonts w:asciiTheme="majorHAnsi" w:hAnsiTheme="majorHAnsi"/>
-          <w:sz w:val="32"/>
-          <w:szCs w:val="32"/>
-        </w:rPr>
-      </w:pPr>
-    </w:p>
-    <w:p>
-      <w:pPr>
-        <w:pStyle w:val="ListParagraph"/>
-        <w:rPr>
-          <w:rFonts w:asciiTheme="majorHAnsi" w:hAnsiTheme="majorHAnsi"/>
-          <w:sz w:val="32"/>
-          <w:szCs w:val="32"/>
-        </w:rPr>
-      </w:pPr>
-    </w:p>
-    <w:p>
-      <w:pPr>
-        <w:pStyle w:val="ListParagraph"/>
-        <w:rPr>
-          <w:rFonts w:asciiTheme="majorHAnsi" w:hAnsiTheme="majorHAnsi"/>
-          <w:sz w:val="32"/>
-          <w:szCs w:val="32"/>
-        </w:rPr>
-      </w:pPr>
-    </w:p>
-    <w:p>
-      <w:pPr>
-        <w:rPr>
-          <w:rFonts w:asciiTheme="majorHAnsi" w:hAnsiTheme="majorHAnsi"/>
-          <w:sz w:val="32"/>
-          <w:szCs w:val="32"/>
-        </w:rPr>
-      </w:pPr>
-      <w:r>
-        <w:rPr>
-          <w:rFonts w:asciiTheme="majorHAnsi" w:hAnsiTheme="majorHAnsi"/>
-          <w:sz w:val="32"/>
-          <w:szCs w:val="32"/>
-        </w:rPr>
-        <w:lastRenderedPageBreak/>
-        <w:t>When you are done with this go to develop again, pull everything if there are new things that came in do the same steps as above or if everything is up-to-date do:</w:t>
-      </w:r>
-    </w:p>
-    <w:p>
-      <w:pPr>
-        <w:pStyle w:val="ListParagraph"/>
-        <w:rPr>
-          <w:rFonts w:asciiTheme="majorHAnsi" w:hAnsiTheme="majorHAnsi"/>
-          <w:sz w:val="32"/>
-          <w:szCs w:val="32"/>
-        </w:rPr>
-      </w:pPr>
-    </w:p>
-    <w:p>
-      <w:pPr>
-        <w:rPr>
-          <w:rFonts w:ascii="Arial" w:hAnsi="Arial" w:cs="Arial"/>
-          <w:color w:val="FFFFFF" w:themeColor="background1"/>
-          <w:sz w:val="56"/>
-          <w:szCs w:val="56"/>
-          <w:highlight w:val="darkGray"/>
-        </w:rPr>
-      </w:pPr>
-      <w:proofErr w:type="gramStart"/>
-      <w:r>
-        <w:rPr>
-          <w:rFonts w:ascii="Arial" w:hAnsi="Arial" w:cs="Arial"/>
-          <w:color w:val="FFFFFF" w:themeColor="background1"/>
-          <w:sz w:val="56"/>
-          <w:szCs w:val="56"/>
-          <w:highlight w:val="darkGray"/>
-        </w:rPr>
-        <w:t>git</w:t>
-      </w:r>
-      <w:proofErr w:type="gramEnd"/>
-      <w:r>
-        <w:rPr>
-          <w:rFonts w:ascii="Arial" w:hAnsi="Arial" w:cs="Arial"/>
-          <w:color w:val="FFFFFF" w:themeColor="background1"/>
-          <w:sz w:val="56"/>
-          <w:szCs w:val="56"/>
-          <w:highlight w:val="darkGray"/>
-        </w:rPr>
-        <w:t xml:space="preserve"> merge --no-ff &lt;your branch name&gt;</w:t>
-      </w:r>
-    </w:p>
-    <w:p>
-      <w:pPr>
-        <w:pStyle w:val="ListParagraph"/>
-        <w:rPr>
-          <w:rFonts w:asciiTheme="majorHAnsi" w:hAnsiTheme="majorHAnsi"/>
-          <w:b/>
-          <w:sz w:val="32"/>
-          <w:szCs w:val="32"/>
-        </w:rPr>
-      </w:pPr>
-    </w:p>
-    <w:p>
-      <w:pPr>
-        <w:rPr>
-          <w:rFonts w:asciiTheme="majorHAnsi" w:hAnsiTheme="majorHAnsi"/>
-          <w:sz w:val="32"/>
-          <w:szCs w:val="32"/>
-        </w:rPr>
-      </w:pPr>
-      <w:r>
-        <w:rPr>
-          <w:rFonts w:asciiTheme="majorHAnsi" w:hAnsiTheme="majorHAnsi"/>
-          <w:sz w:val="32"/>
-          <w:szCs w:val="32"/>
-        </w:rPr>
-        <w:t>After merging you will see that the develop sign font gets green. That means that you need to push.</w:t>
-      </w:r>
-    </w:p>
-    <w:p>
-      <w:pPr>
-        <w:pStyle w:val="ListParagraph"/>
-        <w:rPr>
-          <w:rFonts w:asciiTheme="majorHAnsi" w:hAnsiTheme="majorHAnsi"/>
-          <w:sz w:val="32"/>
-          <w:szCs w:val="32"/>
-        </w:rPr>
-      </w:pPr>
-    </w:p>
-    <w:p>
-      <w:pPr>
-        <w:rPr>
-          <w:rFonts w:asciiTheme="majorHAnsi" w:hAnsiTheme="majorHAnsi"/>
-          <w:sz w:val="32"/>
-          <w:szCs w:val="32"/>
-        </w:rPr>
-      </w:pPr>
-      <w:r>
-        <w:rPr>
-          <w:rFonts w:asciiTheme="majorHAnsi" w:hAnsiTheme="majorHAnsi"/>
-          <w:sz w:val="32"/>
-          <w:szCs w:val="32"/>
-        </w:rPr>
-        <w:t>Here are some screenshots of the Shell demonstrating the different states:</w:t>
-      </w:r>
-    </w:p>
-    <w:p>
-      <w:pPr>
-        <w:pStyle w:val="ListParagraph"/>
-        <w:rPr>
-          <w:rFonts w:asciiTheme="majorHAnsi" w:hAnsiTheme="majorHAnsi"/>
-          <w:sz w:val="32"/>
-          <w:szCs w:val="32"/>
-        </w:rPr>
-      </w:pPr>
-    </w:p>
-    <w:p>
-      <w:pPr>
         <w:rPr>
           <w:rFonts w:asciiTheme="majorHAnsi" w:hAnsiTheme="majorHAnsi"/>
           <w:sz w:val="32"/>
@@ -2416,7 +2401,7 @@
       </w:pPr>
       <w:r>
         <w:pict>
-          <v:shape id="_x0000_i1027" type="#_x0000_t75" style="width:467.7pt;height:95.6pt">
+          <v:shape id="_x0000_i1027" type="#_x0000_t75" style="width:467.7pt;height:95.8pt">
             <v:imagedata r:id="rId8" o:title="pending changes"/>
           </v:shape>
         </w:pict>
@@ -2464,7 +2449,7 @@
           <w:szCs w:val="32"/>
         </w:rPr>
         <w:pict>
-          <v:shape id="_x0000_i1028" type="#_x0000_t75" style="width:467.7pt;height:20.75pt">
+          <v:shape id="_x0000_i1028" type="#_x0000_t75" style="width:467.7pt;height:20.65pt">
             <v:imagedata r:id="rId9" o:title="after add"/>
           </v:shape>
         </w:pict>
@@ -2532,7 +2517,7 @@
           <w:szCs w:val="32"/>
         </w:rPr>
         <w:pict>
-          <v:shape id="_x0000_i1029" type="#_x0000_t75" style="width:467.7pt;height:38.6pt">
+          <v:shape id="_x0000_i1029" type="#_x0000_t75" style="width:467.7pt;height:38.8pt">
             <v:imagedata r:id="rId10" o:title="git commit"/>
           </v:shape>
         </w:pict>
@@ -2580,7 +2565,7 @@
           <w:szCs w:val="32"/>
         </w:rPr>
         <w:pict>
-          <v:shape id="_x0000_i1030" type="#_x0000_t75" style="width:467.7pt;height:73.15pt">
+          <v:shape id="_x0000_i1030" type="#_x0000_t75" style="width:467.7pt;height:73.25pt">
             <v:imagedata r:id="rId11" o:title="after push"/>
           </v:shape>
         </w:pict>
@@ -2679,20 +2664,20 @@
     <w:p>
       <w:pPr>
         <w:rPr>
-          <w:rFonts w:ascii="Arial" w:hAnsi="Arial" w:cs="Arial"/>
-          <w:color w:val="FFFFFF" w:themeColor="background1"/>
-          <w:sz w:val="56"/>
-          <w:szCs w:val="56"/>
+          <w:rFonts w:ascii="Consolas" w:hAnsi="Consolas" w:cs="Consolas"/>
+          <w:color w:val="FFFFFF" w:themeColor="background1"/>
+          <w:sz w:val="40"/>
+          <w:szCs w:val="40"/>
         </w:rPr>
       </w:pPr>
       <w:proofErr w:type="spellStart"/>
       <w:proofErr w:type="gramStart"/>
       <w:r>
         <w:rPr>
-          <w:rFonts w:ascii="Arial" w:hAnsi="Arial" w:cs="Arial"/>
-          <w:color w:val="FFFFFF" w:themeColor="background1"/>
-          <w:sz w:val="56"/>
-          <w:szCs w:val="56"/>
+          <w:rFonts w:ascii="Consolas" w:hAnsi="Consolas" w:cs="Consolas"/>
+          <w:color w:val="FFFFFF" w:themeColor="background1"/>
+          <w:sz w:val="40"/>
+          <w:szCs w:val="40"/>
           <w:highlight w:val="darkGray"/>
         </w:rPr>
         <w:t>git</w:t>
@@ -2701,10 +2686,10 @@
       <w:proofErr w:type="gramEnd"/>
       <w:r>
         <w:rPr>
-          <w:rFonts w:ascii="Arial" w:hAnsi="Arial" w:cs="Arial"/>
-          <w:color w:val="FFFFFF" w:themeColor="background1"/>
-          <w:sz w:val="56"/>
-          <w:szCs w:val="56"/>
+          <w:rFonts w:ascii="Consolas" w:hAnsi="Consolas" w:cs="Consolas"/>
+          <w:color w:val="FFFFFF" w:themeColor="background1"/>
+          <w:sz w:val="40"/>
+          <w:szCs w:val="40"/>
           <w:highlight w:val="darkGray"/>
         </w:rPr>
         <w:t xml:space="preserve"> push origin --delete &lt;</w:t>
@@ -2712,10 +2697,10 @@
       <w:proofErr w:type="spellStart"/>
       <w:r>
         <w:rPr>
-          <w:rFonts w:ascii="Arial" w:hAnsi="Arial" w:cs="Arial"/>
-          <w:color w:val="FFFFFF" w:themeColor="background1"/>
-          <w:sz w:val="56"/>
-          <w:szCs w:val="56"/>
+          <w:rFonts w:ascii="Consolas" w:hAnsi="Consolas" w:cs="Consolas"/>
+          <w:color w:val="FFFFFF" w:themeColor="background1"/>
+          <w:sz w:val="40"/>
+          <w:szCs w:val="40"/>
           <w:highlight w:val="darkGray"/>
         </w:rPr>
         <w:t>branchName</w:t>
@@ -2723,20 +2708,20 @@
       <w:proofErr w:type="spellEnd"/>
       <w:r>
         <w:rPr>
-          <w:rFonts w:ascii="Arial" w:hAnsi="Arial" w:cs="Arial"/>
-          <w:color w:val="FFFFFF" w:themeColor="background1"/>
-          <w:sz w:val="56"/>
-          <w:szCs w:val="56"/>
+          <w:rFonts w:ascii="Consolas" w:hAnsi="Consolas" w:cs="Consolas"/>
+          <w:color w:val="FFFFFF" w:themeColor="background1"/>
+          <w:sz w:val="40"/>
+          <w:szCs w:val="40"/>
           <w:highlight w:val="darkGray"/>
         </w:rPr>
         <w:t>&gt;</w:t>
       </w:r>
       <w:r>
         <w:rPr>
-          <w:rFonts w:ascii="Arial" w:hAnsi="Arial" w:cs="Arial"/>
-          <w:color w:val="FFFFFF" w:themeColor="background1"/>
-          <w:sz w:val="56"/>
-          <w:szCs w:val="56"/>
+          <w:rFonts w:ascii="Consolas" w:hAnsi="Consolas" w:cs="Consolas"/>
+          <w:color w:val="FFFFFF" w:themeColor="background1"/>
+          <w:sz w:val="40"/>
+          <w:szCs w:val="40"/>
         </w:rPr>
         <w:t xml:space="preserve"> </w:t>
       </w:r>
@@ -2776,53 +2761,43 @@
     <w:p>
       <w:pPr>
         <w:rPr>
-          <w:rFonts w:ascii="Arial" w:hAnsi="Arial" w:cs="Arial"/>
-          <w:color w:val="FFFFFF" w:themeColor="background1"/>
-          <w:sz w:val="56"/>
-          <w:szCs w:val="56"/>
+          <w:rFonts w:ascii="Consolas" w:hAnsi="Consolas" w:cs="Consolas"/>
+          <w:color w:val="FFFFFF" w:themeColor="background1"/>
+          <w:sz w:val="40"/>
+          <w:szCs w:val="40"/>
         </w:rPr>
       </w:pPr>
       <w:proofErr w:type="spellStart"/>
-      <w:r>
-        <w:rPr>
-          <w:rFonts w:ascii="Arial" w:hAnsi="Arial" w:cs="Arial"/>
-          <w:color w:val="FFFFFF" w:themeColor="background1"/>
-          <w:sz w:val="56"/>
-          <w:szCs w:val="56"/>
+      <w:proofErr w:type="gramStart"/>
+      <w:r>
+        <w:rPr>
+          <w:rFonts w:ascii="Consolas" w:hAnsi="Consolas" w:cs="Consolas"/>
+          <w:color w:val="FFFFFF" w:themeColor="background1"/>
+          <w:sz w:val="40"/>
+          <w:szCs w:val="40"/>
           <w:highlight w:val="darkGray"/>
         </w:rPr>
         <w:t>git</w:t>
       </w:r>
       <w:proofErr w:type="spellEnd"/>
-      <w:r>
-        <w:rPr>
-          <w:rFonts w:ascii="Arial" w:hAnsi="Arial" w:cs="Arial"/>
-          <w:color w:val="FFFFFF" w:themeColor="background1"/>
-          <w:sz w:val="56"/>
-          <w:szCs w:val="56"/>
-          <w:highlight w:val="darkGray"/>
-        </w:rPr>
-        <w:t xml:space="preserve"> branch -d </w:t>
-      </w:r>
-      <w:r>
-        <w:rPr>
-          <w:rFonts w:ascii="Arial" w:hAnsi="Arial" w:cs="Arial"/>
-          <w:color w:val="FFFFFF" w:themeColor="background1"/>
-          <w:sz w:val="56"/>
-          <w:szCs w:val="56"/>
-          <w:highlight w:val="darkGray"/>
-        </w:rPr>
-        <w:t>&lt;</w:t>
-      </w:r>
-      <w:bookmarkStart w:id="0" w:name="_GoBack"/>
-      <w:bookmarkEnd w:id="0"/>
+      <w:proofErr w:type="gramEnd"/>
+      <w:r>
+        <w:rPr>
+          <w:rFonts w:ascii="Consolas" w:hAnsi="Consolas" w:cs="Consolas"/>
+          <w:color w:val="FFFFFF" w:themeColor="background1"/>
+          <w:sz w:val="40"/>
+          <w:szCs w:val="40"/>
+          <w:highlight w:val="darkGray"/>
+        </w:rPr>
+        <w:t xml:space="preserve"> branch -d &lt;</w:t>
+      </w:r>
       <w:proofErr w:type="spellStart"/>
       <w:r>
         <w:rPr>
-          <w:rFonts w:ascii="Arial" w:hAnsi="Arial" w:cs="Arial"/>
-          <w:color w:val="FFFFFF" w:themeColor="background1"/>
-          <w:sz w:val="56"/>
-          <w:szCs w:val="56"/>
+          <w:rFonts w:ascii="Consolas" w:hAnsi="Consolas" w:cs="Consolas"/>
+          <w:color w:val="FFFFFF" w:themeColor="background1"/>
+          <w:sz w:val="40"/>
+          <w:szCs w:val="40"/>
           <w:highlight w:val="darkGray"/>
         </w:rPr>
         <w:t>branchName</w:t>
@@ -2830,10 +2805,10 @@
       <w:proofErr w:type="spellEnd"/>
       <w:r>
         <w:rPr>
-          <w:rFonts w:ascii="Arial" w:hAnsi="Arial" w:cs="Arial"/>
-          <w:color w:val="FFFFFF" w:themeColor="background1"/>
-          <w:sz w:val="56"/>
-          <w:szCs w:val="56"/>
+          <w:rFonts w:ascii="Consolas" w:hAnsi="Consolas" w:cs="Consolas"/>
+          <w:color w:val="FFFFFF" w:themeColor="background1"/>
+          <w:sz w:val="40"/>
+          <w:szCs w:val="40"/>
           <w:highlight w:val="darkGray"/>
         </w:rPr>
         <w:t>&gt;</w:t>

</xml_diff>